<commit_message>
Møde 19/2 - referat i logbog
</commit_message>
<xml_diff>
--- a/Logbog.docx
+++ b/Logbog.docx
@@ -12,6 +12,13 @@
     </w:p>
     <w:sdt>
       <w:sdtPr>
+        <w:rPr>
+          <w:rFonts w:asciiTheme="minorHAnsi" w:eastAsiaTheme="minorHAnsi" w:hAnsiTheme="minorHAnsi" w:cstheme="minorBidi"/>
+          <w:color w:val="auto"/>
+          <w:sz w:val="22"/>
+          <w:szCs w:val="22"/>
+          <w:lang w:eastAsia="en-US"/>
+        </w:rPr>
         <w:id w:val="-1425417423"/>
         <w:docPartObj>
           <w:docPartGallery w:val="Table of Contents"/>
@@ -20,13 +27,8 @@
       </w:sdtPr>
       <w:sdtEndPr>
         <w:rPr>
-          <w:rFonts w:asciiTheme="minorHAnsi" w:eastAsiaTheme="minorHAnsi" w:hAnsiTheme="minorHAnsi" w:cstheme="minorBidi"/>
           <w:b/>
           <w:bCs/>
-          <w:color w:val="auto"/>
-          <w:sz w:val="22"/>
-          <w:szCs w:val="22"/>
-          <w:lang w:eastAsia="en-US"/>
         </w:rPr>
       </w:sdtEndPr>
       <w:sdtContent>
@@ -155,15 +157,7 @@
         </w:rPr>
       </w:pPr>
       <w:r>
-        <w:t xml:space="preserve">Hvad skal vi lave? Projektidé udarbejdes – Alle </w:t>
-      </w:r>
-      <w:proofErr w:type="spellStart"/>
-      <w:r>
-        <w:t>brainstormer</w:t>
-      </w:r>
-      <w:proofErr w:type="spellEnd"/>
-      <w:r>
-        <w:t xml:space="preserve"> til mandag</w:t>
+        <w:t>Hvad skal vi lave? Projektidé udarbejdes – Alle brainstormer til mandag</w:t>
       </w:r>
       <w:r>
         <w:br w:type="page"/>
@@ -237,15 +231,7 @@
         </w:numPr>
       </w:pPr>
       <w:r>
-        <w:t xml:space="preserve">Snak om værktøjer (GitHub issues i stedet for </w:t>
-      </w:r>
-      <w:proofErr w:type="spellStart"/>
-      <w:r>
-        <w:t>Trello</w:t>
-      </w:r>
-      <w:proofErr w:type="spellEnd"/>
-      <w:r>
-        <w:t>)</w:t>
+        <w:t>Snak om værktøjer (GitHub issues i stedet for Trello)</w:t>
       </w:r>
     </w:p>
     <w:p>
@@ -269,13 +255,8 @@
         </w:numPr>
       </w:pPr>
       <w:r>
-        <w:t xml:space="preserve">Vi kører cc på mailkorrespondance, så Adam ikke skal skrive på </w:t>
-      </w:r>
-      <w:proofErr w:type="spellStart"/>
-      <w:r>
-        <w:t>messenger</w:t>
-      </w:r>
-      <w:proofErr w:type="spellEnd"/>
+        <w:t>Vi kører cc på mailkorrespondance, så Adam ikke skal skrive på messenger</w:t>
+      </w:r>
     </w:p>
     <w:p>
       <w:pPr>
@@ -336,17 +317,8 @@
           <w:b/>
           <w:bCs/>
         </w:rPr>
-        <w:t xml:space="preserve">Spørgsmålsliste udarbejdes til Product </w:t>
-      </w:r>
-      <w:proofErr w:type="spellStart"/>
-      <w:r>
-        <w:rPr>
-          <w:b/>
-          <w:bCs/>
-        </w:rPr>
-        <w:t>Owner</w:t>
-      </w:r>
-      <w:proofErr w:type="spellEnd"/>
+        <w:t>Spørgsmålsliste udarbejdes til Product Owner</w:t>
+      </w:r>
     </w:p>
     <w:p>
       <w:pPr>
@@ -408,23 +380,7 @@
         <w:t>de</w:t>
       </w:r>
       <w:r>
-        <w:t xml:space="preserve">s i </w:t>
-      </w:r>
-      <w:proofErr w:type="spellStart"/>
-      <w:r>
-        <w:t>breakout</w:t>
-      </w:r>
-      <w:proofErr w:type="spellEnd"/>
-      <w:r>
-        <w:t xml:space="preserve"> </w:t>
-      </w:r>
-      <w:proofErr w:type="spellStart"/>
-      <w:r>
-        <w:t>rooms</w:t>
-      </w:r>
-      <w:proofErr w:type="spellEnd"/>
-      <w:r>
-        <w:t xml:space="preserve"> med kravspecifikation</w:t>
+        <w:t>s i breakout rooms med kravspecifikation</w:t>
       </w:r>
     </w:p>
     <w:p>
@@ -483,13 +439,8 @@
     </w:p>
     <w:p>
       <w:r>
-        <w:t xml:space="preserve">Én sætter hele mappestrukturen op i </w:t>
-      </w:r>
-      <w:proofErr w:type="spellStart"/>
-      <w:r>
-        <w:t>overleaf</w:t>
-      </w:r>
-      <w:proofErr w:type="spellEnd"/>
+        <w:t>Én sætter hele mappestrukturen op i overleaf</w:t>
+      </w:r>
     </w:p>
     <w:p>
       <w:r>
@@ -519,7 +470,316 @@
         <w:t>19/2</w:t>
       </w:r>
     </w:p>
-    <w:p/>
+    <w:p>
+      <w:r>
+        <w:t>Vejledermøde:</w:t>
+      </w:r>
+    </w:p>
+    <w:p>
+      <w:r>
+        <w:t>Referat:</w:t>
+      </w:r>
+    </w:p>
+    <w:p>
+      <w:pPr>
+        <w:pStyle w:val="Listeafsnit"/>
+        <w:numPr>
+          <w:ilvl w:val="0"/>
+          <w:numId w:val="5"/>
+        </w:numPr>
+      </w:pPr>
+      <w:r>
+        <w:t>John synes det er et fedt projekt med masere af potentiale.</w:t>
+      </w:r>
+    </w:p>
+    <w:p>
+      <w:pPr>
+        <w:pStyle w:val="Listeafsnit"/>
+        <w:numPr>
+          <w:ilvl w:val="0"/>
+          <w:numId w:val="5"/>
+        </w:numPr>
+      </w:pPr>
+      <w:r>
+        <w:t>Bæredygtighed og mere fokus på fagene.</w:t>
+      </w:r>
+    </w:p>
+    <w:p>
+      <w:pPr>
+        <w:pStyle w:val="Listeafsnit"/>
+        <w:numPr>
+          <w:ilvl w:val="0"/>
+          <w:numId w:val="5"/>
+        </w:numPr>
+      </w:pPr>
+      <w:r>
+        <w:t>Vi kigger på kravene som indtil videre er opstillet</w:t>
+      </w:r>
+    </w:p>
+    <w:p>
+      <w:pPr>
+        <w:pStyle w:val="Listeafsnit"/>
+        <w:numPr>
+          <w:ilvl w:val="1"/>
+          <w:numId w:val="5"/>
+        </w:numPr>
+      </w:pPr>
+      <w:r>
+        <w:t>Punkt 2-7 er meget ens, og input fra Josefine kræves for enhederne</w:t>
+      </w:r>
+    </w:p>
+    <w:p>
+      <w:pPr>
+        <w:pStyle w:val="Listeafsnit"/>
+        <w:numPr>
+          <w:ilvl w:val="1"/>
+          <w:numId w:val="5"/>
+        </w:numPr>
+      </w:pPr>
+      <w:r>
+        <w:t>Hvor stor må elektronikken være?</w:t>
+      </w:r>
+    </w:p>
+    <w:p>
+      <w:pPr>
+        <w:pStyle w:val="Listeafsnit"/>
+        <w:numPr>
+          <w:ilvl w:val="1"/>
+          <w:numId w:val="5"/>
+        </w:numPr>
+      </w:pPr>
+      <w:r>
+        <w:t>Hvor meget må den veje?</w:t>
+      </w:r>
+    </w:p>
+    <w:p>
+      <w:pPr>
+        <w:pStyle w:val="Listeafsnit"/>
+        <w:numPr>
+          <w:ilvl w:val="1"/>
+          <w:numId w:val="5"/>
+        </w:numPr>
+      </w:pPr>
+      <w:r>
+        <w:t>Har biologi allerede sensorer, som vi blot kan interface med?</w:t>
+      </w:r>
+    </w:p>
+    <w:p>
+      <w:pPr>
+        <w:pStyle w:val="Listeafsnit"/>
+        <w:numPr>
+          <w:ilvl w:val="2"/>
+          <w:numId w:val="5"/>
+        </w:numPr>
+      </w:pPr>
+      <w:r>
+        <w:t>Lower cost!</w:t>
+      </w:r>
+    </w:p>
+    <w:p>
+      <w:pPr>
+        <w:pStyle w:val="Listeafsnit"/>
+        <w:numPr>
+          <w:ilvl w:val="0"/>
+          <w:numId w:val="5"/>
+        </w:numPr>
+      </w:pPr>
+      <w:r>
+        <w:t xml:space="preserve">Mere kød på hjemmeside – flere krav til hjemmesiden </w:t>
+      </w:r>
+    </w:p>
+    <w:p>
+      <w:pPr>
+        <w:pStyle w:val="Listeafsnit"/>
+        <w:numPr>
+          <w:ilvl w:val="1"/>
+          <w:numId w:val="5"/>
+        </w:numPr>
+      </w:pPr>
+      <w:r>
+        <w:t>Noget med hjemmesidens grafik</w:t>
+      </w:r>
+    </w:p>
+    <w:p>
+      <w:pPr>
+        <w:pStyle w:val="Listeafsnit"/>
+        <w:numPr>
+          <w:ilvl w:val="1"/>
+          <w:numId w:val="5"/>
+        </w:numPr>
+      </w:pPr>
+      <w:r>
+        <w:t>Interface</w:t>
+      </w:r>
+    </w:p>
+    <w:p>
+      <w:pPr>
+        <w:pStyle w:val="Listeafsnit"/>
+        <w:numPr>
+          <w:ilvl w:val="1"/>
+          <w:numId w:val="5"/>
+        </w:numPr>
+      </w:pPr>
+      <w:r>
+        <w:t>Baggrund for use cases</w:t>
+      </w:r>
+    </w:p>
+    <w:p>
+      <w:pPr>
+        <w:pStyle w:val="Listeafsnit"/>
+        <w:numPr>
+          <w:ilvl w:val="2"/>
+          <w:numId w:val="5"/>
+        </w:numPr>
+      </w:pPr>
+      <w:r>
+        <w:t>Mac – COCO -læg grafisk billede fast – funktionalitet kommer derefter</w:t>
+      </w:r>
+    </w:p>
+    <w:p>
+      <w:pPr>
+        <w:pStyle w:val="Listeafsnit"/>
+        <w:numPr>
+          <w:ilvl w:val="1"/>
+          <w:numId w:val="5"/>
+        </w:numPr>
+      </w:pPr>
+      <w:r>
+        <w:t>En form for wireframe af hjemmesiden!</w:t>
+      </w:r>
+    </w:p>
+    <w:p>
+      <w:pPr>
+        <w:pStyle w:val="Listeafsnit"/>
+        <w:numPr>
+          <w:ilvl w:val="0"/>
+          <w:numId w:val="5"/>
+        </w:numPr>
+      </w:pPr>
+      <w:r>
+        <w:t>Sensorkasserne kan beskrives meget:</w:t>
+      </w:r>
+    </w:p>
+    <w:p>
+      <w:pPr>
+        <w:pStyle w:val="Listeafsnit"/>
+        <w:numPr>
+          <w:ilvl w:val="1"/>
+          <w:numId w:val="5"/>
+        </w:numPr>
+      </w:pPr>
+      <w:r>
+        <w:t>Batteridreven?</w:t>
+      </w:r>
+    </w:p>
+    <w:p>
+      <w:pPr>
+        <w:pStyle w:val="Listeafsnit"/>
+        <w:numPr>
+          <w:ilvl w:val="1"/>
+          <w:numId w:val="5"/>
+        </w:numPr>
+      </w:pPr>
+      <w:r>
+        <w:t>LED for normalmode vs. Xx</w:t>
+      </w:r>
+    </w:p>
+    <w:p>
+      <w:pPr>
+        <w:pStyle w:val="Listeafsnit"/>
+        <w:numPr>
+          <w:ilvl w:val="1"/>
+          <w:numId w:val="5"/>
+        </w:numPr>
+      </w:pPr>
+      <w:r>
+        <w:t>Resetknap?</w:t>
+      </w:r>
+    </w:p>
+    <w:p>
+      <w:pPr>
+        <w:pStyle w:val="Listeafsnit"/>
+        <w:numPr>
+          <w:ilvl w:val="1"/>
+          <w:numId w:val="5"/>
+        </w:numPr>
+      </w:pPr>
+      <w:r>
+        <w:t>Interface?</w:t>
+      </w:r>
+    </w:p>
+    <w:p>
+      <w:pPr>
+        <w:pStyle w:val="Listeafsnit"/>
+        <w:numPr>
+          <w:ilvl w:val="1"/>
+          <w:numId w:val="5"/>
+        </w:numPr>
+      </w:pPr>
+      <w:r>
+        <w:t>Skal man kunne omprogrammere kassen?</w:t>
+      </w:r>
+    </w:p>
+    <w:p>
+      <w:pPr>
+        <w:pStyle w:val="Listeafsnit"/>
+        <w:numPr>
+          <w:ilvl w:val="0"/>
+          <w:numId w:val="5"/>
+        </w:numPr>
+      </w:pPr>
+      <w:r>
+        <w:t>EMC</w:t>
+      </w:r>
+    </w:p>
+    <w:p>
+      <w:pPr>
+        <w:pStyle w:val="Listeafsnit"/>
+        <w:numPr>
+          <w:ilvl w:val="1"/>
+          <w:numId w:val="5"/>
+        </w:numPr>
+      </w:pPr>
+      <w:r>
+        <w:t>Bare henvise til EMC direktiver – i design og implementering kan EMC så undersøges</w:t>
+      </w:r>
+    </w:p>
+    <w:p>
+      <w:pPr>
+        <w:pStyle w:val="Listeafsnit"/>
+        <w:numPr>
+          <w:ilvl w:val="1"/>
+          <w:numId w:val="5"/>
+        </w:numPr>
+      </w:pPr>
+      <w:r>
+        <w:t>Test af 1-2 af de EMC-krav fra direktivet.</w:t>
+      </w:r>
+    </w:p>
+    <w:p>
+      <w:pPr>
+        <w:pStyle w:val="Listeafsnit"/>
+        <w:numPr>
+          <w:ilvl w:val="0"/>
+          <w:numId w:val="5"/>
+        </w:numPr>
+      </w:pPr>
+      <w:r>
+        <w:t>John kan godt lide Simons plan!</w:t>
+      </w:r>
+    </w:p>
+    <w:p>
+      <w:pPr>
+        <w:pStyle w:val="Listeafsnit"/>
+        <w:numPr>
+          <w:ilvl w:val="1"/>
+          <w:numId w:val="5"/>
+        </w:numPr>
+      </w:pPr>
+      <w:r>
+        <w:t>Elastikplan, så den kan ændres med 1-2 uger, men ser mega godt ud!</w:t>
+      </w:r>
+    </w:p>
     <w:p/>
     <w:p/>
     <w:p/>
@@ -876,6 +1136,119 @@
     </w:lvl>
   </w:abstractNum>
   <w:abstractNum w:abstractNumId="3" w15:restartNumberingAfterBreak="0">
+    <w:nsid w:val="647F23E2"/>
+    <w:multiLevelType w:val="hybridMultilevel"/>
+    <w:tmpl w:val="81122BD6"/>
+    <w:lvl w:ilvl="0" w:tplc="04060001">
+      <w:start w:val="1"/>
+      <w:numFmt w:val="bullet"/>
+      <w:lvlText w:val=""/>
+      <w:lvlJc w:val="left"/>
+      <w:pPr>
+        <w:ind w:left="720" w:hanging="360"/>
+      </w:pPr>
+      <w:rPr>
+        <w:rFonts w:ascii="Symbol" w:hAnsi="Symbol" w:hint="default"/>
+      </w:rPr>
+    </w:lvl>
+    <w:lvl w:ilvl="1" w:tplc="04060003">
+      <w:start w:val="1"/>
+      <w:numFmt w:val="bullet"/>
+      <w:lvlText w:val="o"/>
+      <w:lvlJc w:val="left"/>
+      <w:pPr>
+        <w:ind w:left="1440" w:hanging="360"/>
+      </w:pPr>
+      <w:rPr>
+        <w:rFonts w:ascii="Courier New" w:hAnsi="Courier New" w:cs="Courier New" w:hint="default"/>
+      </w:rPr>
+    </w:lvl>
+    <w:lvl w:ilvl="2" w:tplc="04060005">
+      <w:start w:val="1"/>
+      <w:numFmt w:val="bullet"/>
+      <w:lvlText w:val=""/>
+      <w:lvlJc w:val="left"/>
+      <w:pPr>
+        <w:ind w:left="2160" w:hanging="360"/>
+      </w:pPr>
+      <w:rPr>
+        <w:rFonts w:ascii="Wingdings" w:hAnsi="Wingdings" w:hint="default"/>
+      </w:rPr>
+    </w:lvl>
+    <w:lvl w:ilvl="3" w:tplc="04060001">
+      <w:start w:val="1"/>
+      <w:numFmt w:val="bullet"/>
+      <w:lvlText w:val=""/>
+      <w:lvlJc w:val="left"/>
+      <w:pPr>
+        <w:ind w:left="2880" w:hanging="360"/>
+      </w:pPr>
+      <w:rPr>
+        <w:rFonts w:ascii="Symbol" w:hAnsi="Symbol" w:hint="default"/>
+      </w:rPr>
+    </w:lvl>
+    <w:lvl w:ilvl="4" w:tplc="04060003" w:tentative="1">
+      <w:start w:val="1"/>
+      <w:numFmt w:val="bullet"/>
+      <w:lvlText w:val="o"/>
+      <w:lvlJc w:val="left"/>
+      <w:pPr>
+        <w:ind w:left="3600" w:hanging="360"/>
+      </w:pPr>
+      <w:rPr>
+        <w:rFonts w:ascii="Courier New" w:hAnsi="Courier New" w:cs="Courier New" w:hint="default"/>
+      </w:rPr>
+    </w:lvl>
+    <w:lvl w:ilvl="5" w:tplc="04060005" w:tentative="1">
+      <w:start w:val="1"/>
+      <w:numFmt w:val="bullet"/>
+      <w:lvlText w:val=""/>
+      <w:lvlJc w:val="left"/>
+      <w:pPr>
+        <w:ind w:left="4320" w:hanging="360"/>
+      </w:pPr>
+      <w:rPr>
+        <w:rFonts w:ascii="Wingdings" w:hAnsi="Wingdings" w:hint="default"/>
+      </w:rPr>
+    </w:lvl>
+    <w:lvl w:ilvl="6" w:tplc="04060001" w:tentative="1">
+      <w:start w:val="1"/>
+      <w:numFmt w:val="bullet"/>
+      <w:lvlText w:val=""/>
+      <w:lvlJc w:val="left"/>
+      <w:pPr>
+        <w:ind w:left="5040" w:hanging="360"/>
+      </w:pPr>
+      <w:rPr>
+        <w:rFonts w:ascii="Symbol" w:hAnsi="Symbol" w:hint="default"/>
+      </w:rPr>
+    </w:lvl>
+    <w:lvl w:ilvl="7" w:tplc="04060003" w:tentative="1">
+      <w:start w:val="1"/>
+      <w:numFmt w:val="bullet"/>
+      <w:lvlText w:val="o"/>
+      <w:lvlJc w:val="left"/>
+      <w:pPr>
+        <w:ind w:left="5760" w:hanging="360"/>
+      </w:pPr>
+      <w:rPr>
+        <w:rFonts w:ascii="Courier New" w:hAnsi="Courier New" w:cs="Courier New" w:hint="default"/>
+      </w:rPr>
+    </w:lvl>
+    <w:lvl w:ilvl="8" w:tplc="04060005" w:tentative="1">
+      <w:start w:val="1"/>
+      <w:numFmt w:val="bullet"/>
+      <w:lvlText w:val=""/>
+      <w:lvlJc w:val="left"/>
+      <w:pPr>
+        <w:ind w:left="6480" w:hanging="360"/>
+      </w:pPr>
+      <w:rPr>
+        <w:rFonts w:ascii="Wingdings" w:hAnsi="Wingdings" w:hint="default"/>
+      </w:rPr>
+    </w:lvl>
+  </w:abstractNum>
+  <w:abstractNum w:abstractNumId="4" w15:restartNumberingAfterBreak="0">
     <w:nsid w:val="72811A80"/>
     <w:multiLevelType w:val="hybridMultilevel"/>
     <w:tmpl w:val="8A66D6AE"/>
@@ -989,7 +1362,7 @@
     </w:lvl>
   </w:abstractNum>
   <w:num w:numId="1">
-    <w:abstractNumId w:val="3"/>
+    <w:abstractNumId w:val="4"/>
   </w:num>
   <w:num w:numId="2">
     <w:abstractNumId w:val="0"/>
@@ -999,6 +1372,9 @@
   </w:num>
   <w:num w:numId="4">
     <w:abstractNumId w:val="2"/>
+  </w:num>
+  <w:num w:numId="5">
+    <w:abstractNumId w:val="3"/>
   </w:num>
 </w:numbering>
 </file>

</xml_diff>

<commit_message>
Logbog update med ref 10.03.21
</commit_message>
<xml_diff>
--- a/Logbog.docx
+++ b/Logbog.docx
@@ -27,8 +27,12 @@
       </w:sdtPr>
       <w:sdtEndPr>
         <w:rPr>
+          <w:rFonts w:ascii="Times New Roman" w:eastAsia="Times New Roman" w:hAnsi="Times New Roman" w:cs="Times New Roman"/>
           <w:b/>
           <w:bCs/>
+          <w:sz w:val="24"/>
+          <w:szCs w:val="24"/>
+          <w:lang w:eastAsia="da-DK"/>
         </w:rPr>
       </w:sdtEndPr>
       <w:sdtContent>
@@ -157,7 +161,15 @@
         </w:rPr>
       </w:pPr>
       <w:r>
-        <w:t>Hvad skal vi lave? Projektidé udarbejdes – Alle brainstormer til mandag</w:t>
+        <w:t xml:space="preserve">Hvad skal vi lave? Projektidé udarbejdes – Alle </w:t>
+      </w:r>
+      <w:proofErr w:type="spellStart"/>
+      <w:r>
+        <w:t>brainstormer</w:t>
+      </w:r>
+      <w:proofErr w:type="spellEnd"/>
+      <w:r>
+        <w:t xml:space="preserve"> til mandag</w:t>
       </w:r>
       <w:r>
         <w:br w:type="page"/>
@@ -231,7 +243,31 @@
         </w:numPr>
       </w:pPr>
       <w:r>
-        <w:t>Snak om værktøjer (GitHub issues i stedet for Trello)</w:t>
+        <w:t>Snak om værktøjer (</w:t>
+      </w:r>
+      <w:proofErr w:type="spellStart"/>
+      <w:r>
+        <w:t>GitHub</w:t>
+      </w:r>
+      <w:proofErr w:type="spellEnd"/>
+      <w:r>
+        <w:t xml:space="preserve"> </w:t>
+      </w:r>
+      <w:proofErr w:type="spellStart"/>
+      <w:r>
+        <w:t>issues</w:t>
+      </w:r>
+      <w:proofErr w:type="spellEnd"/>
+      <w:r>
+        <w:t xml:space="preserve"> i stedet for </w:t>
+      </w:r>
+      <w:proofErr w:type="spellStart"/>
+      <w:r>
+        <w:t>Trello</w:t>
+      </w:r>
+      <w:proofErr w:type="spellEnd"/>
+      <w:r>
+        <w:t>)</w:t>
       </w:r>
     </w:p>
     <w:p>
@@ -255,8 +291,13 @@
         </w:numPr>
       </w:pPr>
       <w:r>
-        <w:t>Vi kører cc på mailkorrespondance, så Adam ikke skal skrive på messenger</w:t>
-      </w:r>
+        <w:t xml:space="preserve">Vi kører cc på mailkorrespondance, så Adam ikke skal skrive på </w:t>
+      </w:r>
+      <w:proofErr w:type="spellStart"/>
+      <w:r>
+        <w:t>messenger</w:t>
+      </w:r>
+      <w:proofErr w:type="spellEnd"/>
     </w:p>
     <w:p>
       <w:pPr>
@@ -317,8 +358,17 @@
           <w:b/>
           <w:bCs/>
         </w:rPr>
-        <w:t>Spørgsmålsliste udarbejdes til Product Owner</w:t>
-      </w:r>
+        <w:t xml:space="preserve">Spørgsmålsliste udarbejdes til Product </w:t>
+      </w:r>
+      <w:proofErr w:type="spellStart"/>
+      <w:r>
+        <w:rPr>
+          <w:b/>
+          <w:bCs/>
+        </w:rPr>
+        <w:t>Owner</w:t>
+      </w:r>
+      <w:proofErr w:type="spellEnd"/>
     </w:p>
     <w:p>
       <w:pPr>
@@ -380,7 +430,23 @@
         <w:t>de</w:t>
       </w:r>
       <w:r>
-        <w:t>s i breakout rooms med kravspecifikation</w:t>
+        <w:t xml:space="preserve">s i </w:t>
+      </w:r>
+      <w:proofErr w:type="spellStart"/>
+      <w:r>
+        <w:t>breakout</w:t>
+      </w:r>
+      <w:proofErr w:type="spellEnd"/>
+      <w:r>
+        <w:t xml:space="preserve"> </w:t>
+      </w:r>
+      <w:proofErr w:type="spellStart"/>
+      <w:r>
+        <w:t>rooms</w:t>
+      </w:r>
+      <w:proofErr w:type="spellEnd"/>
+      <w:r>
+        <w:t xml:space="preserve"> med kravspecifikation</w:t>
       </w:r>
     </w:p>
     <w:p>
@@ -439,8 +505,13 @@
     </w:p>
     <w:p>
       <w:r>
-        <w:t>Én sætter hele mappestrukturen op i overleaf</w:t>
-      </w:r>
+        <w:t xml:space="preserve">Én sætter hele mappestrukturen op i </w:t>
+      </w:r>
+      <w:proofErr w:type="spellStart"/>
+      <w:r>
+        <w:t>overleaf</w:t>
+      </w:r>
+      <w:proofErr w:type="spellEnd"/>
     </w:p>
     <w:p>
       <w:r>
@@ -466,7 +537,6 @@
         <w:pStyle w:val="Overskrift1"/>
       </w:pPr>
       <w:r>
-        <w:lastRenderedPageBreak/>
         <w:t>19/2</w:t>
       </w:r>
     </w:p>
@@ -572,8 +642,21 @@
           <w:numId w:val="5"/>
         </w:numPr>
       </w:pPr>
-      <w:r>
-        <w:t>Lower cost!</w:t>
+      <w:proofErr w:type="spellStart"/>
+      <w:r>
+        <w:t>Lower</w:t>
+      </w:r>
+      <w:proofErr w:type="spellEnd"/>
+      <w:r>
+        <w:t xml:space="preserve"> </w:t>
+      </w:r>
+      <w:proofErr w:type="spellStart"/>
+      <w:r>
+        <w:t>cost</w:t>
+      </w:r>
+      <w:proofErr w:type="spellEnd"/>
+      <w:r>
+        <w:t>!</w:t>
       </w:r>
     </w:p>
     <w:p>
@@ -621,7 +704,15 @@
         </w:numPr>
       </w:pPr>
       <w:r>
-        <w:t>Baggrund for use cases</w:t>
+        <w:t xml:space="preserve">Baggrund for </w:t>
+      </w:r>
+      <w:proofErr w:type="spellStart"/>
+      <w:r>
+        <w:t>use</w:t>
+      </w:r>
+      <w:proofErr w:type="spellEnd"/>
+      <w:r>
+        <w:t xml:space="preserve"> cases</w:t>
       </w:r>
     </w:p>
     <w:p>
@@ -633,6 +724,7 @@
         </w:numPr>
       </w:pPr>
       <w:r>
+        <w:lastRenderedPageBreak/>
         <w:t>Mac – COCO -læg grafisk billede fast – funktionalitet kommer derefter</w:t>
       </w:r>
     </w:p>
@@ -681,8 +773,13 @@
         </w:numPr>
       </w:pPr>
       <w:r>
-        <w:t>LED for normalmode vs. Xx</w:t>
-      </w:r>
+        <w:t xml:space="preserve">LED for normalmode vs. </w:t>
+      </w:r>
+      <w:proofErr w:type="spellStart"/>
+      <w:r>
+        <w:t>Xx</w:t>
+      </w:r>
+      <w:proofErr w:type="spellEnd"/>
     </w:p>
     <w:p>
       <w:pPr>
@@ -692,8 +789,13 @@
           <w:numId w:val="5"/>
         </w:numPr>
       </w:pPr>
-      <w:r>
-        <w:t>Resetknap?</w:t>
+      <w:proofErr w:type="spellStart"/>
+      <w:r>
+        <w:t>Resetknap</w:t>
+      </w:r>
+      <w:proofErr w:type="spellEnd"/>
+      <w:r>
+        <w:t>?</w:t>
       </w:r>
     </w:p>
     <w:p>
@@ -717,7 +819,15 @@
         </w:numPr>
       </w:pPr>
       <w:r>
-        <w:t>Skal man kunne omprogrammere kassen?</w:t>
+        <w:t xml:space="preserve">Skal man kunne </w:t>
+      </w:r>
+      <w:proofErr w:type="spellStart"/>
+      <w:r>
+        <w:t>omprogrammere</w:t>
+      </w:r>
+      <w:proofErr w:type="spellEnd"/>
+      <w:r>
+        <w:t xml:space="preserve"> kassen?</w:t>
       </w:r>
     </w:p>
     <w:p>
@@ -777,11 +887,1808 @@
         </w:numPr>
       </w:pPr>
       <w:r>
-        <w:t>Elastikplan, så den kan ændres med 1-2 uger, men ser mega godt ud!</w:t>
+        <w:t xml:space="preserve">Elastikplan, så den kan ændres med 1-2 uger, men ser </w:t>
+      </w:r>
+      <w:proofErr w:type="spellStart"/>
+      <w:proofErr w:type="gramStart"/>
+      <w:r>
+        <w:t>mega</w:t>
+      </w:r>
+      <w:proofErr w:type="spellEnd"/>
+      <w:r>
+        <w:t xml:space="preserve"> godt</w:t>
+      </w:r>
+      <w:proofErr w:type="gramEnd"/>
+      <w:r>
+        <w:t xml:space="preserve"> ud!</w:t>
       </w:r>
     </w:p>
     <w:p/>
+    <w:p>
+      <w:pPr>
+        <w:pStyle w:val="Overskrift1"/>
+      </w:pPr>
+      <w:r>
+        <w:t>10</w:t>
+      </w:r>
+      <w:r>
+        <w:t>/</w:t>
+      </w:r>
+      <w:r>
+        <w:t>3</w:t>
+      </w:r>
+    </w:p>
+    <w:p>
+      <w:r>
+        <w:t>Vejledermøde:</w:t>
+      </w:r>
+    </w:p>
+    <w:p>
+      <w:r>
+        <w:t>Referat:</w:t>
+      </w:r>
+    </w:p>
     <w:p/>
+    <w:p>
+      <w:pPr>
+        <w:pStyle w:val="NormalWeb"/>
+        <w:spacing w:before="0" w:beforeAutospacing="0" w:after="0" w:afterAutospacing="0"/>
+        <w:ind w:left="540"/>
+        <w:rPr>
+          <w:rFonts w:ascii="Calibri" w:hAnsi="Calibri" w:cs="Calibri"/>
+          <w:b/>
+          <w:bCs/>
+          <w:sz w:val="22"/>
+          <w:szCs w:val="22"/>
+        </w:rPr>
+      </w:pPr>
+      <w:r>
+        <w:rPr>
+          <w:rFonts w:ascii="Calibri" w:hAnsi="Calibri" w:cs="Calibri"/>
+          <w:b/>
+          <w:bCs/>
+          <w:sz w:val="22"/>
+          <w:szCs w:val="22"/>
+        </w:rPr>
+        <w:t>SIGNALBESKRIVELSE:</w:t>
+      </w:r>
+    </w:p>
+    <w:p>
+      <w:pPr>
+        <w:numPr>
+          <w:ilvl w:val="0"/>
+          <w:numId w:val="6"/>
+        </w:numPr>
+        <w:ind w:left="1800"/>
+        <w:textAlignment w:val="center"/>
+        <w:rPr>
+          <w:rFonts w:ascii="Calibri" w:hAnsi="Calibri" w:cs="Calibri"/>
+          <w:sz w:val="22"/>
+          <w:szCs w:val="22"/>
+        </w:rPr>
+      </w:pPr>
+      <w:r>
+        <w:rPr>
+          <w:rFonts w:ascii="Calibri" w:hAnsi="Calibri" w:cs="Calibri"/>
+          <w:sz w:val="22"/>
+          <w:szCs w:val="22"/>
+        </w:rPr>
+        <w:t>Ikke nødvendigvis stiktypen i signalbeskrivelsen</w:t>
+      </w:r>
+    </w:p>
+    <w:p>
+      <w:pPr>
+        <w:pStyle w:val="NormalWeb"/>
+        <w:spacing w:before="0" w:beforeAutospacing="0" w:after="0" w:afterAutospacing="0"/>
+        <w:rPr>
+          <w:rFonts w:ascii="Calibri" w:hAnsi="Calibri" w:cs="Calibri"/>
+          <w:sz w:val="22"/>
+          <w:szCs w:val="22"/>
+        </w:rPr>
+      </w:pPr>
+      <w:r>
+        <w:rPr>
+          <w:rFonts w:ascii="Calibri" w:hAnsi="Calibri" w:cs="Calibri"/>
+          <w:sz w:val="22"/>
+          <w:szCs w:val="22"/>
+        </w:rPr>
+        <w:t> </w:t>
+      </w:r>
+    </w:p>
+    <w:p>
+      <w:pPr>
+        <w:numPr>
+          <w:ilvl w:val="0"/>
+          <w:numId w:val="7"/>
+        </w:numPr>
+        <w:ind w:left="2340"/>
+        <w:textAlignment w:val="center"/>
+        <w:rPr>
+          <w:rFonts w:ascii="Calibri" w:hAnsi="Calibri" w:cs="Calibri"/>
+          <w:sz w:val="22"/>
+          <w:szCs w:val="22"/>
+        </w:rPr>
+      </w:pPr>
+      <w:r>
+        <w:rPr>
+          <w:rFonts w:ascii="Calibri" w:hAnsi="Calibri" w:cs="Calibri"/>
+          <w:sz w:val="22"/>
+          <w:szCs w:val="22"/>
+        </w:rPr>
+        <w:t>Ellers god signalbeskrivelse siger John</w:t>
+      </w:r>
+    </w:p>
+    <w:p>
+      <w:pPr>
+        <w:pStyle w:val="NormalWeb"/>
+        <w:spacing w:before="0" w:beforeAutospacing="0" w:after="0" w:afterAutospacing="0"/>
+        <w:ind w:left="540"/>
+        <w:rPr>
+          <w:rFonts w:ascii="Calibri" w:hAnsi="Calibri" w:cs="Calibri"/>
+          <w:sz w:val="22"/>
+          <w:szCs w:val="22"/>
+        </w:rPr>
+      </w:pPr>
+      <w:r>
+        <w:rPr>
+          <w:rFonts w:ascii="Calibri" w:hAnsi="Calibri" w:cs="Calibri"/>
+          <w:sz w:val="22"/>
+          <w:szCs w:val="22"/>
+        </w:rPr>
+        <w:t> </w:t>
+      </w:r>
+    </w:p>
+    <w:p>
+      <w:pPr>
+        <w:pStyle w:val="NormalWeb"/>
+        <w:spacing w:before="0" w:beforeAutospacing="0" w:after="0" w:afterAutospacing="0"/>
+        <w:ind w:left="540"/>
+        <w:rPr>
+          <w:rFonts w:ascii="Calibri" w:hAnsi="Calibri" w:cs="Calibri"/>
+          <w:sz w:val="22"/>
+          <w:szCs w:val="22"/>
+        </w:rPr>
+      </w:pPr>
+      <w:r>
+        <w:rPr>
+          <w:rFonts w:ascii="Calibri" w:hAnsi="Calibri" w:cs="Calibri"/>
+          <w:sz w:val="22"/>
+          <w:szCs w:val="22"/>
+        </w:rPr>
+        <w:t> </w:t>
+      </w:r>
+    </w:p>
+    <w:p>
+      <w:pPr>
+        <w:numPr>
+          <w:ilvl w:val="0"/>
+          <w:numId w:val="8"/>
+        </w:numPr>
+        <w:ind w:left="1800"/>
+        <w:textAlignment w:val="center"/>
+        <w:rPr>
+          <w:rFonts w:ascii="Calibri" w:hAnsi="Calibri" w:cs="Calibri"/>
+          <w:sz w:val="22"/>
+          <w:szCs w:val="22"/>
+        </w:rPr>
+      </w:pPr>
+      <w:r>
+        <w:rPr>
+          <w:rFonts w:ascii="Calibri" w:hAnsi="Calibri" w:cs="Calibri"/>
+          <w:sz w:val="22"/>
+          <w:szCs w:val="22"/>
+        </w:rPr>
+        <w:t>Bedst når alle er enige om hvad der er valgt (generelt).</w:t>
+      </w:r>
+    </w:p>
+    <w:p>
+      <w:pPr>
+        <w:pStyle w:val="NormalWeb"/>
+        <w:spacing w:before="0" w:beforeAutospacing="0" w:after="0" w:afterAutospacing="0"/>
+        <w:rPr>
+          <w:rFonts w:ascii="Calibri" w:hAnsi="Calibri" w:cs="Calibri"/>
+          <w:sz w:val="22"/>
+          <w:szCs w:val="22"/>
+        </w:rPr>
+      </w:pPr>
+      <w:r>
+        <w:rPr>
+          <w:rFonts w:ascii="Calibri" w:hAnsi="Calibri" w:cs="Calibri"/>
+          <w:sz w:val="22"/>
+          <w:szCs w:val="22"/>
+        </w:rPr>
+        <w:t> </w:t>
+      </w:r>
+    </w:p>
+    <w:p>
+      <w:pPr>
+        <w:numPr>
+          <w:ilvl w:val="0"/>
+          <w:numId w:val="9"/>
+        </w:numPr>
+        <w:ind w:left="1800"/>
+        <w:textAlignment w:val="center"/>
+        <w:rPr>
+          <w:rFonts w:ascii="Calibri" w:hAnsi="Calibri" w:cs="Calibri"/>
+          <w:sz w:val="22"/>
+          <w:szCs w:val="22"/>
+        </w:rPr>
+      </w:pPr>
+      <w:r>
+        <w:rPr>
+          <w:rFonts w:ascii="Calibri" w:hAnsi="Calibri" w:cs="Calibri"/>
+          <w:sz w:val="22"/>
+          <w:szCs w:val="22"/>
+        </w:rPr>
+        <w:t>"Husk der skal defineres en protokol" (lægge brødkrummer når man får en god ide i gennemgang med gruppen) - "\TBD"</w:t>
+      </w:r>
+    </w:p>
+    <w:p>
+      <w:pPr>
+        <w:pStyle w:val="NormalWeb"/>
+        <w:spacing w:before="0" w:beforeAutospacing="0" w:after="0" w:afterAutospacing="0"/>
+        <w:rPr>
+          <w:rFonts w:ascii="Calibri" w:hAnsi="Calibri" w:cs="Calibri"/>
+          <w:sz w:val="22"/>
+          <w:szCs w:val="22"/>
+        </w:rPr>
+      </w:pPr>
+      <w:r>
+        <w:rPr>
+          <w:rFonts w:ascii="Calibri" w:hAnsi="Calibri" w:cs="Calibri"/>
+          <w:sz w:val="22"/>
+          <w:szCs w:val="22"/>
+        </w:rPr>
+        <w:t> </w:t>
+      </w:r>
+    </w:p>
+    <w:p>
+      <w:pPr>
+        <w:numPr>
+          <w:ilvl w:val="0"/>
+          <w:numId w:val="10"/>
+        </w:numPr>
+        <w:ind w:left="1800"/>
+        <w:textAlignment w:val="center"/>
+        <w:rPr>
+          <w:rFonts w:ascii="Calibri" w:hAnsi="Calibri" w:cs="Calibri"/>
+          <w:sz w:val="22"/>
+          <w:szCs w:val="22"/>
+        </w:rPr>
+      </w:pPr>
+      <w:r>
+        <w:rPr>
+          <w:rFonts w:ascii="Calibri" w:hAnsi="Calibri" w:cs="Calibri"/>
+          <w:sz w:val="22"/>
+          <w:szCs w:val="22"/>
+        </w:rPr>
+        <w:t>Vores bedste bud ift. Protokol og så diskutere hvad vi endeligt vælger</w:t>
+      </w:r>
+    </w:p>
+    <w:p>
+      <w:pPr>
+        <w:pStyle w:val="NormalWeb"/>
+        <w:spacing w:before="0" w:beforeAutospacing="0" w:after="0" w:afterAutospacing="0"/>
+        <w:ind w:left="540"/>
+        <w:rPr>
+          <w:rFonts w:ascii="Calibri" w:hAnsi="Calibri" w:cs="Calibri"/>
+          <w:sz w:val="22"/>
+          <w:szCs w:val="22"/>
+        </w:rPr>
+      </w:pPr>
+      <w:r>
+        <w:rPr>
+          <w:rFonts w:ascii="Calibri" w:hAnsi="Calibri" w:cs="Calibri"/>
+          <w:sz w:val="22"/>
+          <w:szCs w:val="22"/>
+        </w:rPr>
+        <w:t> </w:t>
+      </w:r>
+    </w:p>
+    <w:p>
+      <w:pPr>
+        <w:pStyle w:val="NormalWeb"/>
+        <w:spacing w:before="0" w:beforeAutospacing="0" w:after="0" w:afterAutospacing="0"/>
+        <w:ind w:left="540"/>
+        <w:rPr>
+          <w:rFonts w:ascii="Calibri" w:hAnsi="Calibri" w:cs="Calibri"/>
+          <w:sz w:val="22"/>
+          <w:szCs w:val="22"/>
+        </w:rPr>
+      </w:pPr>
+      <w:r>
+        <w:rPr>
+          <w:rFonts w:ascii="Calibri" w:hAnsi="Calibri" w:cs="Calibri"/>
+          <w:sz w:val="22"/>
+          <w:szCs w:val="22"/>
+        </w:rPr>
+        <w:t> </w:t>
+      </w:r>
+    </w:p>
+    <w:p>
+      <w:pPr>
+        <w:pStyle w:val="NormalWeb"/>
+        <w:spacing w:before="0" w:beforeAutospacing="0" w:after="0" w:afterAutospacing="0"/>
+        <w:ind w:left="540"/>
+        <w:rPr>
+          <w:rFonts w:ascii="Calibri" w:hAnsi="Calibri" w:cs="Calibri"/>
+          <w:sz w:val="22"/>
+          <w:szCs w:val="22"/>
+        </w:rPr>
+      </w:pPr>
+      <w:r>
+        <w:rPr>
+          <w:rFonts w:ascii="Calibri" w:hAnsi="Calibri" w:cs="Calibri"/>
+          <w:sz w:val="22"/>
+          <w:szCs w:val="22"/>
+        </w:rPr>
+        <w:t> </w:t>
+      </w:r>
+    </w:p>
+    <w:p>
+      <w:pPr>
+        <w:pStyle w:val="NormalWeb"/>
+        <w:spacing w:before="0" w:beforeAutospacing="0" w:after="0" w:afterAutospacing="0"/>
+        <w:ind w:left="540"/>
+        <w:rPr>
+          <w:rFonts w:ascii="Calibri" w:hAnsi="Calibri" w:cs="Calibri"/>
+          <w:b/>
+          <w:bCs/>
+          <w:sz w:val="22"/>
+          <w:szCs w:val="22"/>
+        </w:rPr>
+      </w:pPr>
+      <w:r>
+        <w:rPr>
+          <w:rFonts w:ascii="Calibri" w:hAnsi="Calibri" w:cs="Calibri"/>
+          <w:b/>
+          <w:bCs/>
+          <w:sz w:val="22"/>
+          <w:szCs w:val="22"/>
+        </w:rPr>
+        <w:t>SENSORER</w:t>
+      </w:r>
+      <w:r>
+        <w:rPr>
+          <w:rFonts w:ascii="Calibri" w:hAnsi="Calibri" w:cs="Calibri"/>
+          <w:b/>
+          <w:bCs/>
+          <w:sz w:val="22"/>
+          <w:szCs w:val="22"/>
+        </w:rPr>
+        <w:t>:</w:t>
+      </w:r>
+    </w:p>
+    <w:p>
+      <w:pPr>
+        <w:numPr>
+          <w:ilvl w:val="0"/>
+          <w:numId w:val="11"/>
+        </w:numPr>
+        <w:ind w:left="1260"/>
+        <w:textAlignment w:val="center"/>
+        <w:rPr>
+          <w:rFonts w:ascii="Calibri" w:hAnsi="Calibri" w:cs="Calibri"/>
+          <w:sz w:val="22"/>
+          <w:szCs w:val="22"/>
+        </w:rPr>
+      </w:pPr>
+      <w:r>
+        <w:rPr>
+          <w:rFonts w:ascii="Calibri" w:hAnsi="Calibri" w:cs="Calibri"/>
+          <w:sz w:val="22"/>
+          <w:szCs w:val="22"/>
+        </w:rPr>
+        <w:t>Adam:</w:t>
+      </w:r>
+    </w:p>
+    <w:p>
+      <w:pPr>
+        <w:numPr>
+          <w:ilvl w:val="1"/>
+          <w:numId w:val="11"/>
+        </w:numPr>
+        <w:ind w:left="2520"/>
+        <w:textAlignment w:val="center"/>
+        <w:rPr>
+          <w:rFonts w:ascii="Calibri" w:hAnsi="Calibri" w:cs="Calibri"/>
+          <w:sz w:val="22"/>
+          <w:szCs w:val="22"/>
+        </w:rPr>
+      </w:pPr>
+      <w:proofErr w:type="spellStart"/>
+      <w:r>
+        <w:rPr>
+          <w:rFonts w:ascii="Calibri" w:hAnsi="Calibri" w:cs="Calibri"/>
+          <w:sz w:val="22"/>
+          <w:szCs w:val="22"/>
+        </w:rPr>
+        <w:t>Salitetssensor</w:t>
+      </w:r>
+      <w:proofErr w:type="spellEnd"/>
+      <w:r>
+        <w:rPr>
+          <w:rFonts w:ascii="Calibri" w:hAnsi="Calibri" w:cs="Calibri"/>
+          <w:sz w:val="22"/>
+          <w:szCs w:val="22"/>
+        </w:rPr>
+        <w:t xml:space="preserve"> måler på strøm</w:t>
+      </w:r>
+    </w:p>
+    <w:p>
+      <w:pPr>
+        <w:pStyle w:val="NormalWeb"/>
+        <w:spacing w:before="0" w:beforeAutospacing="0" w:after="0" w:afterAutospacing="0"/>
+        <w:rPr>
+          <w:rFonts w:ascii="Calibri" w:hAnsi="Calibri" w:cs="Calibri"/>
+          <w:sz w:val="22"/>
+          <w:szCs w:val="22"/>
+        </w:rPr>
+      </w:pPr>
+      <w:r>
+        <w:rPr>
+          <w:rFonts w:ascii="Calibri" w:hAnsi="Calibri" w:cs="Calibri"/>
+          <w:sz w:val="22"/>
+          <w:szCs w:val="22"/>
+        </w:rPr>
+        <w:t> </w:t>
+      </w:r>
+    </w:p>
+    <w:p>
+      <w:pPr>
+        <w:numPr>
+          <w:ilvl w:val="0"/>
+          <w:numId w:val="12"/>
+        </w:numPr>
+        <w:ind w:left="1800"/>
+        <w:textAlignment w:val="center"/>
+        <w:rPr>
+          <w:rFonts w:ascii="Calibri" w:hAnsi="Calibri" w:cs="Calibri"/>
+          <w:sz w:val="22"/>
+          <w:szCs w:val="22"/>
+        </w:rPr>
+      </w:pPr>
+      <w:proofErr w:type="spellStart"/>
+      <w:r>
+        <w:rPr>
+          <w:rFonts w:ascii="Calibri" w:hAnsi="Calibri" w:cs="Calibri"/>
+          <w:sz w:val="22"/>
+          <w:szCs w:val="22"/>
+        </w:rPr>
+        <w:t>Temp</w:t>
+      </w:r>
+      <w:proofErr w:type="spellEnd"/>
+      <w:r>
+        <w:rPr>
+          <w:rFonts w:ascii="Calibri" w:hAnsi="Calibri" w:cs="Calibri"/>
+          <w:sz w:val="22"/>
+          <w:szCs w:val="22"/>
+        </w:rPr>
+        <w:t xml:space="preserve"> og PH er spændingsmåler</w:t>
+      </w:r>
+    </w:p>
+    <w:p>
+      <w:pPr>
+        <w:pStyle w:val="NormalWeb"/>
+        <w:spacing w:before="0" w:beforeAutospacing="0" w:after="0" w:afterAutospacing="0"/>
+        <w:ind w:left="540"/>
+        <w:rPr>
+          <w:rFonts w:ascii="Calibri" w:hAnsi="Calibri" w:cs="Calibri"/>
+          <w:sz w:val="22"/>
+          <w:szCs w:val="22"/>
+        </w:rPr>
+      </w:pPr>
+      <w:r>
+        <w:rPr>
+          <w:rFonts w:ascii="Calibri" w:hAnsi="Calibri" w:cs="Calibri"/>
+          <w:sz w:val="22"/>
+          <w:szCs w:val="22"/>
+        </w:rPr>
+        <w:t> </w:t>
+      </w:r>
+    </w:p>
+    <w:p>
+      <w:pPr>
+        <w:pStyle w:val="NormalWeb"/>
+        <w:spacing w:before="0" w:beforeAutospacing="0" w:after="0" w:afterAutospacing="0"/>
+        <w:ind w:left="540"/>
+        <w:rPr>
+          <w:rFonts w:ascii="Calibri" w:hAnsi="Calibri" w:cs="Calibri"/>
+          <w:sz w:val="22"/>
+          <w:szCs w:val="22"/>
+        </w:rPr>
+      </w:pPr>
+      <w:r>
+        <w:rPr>
+          <w:rFonts w:ascii="Calibri" w:hAnsi="Calibri" w:cs="Calibri"/>
+          <w:sz w:val="22"/>
+          <w:szCs w:val="22"/>
+        </w:rPr>
+        <w:t> </w:t>
+      </w:r>
+    </w:p>
+    <w:p>
+      <w:pPr>
+        <w:numPr>
+          <w:ilvl w:val="0"/>
+          <w:numId w:val="13"/>
+        </w:numPr>
+        <w:ind w:left="1260"/>
+        <w:textAlignment w:val="center"/>
+        <w:rPr>
+          <w:rFonts w:ascii="Calibri" w:hAnsi="Calibri" w:cs="Calibri"/>
+          <w:sz w:val="22"/>
+          <w:szCs w:val="22"/>
+        </w:rPr>
+      </w:pPr>
+      <w:r>
+        <w:rPr>
+          <w:rFonts w:ascii="Calibri" w:hAnsi="Calibri" w:cs="Calibri"/>
+          <w:sz w:val="22"/>
+          <w:szCs w:val="22"/>
+        </w:rPr>
+        <w:t>4- 20 mA - populær indenfor sensorer (ringer i hovedet på en når man snakker om sensorer)</w:t>
+      </w:r>
+    </w:p>
+    <w:p>
+      <w:pPr>
+        <w:pStyle w:val="NormalWeb"/>
+        <w:spacing w:before="0" w:beforeAutospacing="0" w:after="0" w:afterAutospacing="0"/>
+        <w:rPr>
+          <w:rFonts w:ascii="Calibri" w:hAnsi="Calibri" w:cs="Calibri"/>
+          <w:sz w:val="22"/>
+          <w:szCs w:val="22"/>
+        </w:rPr>
+      </w:pPr>
+      <w:r>
+        <w:rPr>
+          <w:rFonts w:ascii="Calibri" w:hAnsi="Calibri" w:cs="Calibri"/>
+          <w:sz w:val="22"/>
+          <w:szCs w:val="22"/>
+        </w:rPr>
+        <w:t> </w:t>
+      </w:r>
+    </w:p>
+    <w:p>
+      <w:pPr>
+        <w:pStyle w:val="NormalWeb"/>
+        <w:spacing w:before="0" w:beforeAutospacing="0" w:after="0" w:afterAutospacing="0"/>
+        <w:rPr>
+          <w:rFonts w:ascii="Calibri" w:hAnsi="Calibri" w:cs="Calibri"/>
+          <w:sz w:val="22"/>
+          <w:szCs w:val="22"/>
+        </w:rPr>
+      </w:pPr>
+      <w:r>
+        <w:rPr>
+          <w:rFonts w:ascii="Calibri" w:hAnsi="Calibri" w:cs="Calibri"/>
+          <w:sz w:val="22"/>
+          <w:szCs w:val="22"/>
+        </w:rPr>
+        <w:t> </w:t>
+      </w:r>
+    </w:p>
+    <w:p>
+      <w:pPr>
+        <w:numPr>
+          <w:ilvl w:val="0"/>
+          <w:numId w:val="14"/>
+        </w:numPr>
+        <w:ind w:left="1260"/>
+        <w:textAlignment w:val="center"/>
+        <w:rPr>
+          <w:rFonts w:ascii="Calibri" w:hAnsi="Calibri" w:cs="Calibri"/>
+          <w:sz w:val="22"/>
+          <w:szCs w:val="22"/>
+        </w:rPr>
+      </w:pPr>
+      <w:proofErr w:type="spellStart"/>
+      <w:r>
+        <w:rPr>
+          <w:rFonts w:ascii="Calibri" w:hAnsi="Calibri" w:cs="Calibri"/>
+          <w:sz w:val="22"/>
+          <w:szCs w:val="22"/>
+        </w:rPr>
+        <w:t>Off-set</w:t>
+      </w:r>
+      <w:proofErr w:type="spellEnd"/>
+      <w:r>
+        <w:rPr>
+          <w:rFonts w:ascii="Calibri" w:hAnsi="Calibri" w:cs="Calibri"/>
+          <w:sz w:val="22"/>
+          <w:szCs w:val="22"/>
+        </w:rPr>
+        <w:t xml:space="preserve"> eller demineraliseret vand-kalibrering (mulig opdatering af </w:t>
+      </w:r>
+      <w:proofErr w:type="spellStart"/>
+      <w:r>
+        <w:rPr>
+          <w:rFonts w:ascii="Calibri" w:hAnsi="Calibri" w:cs="Calibri"/>
+          <w:sz w:val="22"/>
+          <w:szCs w:val="22"/>
+        </w:rPr>
+        <w:t>kravspec</w:t>
+      </w:r>
+      <w:proofErr w:type="spellEnd"/>
+      <w:r>
+        <w:rPr>
+          <w:rFonts w:ascii="Calibri" w:hAnsi="Calibri" w:cs="Calibri"/>
+          <w:sz w:val="22"/>
+          <w:szCs w:val="22"/>
+        </w:rPr>
+        <w:t>.)</w:t>
+      </w:r>
+    </w:p>
+    <w:p>
+      <w:pPr>
+        <w:pStyle w:val="NormalWeb"/>
+        <w:spacing w:before="0" w:beforeAutospacing="0" w:after="0" w:afterAutospacing="0"/>
+        <w:rPr>
+          <w:rFonts w:ascii="Calibri" w:hAnsi="Calibri" w:cs="Calibri"/>
+          <w:sz w:val="22"/>
+          <w:szCs w:val="22"/>
+        </w:rPr>
+      </w:pPr>
+      <w:r>
+        <w:rPr>
+          <w:rFonts w:ascii="Calibri" w:hAnsi="Calibri" w:cs="Calibri"/>
+          <w:sz w:val="22"/>
+          <w:szCs w:val="22"/>
+        </w:rPr>
+        <w:t> </w:t>
+      </w:r>
+    </w:p>
+    <w:p>
+      <w:pPr>
+        <w:pStyle w:val="NormalWeb"/>
+        <w:spacing w:before="0" w:beforeAutospacing="0" w:after="0" w:afterAutospacing="0"/>
+        <w:rPr>
+          <w:rFonts w:ascii="Calibri" w:hAnsi="Calibri" w:cs="Calibri"/>
+          <w:sz w:val="22"/>
+          <w:szCs w:val="22"/>
+        </w:rPr>
+      </w:pPr>
+      <w:r>
+        <w:rPr>
+          <w:rFonts w:ascii="Calibri" w:hAnsi="Calibri" w:cs="Calibri"/>
+          <w:sz w:val="22"/>
+          <w:szCs w:val="22"/>
+        </w:rPr>
+        <w:t> </w:t>
+      </w:r>
+    </w:p>
+    <w:p>
+      <w:pPr>
+        <w:pStyle w:val="NormalWeb"/>
+        <w:spacing w:before="0" w:beforeAutospacing="0" w:after="0" w:afterAutospacing="0"/>
+        <w:ind w:left="540"/>
+        <w:rPr>
+          <w:rFonts w:ascii="Calibri" w:hAnsi="Calibri" w:cs="Calibri"/>
+          <w:b/>
+          <w:bCs/>
+          <w:sz w:val="22"/>
+          <w:szCs w:val="22"/>
+        </w:rPr>
+      </w:pPr>
+      <w:r>
+        <w:rPr>
+          <w:rFonts w:ascii="Calibri" w:hAnsi="Calibri" w:cs="Calibri"/>
+          <w:b/>
+          <w:bCs/>
+          <w:sz w:val="22"/>
+          <w:szCs w:val="22"/>
+        </w:rPr>
+        <w:lastRenderedPageBreak/>
+        <w:t>AKTUATORER</w:t>
+      </w:r>
+      <w:r>
+        <w:rPr>
+          <w:rFonts w:ascii="Calibri" w:hAnsi="Calibri" w:cs="Calibri"/>
+          <w:b/>
+          <w:bCs/>
+          <w:sz w:val="22"/>
+          <w:szCs w:val="22"/>
+        </w:rPr>
+        <w:t>:</w:t>
+      </w:r>
+    </w:p>
+    <w:p>
+      <w:pPr>
+        <w:numPr>
+          <w:ilvl w:val="0"/>
+          <w:numId w:val="15"/>
+        </w:numPr>
+        <w:ind w:left="1260"/>
+        <w:textAlignment w:val="center"/>
+        <w:rPr>
+          <w:rFonts w:ascii="Calibri" w:hAnsi="Calibri" w:cs="Calibri"/>
+          <w:sz w:val="22"/>
+          <w:szCs w:val="22"/>
+        </w:rPr>
+      </w:pPr>
+      <w:r>
+        <w:rPr>
+          <w:rFonts w:ascii="Calibri" w:hAnsi="Calibri" w:cs="Calibri"/>
+          <w:sz w:val="22"/>
+          <w:szCs w:val="22"/>
+        </w:rPr>
+        <w:t>Bus…. Et eller andet (den tager vi senere - DANIEL)</w:t>
+      </w:r>
+    </w:p>
+    <w:p>
+      <w:pPr>
+        <w:pStyle w:val="NormalWeb"/>
+        <w:spacing w:before="0" w:beforeAutospacing="0" w:after="0" w:afterAutospacing="0"/>
+        <w:rPr>
+          <w:rFonts w:ascii="Calibri" w:hAnsi="Calibri" w:cs="Calibri"/>
+          <w:sz w:val="22"/>
+          <w:szCs w:val="22"/>
+        </w:rPr>
+      </w:pPr>
+      <w:r>
+        <w:rPr>
+          <w:rFonts w:ascii="Calibri" w:hAnsi="Calibri" w:cs="Calibri"/>
+          <w:sz w:val="22"/>
+          <w:szCs w:val="22"/>
+        </w:rPr>
+        <w:t> </w:t>
+      </w:r>
+    </w:p>
+    <w:p>
+      <w:pPr>
+        <w:numPr>
+          <w:ilvl w:val="0"/>
+          <w:numId w:val="16"/>
+        </w:numPr>
+        <w:ind w:left="1260"/>
+        <w:textAlignment w:val="center"/>
+        <w:rPr>
+          <w:rFonts w:ascii="Calibri" w:hAnsi="Calibri" w:cs="Calibri"/>
+          <w:sz w:val="22"/>
+          <w:szCs w:val="22"/>
+        </w:rPr>
+      </w:pPr>
+      <w:proofErr w:type="spellStart"/>
+      <w:r>
+        <w:rPr>
+          <w:rFonts w:ascii="Calibri" w:hAnsi="Calibri" w:cs="Calibri"/>
+          <w:sz w:val="22"/>
+          <w:szCs w:val="22"/>
+        </w:rPr>
+        <w:t>Spec</w:t>
+      </w:r>
+      <w:proofErr w:type="spellEnd"/>
+      <w:r>
+        <w:rPr>
+          <w:rFonts w:ascii="Calibri" w:hAnsi="Calibri" w:cs="Calibri"/>
+          <w:sz w:val="22"/>
+          <w:szCs w:val="22"/>
+        </w:rPr>
+        <w:t xml:space="preserve">. med </w:t>
+      </w:r>
+      <w:proofErr w:type="spellStart"/>
+      <w:r>
+        <w:rPr>
+          <w:rFonts w:ascii="Calibri" w:hAnsi="Calibri" w:cs="Calibri"/>
+          <w:sz w:val="22"/>
+          <w:szCs w:val="22"/>
+        </w:rPr>
+        <w:t>impedance</w:t>
+      </w:r>
+      <w:proofErr w:type="spellEnd"/>
+      <w:r>
+        <w:rPr>
+          <w:rFonts w:ascii="Calibri" w:hAnsi="Calibri" w:cs="Calibri"/>
+          <w:sz w:val="22"/>
+          <w:szCs w:val="22"/>
+        </w:rPr>
+        <w:t xml:space="preserve"> man kobler ud i (blokbeskrivelse)</w:t>
+      </w:r>
+    </w:p>
+    <w:p>
+      <w:pPr>
+        <w:numPr>
+          <w:ilvl w:val="0"/>
+          <w:numId w:val="16"/>
+        </w:numPr>
+        <w:ind w:left="1260"/>
+        <w:textAlignment w:val="center"/>
+        <w:rPr>
+          <w:rFonts w:ascii="Calibri" w:hAnsi="Calibri" w:cs="Calibri"/>
+          <w:sz w:val="22"/>
+          <w:szCs w:val="22"/>
+        </w:rPr>
+      </w:pPr>
+      <w:r>
+        <w:rPr>
+          <w:rFonts w:ascii="Calibri" w:hAnsi="Calibri" w:cs="Calibri"/>
+          <w:sz w:val="22"/>
+          <w:szCs w:val="22"/>
+        </w:rPr>
+        <w:t>PWM - frekvensen?</w:t>
+      </w:r>
+    </w:p>
+    <w:p>
+      <w:pPr>
+        <w:numPr>
+          <w:ilvl w:val="0"/>
+          <w:numId w:val="16"/>
+        </w:numPr>
+        <w:ind w:left="1260"/>
+        <w:textAlignment w:val="center"/>
+        <w:rPr>
+          <w:rFonts w:ascii="Calibri" w:hAnsi="Calibri" w:cs="Calibri"/>
+          <w:sz w:val="22"/>
+          <w:szCs w:val="22"/>
+        </w:rPr>
+      </w:pPr>
+      <w:r>
+        <w:rPr>
+          <w:rFonts w:ascii="Calibri" w:hAnsi="Calibri" w:cs="Calibri"/>
+          <w:sz w:val="22"/>
+          <w:szCs w:val="22"/>
+        </w:rPr>
+        <w:t>Stige- og fald tid burde måske også være på (detaljer)</w:t>
+      </w:r>
+    </w:p>
+    <w:p>
+      <w:pPr>
+        <w:numPr>
+          <w:ilvl w:val="0"/>
+          <w:numId w:val="16"/>
+        </w:numPr>
+        <w:ind w:left="1260"/>
+        <w:textAlignment w:val="center"/>
+        <w:rPr>
+          <w:rFonts w:ascii="Calibri" w:hAnsi="Calibri" w:cs="Calibri"/>
+          <w:sz w:val="22"/>
+          <w:szCs w:val="22"/>
+        </w:rPr>
+      </w:pPr>
+      <w:r>
+        <w:rPr>
+          <w:rFonts w:ascii="Calibri" w:hAnsi="Calibri" w:cs="Calibri"/>
+          <w:sz w:val="22"/>
+          <w:szCs w:val="22"/>
+        </w:rPr>
+        <w:t>Max strøm der kan trækkes</w:t>
+      </w:r>
+    </w:p>
+    <w:p>
+      <w:pPr>
+        <w:numPr>
+          <w:ilvl w:val="1"/>
+          <w:numId w:val="16"/>
+        </w:numPr>
+        <w:ind w:left="2520"/>
+        <w:textAlignment w:val="center"/>
+        <w:rPr>
+          <w:rFonts w:ascii="Calibri" w:hAnsi="Calibri" w:cs="Calibri"/>
+          <w:sz w:val="22"/>
+          <w:szCs w:val="22"/>
+        </w:rPr>
+      </w:pPr>
+      <w:r>
+        <w:rPr>
+          <w:rFonts w:ascii="Calibri" w:hAnsi="Calibri" w:cs="Calibri"/>
+          <w:sz w:val="22"/>
+          <w:szCs w:val="22"/>
+        </w:rPr>
+        <w:t xml:space="preserve">Snakke sammen med afsender af signal - skal </w:t>
+      </w:r>
+      <w:proofErr w:type="spellStart"/>
+      <w:r>
+        <w:rPr>
+          <w:rFonts w:ascii="Calibri" w:hAnsi="Calibri" w:cs="Calibri"/>
+          <w:sz w:val="22"/>
+          <w:szCs w:val="22"/>
+        </w:rPr>
+        <w:t>aktuator</w:t>
+      </w:r>
+      <w:proofErr w:type="spellEnd"/>
+      <w:r>
+        <w:rPr>
+          <w:rFonts w:ascii="Calibri" w:hAnsi="Calibri" w:cs="Calibri"/>
+          <w:sz w:val="22"/>
+          <w:szCs w:val="22"/>
+        </w:rPr>
+        <w:t xml:space="preserve">-modulet </w:t>
+      </w:r>
+      <w:proofErr w:type="spellStart"/>
+      <w:r>
+        <w:rPr>
+          <w:rFonts w:ascii="Calibri" w:hAnsi="Calibri" w:cs="Calibri"/>
+          <w:sz w:val="22"/>
+          <w:szCs w:val="22"/>
+        </w:rPr>
+        <w:t>buffe</w:t>
+      </w:r>
+      <w:proofErr w:type="spellEnd"/>
+      <w:r>
+        <w:rPr>
+          <w:rFonts w:ascii="Calibri" w:hAnsi="Calibri" w:cs="Calibri"/>
+          <w:sz w:val="22"/>
+          <w:szCs w:val="22"/>
+        </w:rPr>
+        <w:t xml:space="preserve"> signalet om inden</w:t>
+      </w:r>
+    </w:p>
+    <w:p>
+      <w:pPr>
+        <w:pStyle w:val="NormalWeb"/>
+        <w:spacing w:before="0" w:beforeAutospacing="0" w:after="0" w:afterAutospacing="0"/>
+        <w:rPr>
+          <w:rFonts w:ascii="Calibri" w:hAnsi="Calibri" w:cs="Calibri"/>
+          <w:sz w:val="22"/>
+          <w:szCs w:val="22"/>
+        </w:rPr>
+      </w:pPr>
+      <w:r>
+        <w:rPr>
+          <w:rFonts w:ascii="Calibri" w:hAnsi="Calibri" w:cs="Calibri"/>
+          <w:sz w:val="22"/>
+          <w:szCs w:val="22"/>
+        </w:rPr>
+        <w:t> </w:t>
+      </w:r>
+    </w:p>
+    <w:p>
+      <w:pPr>
+        <w:pStyle w:val="NormalWeb"/>
+        <w:spacing w:before="0" w:beforeAutospacing="0" w:after="0" w:afterAutospacing="0"/>
+        <w:rPr>
+          <w:rFonts w:ascii="Calibri" w:hAnsi="Calibri" w:cs="Calibri"/>
+          <w:sz w:val="22"/>
+          <w:szCs w:val="22"/>
+        </w:rPr>
+      </w:pPr>
+      <w:r>
+        <w:rPr>
+          <w:rFonts w:ascii="Calibri" w:hAnsi="Calibri" w:cs="Calibri"/>
+          <w:sz w:val="22"/>
+          <w:szCs w:val="22"/>
+        </w:rPr>
+        <w:t> </w:t>
+      </w:r>
+    </w:p>
+    <w:p>
+      <w:pPr>
+        <w:numPr>
+          <w:ilvl w:val="0"/>
+          <w:numId w:val="17"/>
+        </w:numPr>
+        <w:ind w:left="1260"/>
+        <w:textAlignment w:val="center"/>
+        <w:rPr>
+          <w:rFonts w:ascii="Calibri" w:hAnsi="Calibri" w:cs="Calibri"/>
+          <w:sz w:val="22"/>
+          <w:szCs w:val="22"/>
+        </w:rPr>
+      </w:pPr>
+      <w:r>
+        <w:rPr>
+          <w:rFonts w:ascii="Calibri" w:hAnsi="Calibri" w:cs="Calibri"/>
+          <w:sz w:val="22"/>
+          <w:szCs w:val="22"/>
+        </w:rPr>
+        <w:t>Hvilken range må PH ligge i, ligeledes med salt.</w:t>
+      </w:r>
+    </w:p>
+    <w:p>
+      <w:pPr>
+        <w:pStyle w:val="NormalWeb"/>
+        <w:spacing w:before="0" w:beforeAutospacing="0" w:after="0" w:afterAutospacing="0"/>
+        <w:rPr>
+          <w:rFonts w:ascii="Calibri" w:hAnsi="Calibri" w:cs="Calibri"/>
+          <w:sz w:val="22"/>
+          <w:szCs w:val="22"/>
+        </w:rPr>
+      </w:pPr>
+      <w:r>
+        <w:rPr>
+          <w:rFonts w:ascii="Calibri" w:hAnsi="Calibri" w:cs="Calibri"/>
+          <w:sz w:val="22"/>
+          <w:szCs w:val="22"/>
+        </w:rPr>
+        <w:t> </w:t>
+      </w:r>
+    </w:p>
+    <w:p>
+      <w:pPr>
+        <w:pStyle w:val="NormalWeb"/>
+        <w:spacing w:before="0" w:beforeAutospacing="0" w:after="0" w:afterAutospacing="0"/>
+        <w:rPr>
+          <w:rFonts w:ascii="Calibri" w:hAnsi="Calibri" w:cs="Calibri"/>
+          <w:sz w:val="22"/>
+          <w:szCs w:val="22"/>
+        </w:rPr>
+      </w:pPr>
+      <w:r>
+        <w:rPr>
+          <w:rFonts w:ascii="Calibri" w:hAnsi="Calibri" w:cs="Calibri"/>
+          <w:sz w:val="22"/>
+          <w:szCs w:val="22"/>
+        </w:rPr>
+        <w:t> </w:t>
+      </w:r>
+    </w:p>
+    <w:p>
+      <w:pPr>
+        <w:pStyle w:val="NormalWeb"/>
+        <w:spacing w:before="0" w:beforeAutospacing="0" w:after="0" w:afterAutospacing="0"/>
+        <w:ind w:left="540"/>
+        <w:rPr>
+          <w:rFonts w:ascii="Calibri" w:hAnsi="Calibri" w:cs="Calibri"/>
+          <w:b/>
+          <w:bCs/>
+          <w:sz w:val="22"/>
+          <w:szCs w:val="22"/>
+        </w:rPr>
+      </w:pPr>
+      <w:r>
+        <w:rPr>
+          <w:rFonts w:ascii="Calibri" w:hAnsi="Calibri" w:cs="Calibri"/>
+          <w:b/>
+          <w:bCs/>
+          <w:sz w:val="22"/>
+          <w:szCs w:val="22"/>
+        </w:rPr>
+        <w:t>POWER SUPPLY:</w:t>
+      </w:r>
+    </w:p>
+    <w:p>
+      <w:pPr>
+        <w:numPr>
+          <w:ilvl w:val="0"/>
+          <w:numId w:val="18"/>
+        </w:numPr>
+        <w:ind w:left="1260"/>
+        <w:textAlignment w:val="center"/>
+        <w:rPr>
+          <w:rFonts w:ascii="Calibri" w:hAnsi="Calibri" w:cs="Calibri"/>
+          <w:sz w:val="22"/>
+          <w:szCs w:val="22"/>
+        </w:rPr>
+      </w:pPr>
+      <w:proofErr w:type="spellStart"/>
+      <w:r>
+        <w:rPr>
+          <w:rFonts w:ascii="Calibri" w:hAnsi="Calibri" w:cs="Calibri"/>
+          <w:sz w:val="22"/>
+          <w:szCs w:val="22"/>
+        </w:rPr>
+        <w:t>Ripple</w:t>
+      </w:r>
+      <w:proofErr w:type="spellEnd"/>
+      <w:r>
+        <w:rPr>
+          <w:rFonts w:ascii="Calibri" w:hAnsi="Calibri" w:cs="Calibri"/>
+          <w:sz w:val="22"/>
+          <w:szCs w:val="22"/>
+        </w:rPr>
+        <w:t>-krav</w:t>
+      </w:r>
+    </w:p>
+    <w:p>
+      <w:pPr>
+        <w:numPr>
+          <w:ilvl w:val="0"/>
+          <w:numId w:val="18"/>
+        </w:numPr>
+        <w:ind w:left="1260"/>
+        <w:textAlignment w:val="center"/>
+        <w:rPr>
+          <w:rFonts w:ascii="Calibri" w:hAnsi="Calibri" w:cs="Calibri"/>
+          <w:sz w:val="22"/>
+          <w:szCs w:val="22"/>
+        </w:rPr>
+      </w:pPr>
+      <w:proofErr w:type="spellStart"/>
+      <w:r>
+        <w:rPr>
+          <w:rFonts w:ascii="Calibri" w:hAnsi="Calibri" w:cs="Calibri"/>
+          <w:sz w:val="22"/>
+          <w:szCs w:val="22"/>
+        </w:rPr>
+        <w:t>Regresion</w:t>
+      </w:r>
+      <w:proofErr w:type="spellEnd"/>
+      <w:r>
+        <w:rPr>
+          <w:rFonts w:ascii="Calibri" w:hAnsi="Calibri" w:cs="Calibri"/>
+          <w:sz w:val="22"/>
+          <w:szCs w:val="22"/>
+        </w:rPr>
+        <w:t xml:space="preserve"> Ratio</w:t>
+      </w:r>
+    </w:p>
+    <w:p>
+      <w:pPr>
+        <w:numPr>
+          <w:ilvl w:val="0"/>
+          <w:numId w:val="18"/>
+        </w:numPr>
+        <w:ind w:left="1260"/>
+        <w:textAlignment w:val="center"/>
+        <w:rPr>
+          <w:rFonts w:ascii="Calibri" w:hAnsi="Calibri" w:cs="Calibri"/>
+          <w:sz w:val="22"/>
+          <w:szCs w:val="22"/>
+        </w:rPr>
+      </w:pPr>
+      <w:r>
+        <w:rPr>
+          <w:rFonts w:ascii="Calibri" w:hAnsi="Calibri" w:cs="Calibri"/>
+          <w:sz w:val="22"/>
+          <w:szCs w:val="22"/>
+        </w:rPr>
+        <w:t>Minimum:</w:t>
+      </w:r>
+    </w:p>
+    <w:p>
+      <w:pPr>
+        <w:numPr>
+          <w:ilvl w:val="1"/>
+          <w:numId w:val="18"/>
+        </w:numPr>
+        <w:ind w:left="2520"/>
+        <w:textAlignment w:val="center"/>
+        <w:rPr>
+          <w:rFonts w:ascii="Calibri" w:hAnsi="Calibri" w:cs="Calibri"/>
+          <w:sz w:val="22"/>
+          <w:szCs w:val="22"/>
+        </w:rPr>
+      </w:pPr>
+      <w:r>
+        <w:rPr>
+          <w:rFonts w:ascii="Calibri" w:hAnsi="Calibri" w:cs="Calibri"/>
+          <w:sz w:val="22"/>
+          <w:szCs w:val="22"/>
+        </w:rPr>
+        <w:t>Spændinger</w:t>
+      </w:r>
+    </w:p>
+    <w:p>
+      <w:pPr>
+        <w:numPr>
+          <w:ilvl w:val="1"/>
+          <w:numId w:val="18"/>
+        </w:numPr>
+        <w:ind w:left="2520"/>
+        <w:textAlignment w:val="center"/>
+        <w:rPr>
+          <w:rFonts w:ascii="Calibri" w:hAnsi="Calibri" w:cs="Calibri"/>
+          <w:sz w:val="22"/>
+          <w:szCs w:val="22"/>
+        </w:rPr>
+      </w:pPr>
+      <w:r>
+        <w:rPr>
+          <w:rFonts w:ascii="Calibri" w:hAnsi="Calibri" w:cs="Calibri"/>
+          <w:sz w:val="22"/>
+          <w:szCs w:val="22"/>
+        </w:rPr>
+        <w:t>interval de må variere med (præcision)</w:t>
+      </w:r>
+    </w:p>
+    <w:p>
+      <w:pPr>
+        <w:numPr>
+          <w:ilvl w:val="1"/>
+          <w:numId w:val="18"/>
+        </w:numPr>
+        <w:ind w:left="2520"/>
+        <w:textAlignment w:val="center"/>
+        <w:rPr>
+          <w:rFonts w:ascii="Calibri" w:hAnsi="Calibri" w:cs="Calibri"/>
+          <w:sz w:val="22"/>
+          <w:szCs w:val="22"/>
+        </w:rPr>
+      </w:pPr>
+      <w:r>
+        <w:rPr>
+          <w:rFonts w:ascii="Calibri" w:hAnsi="Calibri" w:cs="Calibri"/>
+          <w:sz w:val="22"/>
+          <w:szCs w:val="22"/>
+        </w:rPr>
+        <w:t xml:space="preserve">Stor </w:t>
+      </w:r>
+      <w:proofErr w:type="spellStart"/>
+      <w:r>
+        <w:rPr>
+          <w:rFonts w:ascii="Calibri" w:hAnsi="Calibri" w:cs="Calibri"/>
+          <w:sz w:val="22"/>
+          <w:szCs w:val="22"/>
+        </w:rPr>
+        <w:t>kapacitiv</w:t>
+      </w:r>
+      <w:proofErr w:type="spellEnd"/>
+      <w:r>
+        <w:rPr>
+          <w:rFonts w:ascii="Calibri" w:hAnsi="Calibri" w:cs="Calibri"/>
+          <w:sz w:val="22"/>
+          <w:szCs w:val="22"/>
+        </w:rPr>
+        <w:t xml:space="preserve"> belastning, induktive </w:t>
+      </w:r>
+      <w:proofErr w:type="gramStart"/>
+      <w:r>
+        <w:rPr>
+          <w:rFonts w:ascii="Calibri" w:hAnsi="Calibri" w:cs="Calibri"/>
+          <w:sz w:val="22"/>
+          <w:szCs w:val="22"/>
+        </w:rPr>
+        <w:t>osv..</w:t>
+      </w:r>
+      <w:proofErr w:type="gramEnd"/>
+    </w:p>
+    <w:p>
+      <w:pPr>
+        <w:numPr>
+          <w:ilvl w:val="1"/>
+          <w:numId w:val="18"/>
+        </w:numPr>
+        <w:ind w:left="2520"/>
+        <w:textAlignment w:val="center"/>
+        <w:rPr>
+          <w:rFonts w:ascii="Calibri" w:hAnsi="Calibri" w:cs="Calibri"/>
+          <w:sz w:val="22"/>
+          <w:szCs w:val="22"/>
+        </w:rPr>
+      </w:pPr>
+      <w:r>
+        <w:rPr>
+          <w:rFonts w:ascii="Calibri" w:hAnsi="Calibri" w:cs="Calibri"/>
+          <w:sz w:val="22"/>
+          <w:szCs w:val="22"/>
+        </w:rPr>
+        <w:t>Hvor meget må spændingen dykke ved en specifik belastning</w:t>
+      </w:r>
+    </w:p>
+    <w:p>
+      <w:pPr>
+        <w:numPr>
+          <w:ilvl w:val="1"/>
+          <w:numId w:val="18"/>
+        </w:numPr>
+        <w:ind w:left="2520"/>
+        <w:textAlignment w:val="center"/>
+        <w:rPr>
+          <w:rFonts w:ascii="Calibri" w:hAnsi="Calibri" w:cs="Calibri"/>
+          <w:sz w:val="22"/>
+          <w:szCs w:val="22"/>
+        </w:rPr>
+      </w:pPr>
+      <w:r>
+        <w:rPr>
+          <w:rFonts w:ascii="Calibri" w:hAnsi="Calibri" w:cs="Calibri"/>
+          <w:sz w:val="22"/>
+          <w:szCs w:val="22"/>
+        </w:rPr>
+        <w:t xml:space="preserve">Nøjes med </w:t>
+      </w:r>
+      <w:proofErr w:type="spellStart"/>
+      <w:r>
+        <w:rPr>
+          <w:rFonts w:ascii="Calibri" w:hAnsi="Calibri" w:cs="Calibri"/>
+          <w:sz w:val="22"/>
+          <w:szCs w:val="22"/>
+        </w:rPr>
+        <w:t>grundspec</w:t>
+      </w:r>
+      <w:proofErr w:type="spellEnd"/>
+      <w:r>
+        <w:rPr>
+          <w:rFonts w:ascii="Calibri" w:hAnsi="Calibri" w:cs="Calibri"/>
+          <w:sz w:val="22"/>
+          <w:szCs w:val="22"/>
+        </w:rPr>
+        <w:t>:</w:t>
+      </w:r>
+    </w:p>
+    <w:p>
+      <w:pPr>
+        <w:numPr>
+          <w:ilvl w:val="2"/>
+          <w:numId w:val="18"/>
+        </w:numPr>
+        <w:ind w:left="3780"/>
+        <w:textAlignment w:val="center"/>
+        <w:rPr>
+          <w:rFonts w:ascii="Calibri" w:hAnsi="Calibri" w:cs="Calibri"/>
+          <w:sz w:val="22"/>
+          <w:szCs w:val="22"/>
+        </w:rPr>
+      </w:pPr>
+      <w:r>
+        <w:rPr>
+          <w:rFonts w:ascii="Calibri" w:hAnsi="Calibri" w:cs="Calibri"/>
+          <w:sz w:val="22"/>
+          <w:szCs w:val="22"/>
+        </w:rPr>
+        <w:t>Spænding</w:t>
+      </w:r>
+    </w:p>
+    <w:p>
+      <w:pPr>
+        <w:numPr>
+          <w:ilvl w:val="2"/>
+          <w:numId w:val="18"/>
+        </w:numPr>
+        <w:ind w:left="3780"/>
+        <w:textAlignment w:val="center"/>
+        <w:rPr>
+          <w:rFonts w:ascii="Calibri" w:hAnsi="Calibri" w:cs="Calibri"/>
+          <w:sz w:val="22"/>
+          <w:szCs w:val="22"/>
+        </w:rPr>
+      </w:pPr>
+      <w:r>
+        <w:rPr>
+          <w:rFonts w:ascii="Calibri" w:hAnsi="Calibri" w:cs="Calibri"/>
+          <w:sz w:val="22"/>
+          <w:szCs w:val="22"/>
+        </w:rPr>
+        <w:t>Strøm</w:t>
+      </w:r>
+    </w:p>
+    <w:p>
+      <w:pPr>
+        <w:numPr>
+          <w:ilvl w:val="2"/>
+          <w:numId w:val="18"/>
+        </w:numPr>
+        <w:ind w:left="3780"/>
+        <w:textAlignment w:val="center"/>
+        <w:rPr>
+          <w:rFonts w:ascii="Calibri" w:hAnsi="Calibri" w:cs="Calibri"/>
+          <w:sz w:val="22"/>
+          <w:szCs w:val="22"/>
+        </w:rPr>
+      </w:pPr>
+      <w:r>
+        <w:rPr>
+          <w:rFonts w:ascii="Calibri" w:hAnsi="Calibri" w:cs="Calibri"/>
+          <w:sz w:val="22"/>
+          <w:szCs w:val="22"/>
+        </w:rPr>
+        <w:t>Præcision (hvor meget må det variere)</w:t>
+      </w:r>
+    </w:p>
+    <w:p>
+      <w:pPr>
+        <w:numPr>
+          <w:ilvl w:val="0"/>
+          <w:numId w:val="18"/>
+        </w:numPr>
+        <w:ind w:left="1260"/>
+        <w:textAlignment w:val="center"/>
+        <w:rPr>
+          <w:rFonts w:ascii="Calibri" w:hAnsi="Calibri" w:cs="Calibri"/>
+          <w:sz w:val="22"/>
+          <w:szCs w:val="22"/>
+        </w:rPr>
+      </w:pPr>
+      <w:r>
+        <w:rPr>
+          <w:rFonts w:ascii="Calibri" w:hAnsi="Calibri" w:cs="Calibri"/>
+          <w:sz w:val="22"/>
+          <w:szCs w:val="22"/>
+        </w:rPr>
+        <w:t>Lægge sammen med signalbeskrivelsen</w:t>
+      </w:r>
+    </w:p>
+    <w:p>
+      <w:pPr>
+        <w:numPr>
+          <w:ilvl w:val="0"/>
+          <w:numId w:val="18"/>
+        </w:numPr>
+        <w:ind w:left="1260"/>
+        <w:textAlignment w:val="center"/>
+        <w:rPr>
+          <w:rFonts w:ascii="Calibri" w:hAnsi="Calibri" w:cs="Calibri"/>
+          <w:sz w:val="22"/>
+          <w:szCs w:val="22"/>
+        </w:rPr>
+      </w:pPr>
+      <w:r>
+        <w:rPr>
+          <w:rFonts w:ascii="Calibri" w:hAnsi="Calibri" w:cs="Calibri"/>
+          <w:sz w:val="22"/>
+          <w:szCs w:val="22"/>
+        </w:rPr>
+        <w:t>Kan søge hjælp til hvad vi må og ikke må nede på værkstedet</w:t>
+      </w:r>
+    </w:p>
+    <w:p>
+      <w:pPr>
+        <w:numPr>
+          <w:ilvl w:val="0"/>
+          <w:numId w:val="18"/>
+        </w:numPr>
+        <w:ind w:left="1260"/>
+        <w:textAlignment w:val="center"/>
+        <w:rPr>
+          <w:rFonts w:ascii="Calibri" w:hAnsi="Calibri" w:cs="Calibri"/>
+          <w:sz w:val="22"/>
+          <w:szCs w:val="22"/>
+        </w:rPr>
+      </w:pPr>
+      <w:r>
+        <w:rPr>
+          <w:rFonts w:ascii="Calibri" w:hAnsi="Calibri" w:cs="Calibri"/>
+          <w:sz w:val="22"/>
+          <w:szCs w:val="22"/>
+        </w:rPr>
+        <w:t xml:space="preserve">Man kan altid </w:t>
+      </w:r>
+      <w:proofErr w:type="spellStart"/>
+      <w:r>
+        <w:rPr>
+          <w:rFonts w:ascii="Calibri" w:hAnsi="Calibri" w:cs="Calibri"/>
+          <w:sz w:val="22"/>
+          <w:szCs w:val="22"/>
+        </w:rPr>
+        <w:t>spec</w:t>
+      </w:r>
+      <w:proofErr w:type="spellEnd"/>
+      <w:r>
+        <w:rPr>
+          <w:rFonts w:ascii="Calibri" w:hAnsi="Calibri" w:cs="Calibri"/>
+          <w:sz w:val="22"/>
+          <w:szCs w:val="22"/>
+        </w:rPr>
+        <w:t>. hvis nogen andre vil tage projektet til sig</w:t>
+      </w:r>
+    </w:p>
+    <w:p>
+      <w:pPr>
+        <w:pStyle w:val="NormalWeb"/>
+        <w:spacing w:before="0" w:beforeAutospacing="0" w:after="0" w:afterAutospacing="0"/>
+        <w:rPr>
+          <w:rFonts w:ascii="Calibri" w:hAnsi="Calibri" w:cs="Calibri"/>
+          <w:sz w:val="22"/>
+          <w:szCs w:val="22"/>
+        </w:rPr>
+      </w:pPr>
+      <w:r>
+        <w:rPr>
+          <w:rFonts w:ascii="Calibri" w:hAnsi="Calibri" w:cs="Calibri"/>
+          <w:sz w:val="22"/>
+          <w:szCs w:val="22"/>
+        </w:rPr>
+        <w:t> </w:t>
+      </w:r>
+    </w:p>
+    <w:p>
+      <w:pPr>
+        <w:pStyle w:val="NormalWeb"/>
+        <w:spacing w:before="0" w:beforeAutospacing="0" w:after="0" w:afterAutospacing="0"/>
+        <w:rPr>
+          <w:rFonts w:ascii="Calibri" w:hAnsi="Calibri" w:cs="Calibri"/>
+          <w:sz w:val="22"/>
+          <w:szCs w:val="22"/>
+        </w:rPr>
+      </w:pPr>
+      <w:r>
+        <w:rPr>
+          <w:rFonts w:ascii="Calibri" w:hAnsi="Calibri" w:cs="Calibri"/>
+          <w:sz w:val="22"/>
+          <w:szCs w:val="22"/>
+        </w:rPr>
+        <w:t> </w:t>
+      </w:r>
+    </w:p>
+    <w:p>
+      <w:pPr>
+        <w:pStyle w:val="NormalWeb"/>
+        <w:spacing w:before="0" w:beforeAutospacing="0" w:after="0" w:afterAutospacing="0"/>
+        <w:rPr>
+          <w:rFonts w:ascii="Calibri" w:hAnsi="Calibri" w:cs="Calibri"/>
+          <w:sz w:val="22"/>
+          <w:szCs w:val="22"/>
+        </w:rPr>
+      </w:pPr>
+      <w:r>
+        <w:rPr>
+          <w:rFonts w:ascii="Calibri" w:hAnsi="Calibri" w:cs="Calibri"/>
+          <w:sz w:val="22"/>
+          <w:szCs w:val="22"/>
+        </w:rPr>
+        <w:t> </w:t>
+      </w:r>
+    </w:p>
+    <w:p>
+      <w:pPr>
+        <w:pStyle w:val="NormalWeb"/>
+        <w:spacing w:before="0" w:beforeAutospacing="0" w:after="0" w:afterAutospacing="0"/>
+        <w:ind w:left="540"/>
+        <w:rPr>
+          <w:rFonts w:ascii="Calibri" w:hAnsi="Calibri" w:cs="Calibri"/>
+          <w:b/>
+          <w:bCs/>
+          <w:sz w:val="22"/>
+          <w:szCs w:val="22"/>
+        </w:rPr>
+      </w:pPr>
+      <w:r>
+        <w:rPr>
+          <w:rFonts w:ascii="Calibri" w:hAnsi="Calibri" w:cs="Calibri"/>
+          <w:b/>
+          <w:bCs/>
+          <w:sz w:val="22"/>
+          <w:szCs w:val="22"/>
+        </w:rPr>
+        <w:t>SEMESTER KORDINERING:</w:t>
+      </w:r>
+    </w:p>
+    <w:p>
+      <w:pPr>
+        <w:numPr>
+          <w:ilvl w:val="0"/>
+          <w:numId w:val="19"/>
+        </w:numPr>
+        <w:ind w:left="1800"/>
+        <w:textAlignment w:val="center"/>
+        <w:rPr>
+          <w:rFonts w:ascii="Calibri" w:hAnsi="Calibri" w:cs="Calibri"/>
+          <w:sz w:val="22"/>
+          <w:szCs w:val="22"/>
+        </w:rPr>
+      </w:pPr>
+      <w:r>
+        <w:rPr>
+          <w:rFonts w:ascii="Calibri" w:hAnsi="Calibri" w:cs="Calibri"/>
+          <w:sz w:val="22"/>
+          <w:szCs w:val="22"/>
+        </w:rPr>
+        <w:t>5 ECTS til PRJ4</w:t>
+      </w:r>
+    </w:p>
+    <w:p>
+      <w:pPr>
+        <w:numPr>
+          <w:ilvl w:val="0"/>
+          <w:numId w:val="19"/>
+        </w:numPr>
+        <w:ind w:left="1800"/>
+        <w:textAlignment w:val="center"/>
+        <w:rPr>
+          <w:rFonts w:ascii="Calibri" w:hAnsi="Calibri" w:cs="Calibri"/>
+          <w:sz w:val="22"/>
+          <w:szCs w:val="22"/>
+        </w:rPr>
+      </w:pPr>
+      <w:r>
+        <w:rPr>
+          <w:rFonts w:ascii="Calibri" w:hAnsi="Calibri" w:cs="Calibri"/>
+          <w:sz w:val="22"/>
+          <w:szCs w:val="22"/>
+        </w:rPr>
+        <w:t>2.5 ECTS til EMC</w:t>
+      </w:r>
+    </w:p>
+    <w:p>
+      <w:pPr>
+        <w:numPr>
+          <w:ilvl w:val="0"/>
+          <w:numId w:val="19"/>
+        </w:numPr>
+        <w:ind w:left="1800"/>
+        <w:textAlignment w:val="center"/>
+        <w:rPr>
+          <w:rFonts w:ascii="Calibri" w:hAnsi="Calibri" w:cs="Calibri"/>
+          <w:sz w:val="22"/>
+          <w:szCs w:val="22"/>
+        </w:rPr>
+      </w:pPr>
+      <w:r>
+        <w:rPr>
+          <w:rFonts w:ascii="Calibri" w:hAnsi="Calibri" w:cs="Calibri"/>
+          <w:sz w:val="22"/>
+          <w:szCs w:val="22"/>
+        </w:rPr>
+        <w:t>2.5 ECTS til ISU</w:t>
+      </w:r>
+    </w:p>
+    <w:p>
+      <w:pPr>
+        <w:pStyle w:val="NormalWeb"/>
+        <w:spacing w:before="0" w:beforeAutospacing="0" w:after="0" w:afterAutospacing="0"/>
+        <w:ind w:left="540"/>
+        <w:rPr>
+          <w:rFonts w:ascii="Calibri" w:hAnsi="Calibri" w:cs="Calibri"/>
+          <w:sz w:val="22"/>
+          <w:szCs w:val="22"/>
+        </w:rPr>
+      </w:pPr>
+      <w:r>
+        <w:rPr>
+          <w:rFonts w:ascii="Calibri" w:hAnsi="Calibri" w:cs="Calibri"/>
+          <w:sz w:val="22"/>
+          <w:szCs w:val="22"/>
+        </w:rPr>
+        <w:t> </w:t>
+      </w:r>
+    </w:p>
+    <w:p>
+      <w:pPr>
+        <w:pStyle w:val="NormalWeb"/>
+        <w:spacing w:before="0" w:beforeAutospacing="0" w:after="0" w:afterAutospacing="0"/>
+        <w:ind w:left="540"/>
+        <w:rPr>
+          <w:rFonts w:ascii="Calibri" w:hAnsi="Calibri" w:cs="Calibri"/>
+          <w:sz w:val="22"/>
+          <w:szCs w:val="22"/>
+        </w:rPr>
+      </w:pPr>
+      <w:r>
+        <w:rPr>
+          <w:rFonts w:ascii="Calibri" w:hAnsi="Calibri" w:cs="Calibri"/>
+          <w:sz w:val="22"/>
+          <w:szCs w:val="22"/>
+        </w:rPr>
+        <w:t> </w:t>
+      </w:r>
+    </w:p>
+    <w:p>
+      <w:pPr>
+        <w:pStyle w:val="NormalWeb"/>
+        <w:spacing w:before="0" w:beforeAutospacing="0" w:after="0" w:afterAutospacing="0"/>
+        <w:ind w:left="540"/>
+        <w:rPr>
+          <w:rFonts w:ascii="Calibri" w:hAnsi="Calibri" w:cs="Calibri"/>
+          <w:b/>
+          <w:bCs/>
+          <w:sz w:val="22"/>
+          <w:szCs w:val="22"/>
+        </w:rPr>
+      </w:pPr>
+      <w:r>
+        <w:rPr>
+          <w:rFonts w:ascii="Calibri" w:hAnsi="Calibri" w:cs="Calibri"/>
+          <w:b/>
+          <w:bCs/>
+          <w:sz w:val="22"/>
+          <w:szCs w:val="22"/>
+        </w:rPr>
+        <w:t>DIVERSE:</w:t>
+      </w:r>
+    </w:p>
+    <w:p>
+      <w:pPr>
+        <w:pStyle w:val="NormalWeb"/>
+        <w:spacing w:before="0" w:beforeAutospacing="0" w:after="0" w:afterAutospacing="0"/>
+        <w:ind w:left="540"/>
+        <w:rPr>
+          <w:rFonts w:ascii="Calibri" w:hAnsi="Calibri" w:cs="Calibri"/>
+          <w:sz w:val="22"/>
+          <w:szCs w:val="22"/>
+        </w:rPr>
+      </w:pPr>
+      <w:r>
+        <w:rPr>
+          <w:rFonts w:ascii="Calibri" w:hAnsi="Calibri" w:cs="Calibri"/>
+          <w:sz w:val="22"/>
+          <w:szCs w:val="22"/>
+        </w:rPr>
+        <w:t> </w:t>
+      </w:r>
+    </w:p>
+    <w:p>
+      <w:pPr>
+        <w:numPr>
+          <w:ilvl w:val="0"/>
+          <w:numId w:val="20"/>
+        </w:numPr>
+        <w:ind w:left="1800"/>
+        <w:textAlignment w:val="center"/>
+        <w:rPr>
+          <w:rFonts w:ascii="Calibri" w:hAnsi="Calibri" w:cs="Calibri"/>
+          <w:sz w:val="22"/>
+          <w:szCs w:val="22"/>
+        </w:rPr>
+      </w:pPr>
+      <w:r>
+        <w:rPr>
+          <w:rFonts w:ascii="Calibri" w:hAnsi="Calibri" w:cs="Calibri"/>
+          <w:b/>
+          <w:bCs/>
+          <w:sz w:val="22"/>
+          <w:szCs w:val="22"/>
+        </w:rPr>
+        <w:t xml:space="preserve">John ønsker adgang til </w:t>
+      </w:r>
+      <w:proofErr w:type="spellStart"/>
+      <w:r>
+        <w:rPr>
+          <w:rFonts w:ascii="Calibri" w:hAnsi="Calibri" w:cs="Calibri"/>
+          <w:b/>
+          <w:bCs/>
+          <w:sz w:val="22"/>
+          <w:szCs w:val="22"/>
+        </w:rPr>
+        <w:t>Overleaf</w:t>
+      </w:r>
+      <w:proofErr w:type="spellEnd"/>
+      <w:r>
+        <w:rPr>
+          <w:rFonts w:ascii="Calibri" w:hAnsi="Calibri" w:cs="Calibri"/>
+          <w:b/>
+          <w:bCs/>
+          <w:sz w:val="22"/>
+          <w:szCs w:val="22"/>
+        </w:rPr>
+        <w:t>-dokument</w:t>
+      </w:r>
+    </w:p>
+    <w:p>
+      <w:pPr>
+        <w:numPr>
+          <w:ilvl w:val="0"/>
+          <w:numId w:val="20"/>
+        </w:numPr>
+        <w:ind w:left="1800"/>
+        <w:textAlignment w:val="center"/>
+        <w:rPr>
+          <w:rFonts w:ascii="Calibri" w:hAnsi="Calibri" w:cs="Calibri"/>
+          <w:sz w:val="22"/>
+          <w:szCs w:val="22"/>
+        </w:rPr>
+      </w:pPr>
+      <w:r>
+        <w:rPr>
+          <w:rFonts w:ascii="Calibri" w:hAnsi="Calibri" w:cs="Calibri"/>
+          <w:sz w:val="22"/>
+          <w:szCs w:val="22"/>
+        </w:rPr>
+        <w:t xml:space="preserve">Villiam skal huske smør til </w:t>
+      </w:r>
+      <w:proofErr w:type="spellStart"/>
+      <w:r>
+        <w:rPr>
+          <w:rFonts w:ascii="Calibri" w:hAnsi="Calibri" w:cs="Calibri"/>
+          <w:sz w:val="22"/>
+          <w:szCs w:val="22"/>
+        </w:rPr>
+        <w:t>webcam</w:t>
+      </w:r>
+      <w:proofErr w:type="spellEnd"/>
+    </w:p>
+    <w:p>
+      <w:pPr>
+        <w:numPr>
+          <w:ilvl w:val="0"/>
+          <w:numId w:val="20"/>
+        </w:numPr>
+        <w:ind w:left="1800"/>
+        <w:textAlignment w:val="center"/>
+        <w:rPr>
+          <w:rFonts w:ascii="Calibri" w:hAnsi="Calibri" w:cs="Calibri"/>
+          <w:sz w:val="22"/>
+          <w:szCs w:val="22"/>
+        </w:rPr>
+      </w:pPr>
+      <w:proofErr w:type="spellStart"/>
+      <w:r>
+        <w:rPr>
+          <w:rFonts w:ascii="Calibri" w:hAnsi="Calibri" w:cs="Calibri"/>
+          <w:sz w:val="22"/>
+          <w:szCs w:val="22"/>
+        </w:rPr>
+        <w:t>Mødeinvi</w:t>
+      </w:r>
+      <w:proofErr w:type="spellEnd"/>
+      <w:r>
+        <w:rPr>
+          <w:rFonts w:ascii="Calibri" w:hAnsi="Calibri" w:cs="Calibri"/>
+          <w:sz w:val="22"/>
+          <w:szCs w:val="22"/>
+        </w:rPr>
+        <w:t xml:space="preserve"> tideligere til næste møde</w:t>
+      </w:r>
+    </w:p>
     <w:p/>
     <w:p/>
     <w:sectPr>
@@ -797,6 +2704,1347 @@
 <file path=word/numbering.xml><?xml version="1.0" encoding="utf-8"?>
 <w:numbering xmlns:wpc="http://schemas.microsoft.com/office/word/2010/wordprocessingCanvas" xmlns:cx="http://schemas.microsoft.com/office/drawing/2014/chartex" xmlns:cx1="http://schemas.microsoft.com/office/drawing/2015/9/8/chartex" xmlns:cx2="http://schemas.microsoft.com/office/drawing/2015/10/21/chartex" xmlns:cx3="http://schemas.microsoft.com/office/drawing/2016/5/9/chartex" xmlns:cx4="http://schemas.microsoft.com/office/drawing/2016/5/10/chartex" xmlns:cx5="http://schemas.microsoft.com/office/drawing/2016/5/11/chartex" xmlns:cx6="http://schemas.microsoft.com/office/drawing/2016/5/12/chartex" xmlns:cx7="http://schemas.microsoft.com/office/drawing/2016/5/13/chartex" xmlns:cx8="http://schemas.microsoft.com/office/drawing/2016/5/14/chartex" xmlns:mc="http://schemas.openxmlformats.org/markup-compatibility/2006" xmlns:aink="http://schemas.microsoft.com/office/drawing/2016/ink" xmlns:am3d="http://schemas.microsoft.com/office/drawing/2017/model3d" xmlns:o="urn:schemas-microsoft-com:office:office" xmlns:r="http://schemas.openxmlformats.org/officeDocument/2006/relationships" xmlns:m="http://schemas.openxmlformats.org/officeDocument/2006/math" xmlns:v="urn:schemas-microsoft-com:vml" xmlns:wp14="http://schemas.microsoft.com/office/word/2010/wordprocessingDrawing" xmlns:wp="http://schemas.openxmlformats.org/drawingml/2006/wordprocessingDrawing" xmlns:w10="urn:schemas-microsoft-com:office:word" xmlns:w="http://schemas.openxmlformats.org/wordprocessingml/2006/main" xmlns:w14="http://schemas.microsoft.com/office/word/2010/wordml" xmlns:w15="http://schemas.microsoft.com/office/word/2012/wordml" xmlns:w16cex="http://schemas.microsoft.com/office/word/2018/wordml/cex" xmlns:w16cid="http://schemas.microsoft.com/office/word/2016/wordml/cid" xmlns:w16="http://schemas.microsoft.com/office/word/2018/wordml" xmlns:w16se="http://schemas.microsoft.com/office/word/2015/wordml/symex" xmlns:wpg="http://schemas.microsoft.com/office/word/2010/wordprocessingGroup" xmlns:wpi="http://schemas.microsoft.com/office/word/2010/wordprocessingInk" xmlns:wne="http://schemas.microsoft.com/office/word/2006/wordml" xmlns:wps="http://schemas.microsoft.com/office/word/2010/wordprocessingShape" mc:Ignorable="w14 w15 w16se w16cid w16 w16cex wp14">
   <w:abstractNum w:abstractNumId="0" w15:restartNumberingAfterBreak="0">
+    <w:nsid w:val="029968D0"/>
+    <w:multiLevelType w:val="multilevel"/>
+    <w:tmpl w:val="72F0C1FA"/>
+    <w:lvl w:ilvl="0">
+      <w:start w:val="1"/>
+      <w:numFmt w:val="bullet"/>
+      <w:lvlText w:val=""/>
+      <w:lvlJc w:val="left"/>
+      <w:pPr>
+        <w:tabs>
+          <w:tab w:val="num" w:pos="720"/>
+        </w:tabs>
+        <w:ind w:left="720" w:hanging="360"/>
+      </w:pPr>
+      <w:rPr>
+        <w:rFonts w:ascii="Symbol" w:hAnsi="Symbol" w:hint="default"/>
+        <w:sz w:val="20"/>
+      </w:rPr>
+    </w:lvl>
+    <w:lvl w:ilvl="1" w:tentative="1">
+      <w:start w:val="1"/>
+      <w:numFmt w:val="bullet"/>
+      <w:lvlText w:val=""/>
+      <w:lvlJc w:val="left"/>
+      <w:pPr>
+        <w:tabs>
+          <w:tab w:val="num" w:pos="1440"/>
+        </w:tabs>
+        <w:ind w:left="1440" w:hanging="360"/>
+      </w:pPr>
+      <w:rPr>
+        <w:rFonts w:ascii="Symbol" w:hAnsi="Symbol" w:hint="default"/>
+        <w:sz w:val="20"/>
+      </w:rPr>
+    </w:lvl>
+    <w:lvl w:ilvl="2" w:tentative="1">
+      <w:start w:val="1"/>
+      <w:numFmt w:val="bullet"/>
+      <w:lvlText w:val=""/>
+      <w:lvlJc w:val="left"/>
+      <w:pPr>
+        <w:tabs>
+          <w:tab w:val="num" w:pos="2160"/>
+        </w:tabs>
+        <w:ind w:left="2160" w:hanging="360"/>
+      </w:pPr>
+      <w:rPr>
+        <w:rFonts w:ascii="Symbol" w:hAnsi="Symbol" w:hint="default"/>
+        <w:sz w:val="20"/>
+      </w:rPr>
+    </w:lvl>
+    <w:lvl w:ilvl="3" w:tentative="1">
+      <w:start w:val="1"/>
+      <w:numFmt w:val="bullet"/>
+      <w:lvlText w:val=""/>
+      <w:lvlJc w:val="left"/>
+      <w:pPr>
+        <w:tabs>
+          <w:tab w:val="num" w:pos="2880"/>
+        </w:tabs>
+        <w:ind w:left="2880" w:hanging="360"/>
+      </w:pPr>
+      <w:rPr>
+        <w:rFonts w:ascii="Symbol" w:hAnsi="Symbol" w:hint="default"/>
+        <w:sz w:val="20"/>
+      </w:rPr>
+    </w:lvl>
+    <w:lvl w:ilvl="4" w:tentative="1">
+      <w:start w:val="1"/>
+      <w:numFmt w:val="bullet"/>
+      <w:lvlText w:val=""/>
+      <w:lvlJc w:val="left"/>
+      <w:pPr>
+        <w:tabs>
+          <w:tab w:val="num" w:pos="3600"/>
+        </w:tabs>
+        <w:ind w:left="3600" w:hanging="360"/>
+      </w:pPr>
+      <w:rPr>
+        <w:rFonts w:ascii="Symbol" w:hAnsi="Symbol" w:hint="default"/>
+        <w:sz w:val="20"/>
+      </w:rPr>
+    </w:lvl>
+    <w:lvl w:ilvl="5" w:tentative="1">
+      <w:start w:val="1"/>
+      <w:numFmt w:val="bullet"/>
+      <w:lvlText w:val=""/>
+      <w:lvlJc w:val="left"/>
+      <w:pPr>
+        <w:tabs>
+          <w:tab w:val="num" w:pos="4320"/>
+        </w:tabs>
+        <w:ind w:left="4320" w:hanging="360"/>
+      </w:pPr>
+      <w:rPr>
+        <w:rFonts w:ascii="Symbol" w:hAnsi="Symbol" w:hint="default"/>
+        <w:sz w:val="20"/>
+      </w:rPr>
+    </w:lvl>
+    <w:lvl w:ilvl="6" w:tentative="1">
+      <w:start w:val="1"/>
+      <w:numFmt w:val="bullet"/>
+      <w:lvlText w:val=""/>
+      <w:lvlJc w:val="left"/>
+      <w:pPr>
+        <w:tabs>
+          <w:tab w:val="num" w:pos="5040"/>
+        </w:tabs>
+        <w:ind w:left="5040" w:hanging="360"/>
+      </w:pPr>
+      <w:rPr>
+        <w:rFonts w:ascii="Symbol" w:hAnsi="Symbol" w:hint="default"/>
+        <w:sz w:val="20"/>
+      </w:rPr>
+    </w:lvl>
+    <w:lvl w:ilvl="7" w:tentative="1">
+      <w:start w:val="1"/>
+      <w:numFmt w:val="bullet"/>
+      <w:lvlText w:val=""/>
+      <w:lvlJc w:val="left"/>
+      <w:pPr>
+        <w:tabs>
+          <w:tab w:val="num" w:pos="5760"/>
+        </w:tabs>
+        <w:ind w:left="5760" w:hanging="360"/>
+      </w:pPr>
+      <w:rPr>
+        <w:rFonts w:ascii="Symbol" w:hAnsi="Symbol" w:hint="default"/>
+        <w:sz w:val="20"/>
+      </w:rPr>
+    </w:lvl>
+    <w:lvl w:ilvl="8" w:tentative="1">
+      <w:start w:val="1"/>
+      <w:numFmt w:val="bullet"/>
+      <w:lvlText w:val=""/>
+      <w:lvlJc w:val="left"/>
+      <w:pPr>
+        <w:tabs>
+          <w:tab w:val="num" w:pos="6480"/>
+        </w:tabs>
+        <w:ind w:left="6480" w:hanging="360"/>
+      </w:pPr>
+      <w:rPr>
+        <w:rFonts w:ascii="Symbol" w:hAnsi="Symbol" w:hint="default"/>
+        <w:sz w:val="20"/>
+      </w:rPr>
+    </w:lvl>
+  </w:abstractNum>
+  <w:abstractNum w:abstractNumId="1" w15:restartNumberingAfterBreak="0">
+    <w:nsid w:val="05F41C62"/>
+    <w:multiLevelType w:val="multilevel"/>
+    <w:tmpl w:val="3AAAFB34"/>
+    <w:lvl w:ilvl="0">
+      <w:start w:val="1"/>
+      <w:numFmt w:val="bullet"/>
+      <w:lvlText w:val="o"/>
+      <w:lvlJc w:val="left"/>
+      <w:pPr>
+        <w:tabs>
+          <w:tab w:val="num" w:pos="720"/>
+        </w:tabs>
+        <w:ind w:left="720" w:hanging="360"/>
+      </w:pPr>
+      <w:rPr>
+        <w:rFonts w:ascii="Courier New" w:hAnsi="Courier New" w:hint="default"/>
+        <w:sz w:val="20"/>
+      </w:rPr>
+    </w:lvl>
+    <w:lvl w:ilvl="1" w:tentative="1">
+      <w:start w:val="1"/>
+      <w:numFmt w:val="bullet"/>
+      <w:lvlText w:val="o"/>
+      <w:lvlJc w:val="left"/>
+      <w:pPr>
+        <w:tabs>
+          <w:tab w:val="num" w:pos="1440"/>
+        </w:tabs>
+        <w:ind w:left="1440" w:hanging="360"/>
+      </w:pPr>
+      <w:rPr>
+        <w:rFonts w:ascii="Courier New" w:hAnsi="Courier New" w:hint="default"/>
+        <w:sz w:val="20"/>
+      </w:rPr>
+    </w:lvl>
+    <w:lvl w:ilvl="2" w:tentative="1">
+      <w:start w:val="1"/>
+      <w:numFmt w:val="bullet"/>
+      <w:lvlText w:val="o"/>
+      <w:lvlJc w:val="left"/>
+      <w:pPr>
+        <w:tabs>
+          <w:tab w:val="num" w:pos="2160"/>
+        </w:tabs>
+        <w:ind w:left="2160" w:hanging="360"/>
+      </w:pPr>
+      <w:rPr>
+        <w:rFonts w:ascii="Courier New" w:hAnsi="Courier New" w:hint="default"/>
+        <w:sz w:val="20"/>
+      </w:rPr>
+    </w:lvl>
+    <w:lvl w:ilvl="3" w:tentative="1">
+      <w:start w:val="1"/>
+      <w:numFmt w:val="bullet"/>
+      <w:lvlText w:val="o"/>
+      <w:lvlJc w:val="left"/>
+      <w:pPr>
+        <w:tabs>
+          <w:tab w:val="num" w:pos="2880"/>
+        </w:tabs>
+        <w:ind w:left="2880" w:hanging="360"/>
+      </w:pPr>
+      <w:rPr>
+        <w:rFonts w:ascii="Courier New" w:hAnsi="Courier New" w:hint="default"/>
+        <w:sz w:val="20"/>
+      </w:rPr>
+    </w:lvl>
+    <w:lvl w:ilvl="4" w:tentative="1">
+      <w:start w:val="1"/>
+      <w:numFmt w:val="bullet"/>
+      <w:lvlText w:val="o"/>
+      <w:lvlJc w:val="left"/>
+      <w:pPr>
+        <w:tabs>
+          <w:tab w:val="num" w:pos="3600"/>
+        </w:tabs>
+        <w:ind w:left="3600" w:hanging="360"/>
+      </w:pPr>
+      <w:rPr>
+        <w:rFonts w:ascii="Courier New" w:hAnsi="Courier New" w:hint="default"/>
+        <w:sz w:val="20"/>
+      </w:rPr>
+    </w:lvl>
+    <w:lvl w:ilvl="5" w:tentative="1">
+      <w:start w:val="1"/>
+      <w:numFmt w:val="bullet"/>
+      <w:lvlText w:val="o"/>
+      <w:lvlJc w:val="left"/>
+      <w:pPr>
+        <w:tabs>
+          <w:tab w:val="num" w:pos="4320"/>
+        </w:tabs>
+        <w:ind w:left="4320" w:hanging="360"/>
+      </w:pPr>
+      <w:rPr>
+        <w:rFonts w:ascii="Courier New" w:hAnsi="Courier New" w:hint="default"/>
+        <w:sz w:val="20"/>
+      </w:rPr>
+    </w:lvl>
+    <w:lvl w:ilvl="6" w:tentative="1">
+      <w:start w:val="1"/>
+      <w:numFmt w:val="bullet"/>
+      <w:lvlText w:val="o"/>
+      <w:lvlJc w:val="left"/>
+      <w:pPr>
+        <w:tabs>
+          <w:tab w:val="num" w:pos="5040"/>
+        </w:tabs>
+        <w:ind w:left="5040" w:hanging="360"/>
+      </w:pPr>
+      <w:rPr>
+        <w:rFonts w:ascii="Courier New" w:hAnsi="Courier New" w:hint="default"/>
+        <w:sz w:val="20"/>
+      </w:rPr>
+    </w:lvl>
+    <w:lvl w:ilvl="7" w:tentative="1">
+      <w:start w:val="1"/>
+      <w:numFmt w:val="bullet"/>
+      <w:lvlText w:val="o"/>
+      <w:lvlJc w:val="left"/>
+      <w:pPr>
+        <w:tabs>
+          <w:tab w:val="num" w:pos="5760"/>
+        </w:tabs>
+        <w:ind w:left="5760" w:hanging="360"/>
+      </w:pPr>
+      <w:rPr>
+        <w:rFonts w:ascii="Courier New" w:hAnsi="Courier New" w:hint="default"/>
+        <w:sz w:val="20"/>
+      </w:rPr>
+    </w:lvl>
+    <w:lvl w:ilvl="8" w:tentative="1">
+      <w:start w:val="1"/>
+      <w:numFmt w:val="bullet"/>
+      <w:lvlText w:val="o"/>
+      <w:lvlJc w:val="left"/>
+      <w:pPr>
+        <w:tabs>
+          <w:tab w:val="num" w:pos="6480"/>
+        </w:tabs>
+        <w:ind w:left="6480" w:hanging="360"/>
+      </w:pPr>
+      <w:rPr>
+        <w:rFonts w:ascii="Courier New" w:hAnsi="Courier New" w:hint="default"/>
+        <w:sz w:val="20"/>
+      </w:rPr>
+    </w:lvl>
+  </w:abstractNum>
+  <w:abstractNum w:abstractNumId="2" w15:restartNumberingAfterBreak="0">
+    <w:nsid w:val="11DF490B"/>
+    <w:multiLevelType w:val="multilevel"/>
+    <w:tmpl w:val="F30A52C2"/>
+    <w:lvl w:ilvl="0">
+      <w:start w:val="1"/>
+      <w:numFmt w:val="bullet"/>
+      <w:lvlText w:val="o"/>
+      <w:lvlJc w:val="left"/>
+      <w:pPr>
+        <w:tabs>
+          <w:tab w:val="num" w:pos="720"/>
+        </w:tabs>
+        <w:ind w:left="720" w:hanging="360"/>
+      </w:pPr>
+      <w:rPr>
+        <w:rFonts w:ascii="Courier New" w:hAnsi="Courier New" w:hint="default"/>
+        <w:sz w:val="20"/>
+      </w:rPr>
+    </w:lvl>
+    <w:lvl w:ilvl="1" w:tentative="1">
+      <w:start w:val="1"/>
+      <w:numFmt w:val="bullet"/>
+      <w:lvlText w:val="o"/>
+      <w:lvlJc w:val="left"/>
+      <w:pPr>
+        <w:tabs>
+          <w:tab w:val="num" w:pos="1440"/>
+        </w:tabs>
+        <w:ind w:left="1440" w:hanging="360"/>
+      </w:pPr>
+      <w:rPr>
+        <w:rFonts w:ascii="Courier New" w:hAnsi="Courier New" w:hint="default"/>
+        <w:sz w:val="20"/>
+      </w:rPr>
+    </w:lvl>
+    <w:lvl w:ilvl="2" w:tentative="1">
+      <w:start w:val="1"/>
+      <w:numFmt w:val="bullet"/>
+      <w:lvlText w:val="o"/>
+      <w:lvlJc w:val="left"/>
+      <w:pPr>
+        <w:tabs>
+          <w:tab w:val="num" w:pos="2160"/>
+        </w:tabs>
+        <w:ind w:left="2160" w:hanging="360"/>
+      </w:pPr>
+      <w:rPr>
+        <w:rFonts w:ascii="Courier New" w:hAnsi="Courier New" w:hint="default"/>
+        <w:sz w:val="20"/>
+      </w:rPr>
+    </w:lvl>
+    <w:lvl w:ilvl="3" w:tentative="1">
+      <w:start w:val="1"/>
+      <w:numFmt w:val="bullet"/>
+      <w:lvlText w:val="o"/>
+      <w:lvlJc w:val="left"/>
+      <w:pPr>
+        <w:tabs>
+          <w:tab w:val="num" w:pos="2880"/>
+        </w:tabs>
+        <w:ind w:left="2880" w:hanging="360"/>
+      </w:pPr>
+      <w:rPr>
+        <w:rFonts w:ascii="Courier New" w:hAnsi="Courier New" w:hint="default"/>
+        <w:sz w:val="20"/>
+      </w:rPr>
+    </w:lvl>
+    <w:lvl w:ilvl="4" w:tentative="1">
+      <w:start w:val="1"/>
+      <w:numFmt w:val="bullet"/>
+      <w:lvlText w:val="o"/>
+      <w:lvlJc w:val="left"/>
+      <w:pPr>
+        <w:tabs>
+          <w:tab w:val="num" w:pos="3600"/>
+        </w:tabs>
+        <w:ind w:left="3600" w:hanging="360"/>
+      </w:pPr>
+      <w:rPr>
+        <w:rFonts w:ascii="Courier New" w:hAnsi="Courier New" w:hint="default"/>
+        <w:sz w:val="20"/>
+      </w:rPr>
+    </w:lvl>
+    <w:lvl w:ilvl="5" w:tentative="1">
+      <w:start w:val="1"/>
+      <w:numFmt w:val="bullet"/>
+      <w:lvlText w:val="o"/>
+      <w:lvlJc w:val="left"/>
+      <w:pPr>
+        <w:tabs>
+          <w:tab w:val="num" w:pos="4320"/>
+        </w:tabs>
+        <w:ind w:left="4320" w:hanging="360"/>
+      </w:pPr>
+      <w:rPr>
+        <w:rFonts w:ascii="Courier New" w:hAnsi="Courier New" w:hint="default"/>
+        <w:sz w:val="20"/>
+      </w:rPr>
+    </w:lvl>
+    <w:lvl w:ilvl="6" w:tentative="1">
+      <w:start w:val="1"/>
+      <w:numFmt w:val="bullet"/>
+      <w:lvlText w:val="o"/>
+      <w:lvlJc w:val="left"/>
+      <w:pPr>
+        <w:tabs>
+          <w:tab w:val="num" w:pos="5040"/>
+        </w:tabs>
+        <w:ind w:left="5040" w:hanging="360"/>
+      </w:pPr>
+      <w:rPr>
+        <w:rFonts w:ascii="Courier New" w:hAnsi="Courier New" w:hint="default"/>
+        <w:sz w:val="20"/>
+      </w:rPr>
+    </w:lvl>
+    <w:lvl w:ilvl="7" w:tentative="1">
+      <w:start w:val="1"/>
+      <w:numFmt w:val="bullet"/>
+      <w:lvlText w:val="o"/>
+      <w:lvlJc w:val="left"/>
+      <w:pPr>
+        <w:tabs>
+          <w:tab w:val="num" w:pos="5760"/>
+        </w:tabs>
+        <w:ind w:left="5760" w:hanging="360"/>
+      </w:pPr>
+      <w:rPr>
+        <w:rFonts w:ascii="Courier New" w:hAnsi="Courier New" w:hint="default"/>
+        <w:sz w:val="20"/>
+      </w:rPr>
+    </w:lvl>
+    <w:lvl w:ilvl="8" w:tentative="1">
+      <w:start w:val="1"/>
+      <w:numFmt w:val="bullet"/>
+      <w:lvlText w:val="o"/>
+      <w:lvlJc w:val="left"/>
+      <w:pPr>
+        <w:tabs>
+          <w:tab w:val="num" w:pos="6480"/>
+        </w:tabs>
+        <w:ind w:left="6480" w:hanging="360"/>
+      </w:pPr>
+      <w:rPr>
+        <w:rFonts w:ascii="Courier New" w:hAnsi="Courier New" w:hint="default"/>
+        <w:sz w:val="20"/>
+      </w:rPr>
+    </w:lvl>
+  </w:abstractNum>
+  <w:abstractNum w:abstractNumId="3" w15:restartNumberingAfterBreak="0">
+    <w:nsid w:val="13DD3E9B"/>
+    <w:multiLevelType w:val="multilevel"/>
+    <w:tmpl w:val="27E49B98"/>
+    <w:lvl w:ilvl="0">
+      <w:start w:val="1"/>
+      <w:numFmt w:val="bullet"/>
+      <w:lvlText w:val=""/>
+      <w:lvlJc w:val="left"/>
+      <w:pPr>
+        <w:tabs>
+          <w:tab w:val="num" w:pos="720"/>
+        </w:tabs>
+        <w:ind w:left="720" w:hanging="360"/>
+      </w:pPr>
+      <w:rPr>
+        <w:rFonts w:ascii="Symbol" w:hAnsi="Symbol" w:hint="default"/>
+        <w:sz w:val="20"/>
+      </w:rPr>
+    </w:lvl>
+    <w:lvl w:ilvl="1">
+      <w:start w:val="1"/>
+      <w:numFmt w:val="bullet"/>
+      <w:lvlText w:val="o"/>
+      <w:lvlJc w:val="left"/>
+      <w:pPr>
+        <w:tabs>
+          <w:tab w:val="num" w:pos="1440"/>
+        </w:tabs>
+        <w:ind w:left="1440" w:hanging="360"/>
+      </w:pPr>
+      <w:rPr>
+        <w:rFonts w:ascii="Courier New" w:hAnsi="Courier New" w:hint="default"/>
+        <w:sz w:val="20"/>
+      </w:rPr>
+    </w:lvl>
+    <w:lvl w:ilvl="2">
+      <w:start w:val="1"/>
+      <w:numFmt w:val="bullet"/>
+      <w:lvlText w:val=""/>
+      <w:lvlJc w:val="left"/>
+      <w:pPr>
+        <w:tabs>
+          <w:tab w:val="num" w:pos="2160"/>
+        </w:tabs>
+        <w:ind w:left="2160" w:hanging="360"/>
+      </w:pPr>
+      <w:rPr>
+        <w:rFonts w:ascii="Symbol" w:hAnsi="Symbol" w:hint="default"/>
+        <w:sz w:val="20"/>
+      </w:rPr>
+    </w:lvl>
+    <w:lvl w:ilvl="3" w:tentative="1">
+      <w:start w:val="1"/>
+      <w:numFmt w:val="bullet"/>
+      <w:lvlText w:val=""/>
+      <w:lvlJc w:val="left"/>
+      <w:pPr>
+        <w:tabs>
+          <w:tab w:val="num" w:pos="2880"/>
+        </w:tabs>
+        <w:ind w:left="2880" w:hanging="360"/>
+      </w:pPr>
+      <w:rPr>
+        <w:rFonts w:ascii="Symbol" w:hAnsi="Symbol" w:hint="default"/>
+        <w:sz w:val="20"/>
+      </w:rPr>
+    </w:lvl>
+    <w:lvl w:ilvl="4" w:tentative="1">
+      <w:start w:val="1"/>
+      <w:numFmt w:val="bullet"/>
+      <w:lvlText w:val=""/>
+      <w:lvlJc w:val="left"/>
+      <w:pPr>
+        <w:tabs>
+          <w:tab w:val="num" w:pos="3600"/>
+        </w:tabs>
+        <w:ind w:left="3600" w:hanging="360"/>
+      </w:pPr>
+      <w:rPr>
+        <w:rFonts w:ascii="Symbol" w:hAnsi="Symbol" w:hint="default"/>
+        <w:sz w:val="20"/>
+      </w:rPr>
+    </w:lvl>
+    <w:lvl w:ilvl="5" w:tentative="1">
+      <w:start w:val="1"/>
+      <w:numFmt w:val="bullet"/>
+      <w:lvlText w:val=""/>
+      <w:lvlJc w:val="left"/>
+      <w:pPr>
+        <w:tabs>
+          <w:tab w:val="num" w:pos="4320"/>
+        </w:tabs>
+        <w:ind w:left="4320" w:hanging="360"/>
+      </w:pPr>
+      <w:rPr>
+        <w:rFonts w:ascii="Symbol" w:hAnsi="Symbol" w:hint="default"/>
+        <w:sz w:val="20"/>
+      </w:rPr>
+    </w:lvl>
+    <w:lvl w:ilvl="6" w:tentative="1">
+      <w:start w:val="1"/>
+      <w:numFmt w:val="bullet"/>
+      <w:lvlText w:val=""/>
+      <w:lvlJc w:val="left"/>
+      <w:pPr>
+        <w:tabs>
+          <w:tab w:val="num" w:pos="5040"/>
+        </w:tabs>
+        <w:ind w:left="5040" w:hanging="360"/>
+      </w:pPr>
+      <w:rPr>
+        <w:rFonts w:ascii="Symbol" w:hAnsi="Symbol" w:hint="default"/>
+        <w:sz w:val="20"/>
+      </w:rPr>
+    </w:lvl>
+    <w:lvl w:ilvl="7" w:tentative="1">
+      <w:start w:val="1"/>
+      <w:numFmt w:val="bullet"/>
+      <w:lvlText w:val=""/>
+      <w:lvlJc w:val="left"/>
+      <w:pPr>
+        <w:tabs>
+          <w:tab w:val="num" w:pos="5760"/>
+        </w:tabs>
+        <w:ind w:left="5760" w:hanging="360"/>
+      </w:pPr>
+      <w:rPr>
+        <w:rFonts w:ascii="Symbol" w:hAnsi="Symbol" w:hint="default"/>
+        <w:sz w:val="20"/>
+      </w:rPr>
+    </w:lvl>
+    <w:lvl w:ilvl="8" w:tentative="1">
+      <w:start w:val="1"/>
+      <w:numFmt w:val="bullet"/>
+      <w:lvlText w:val=""/>
+      <w:lvlJc w:val="left"/>
+      <w:pPr>
+        <w:tabs>
+          <w:tab w:val="num" w:pos="6480"/>
+        </w:tabs>
+        <w:ind w:left="6480" w:hanging="360"/>
+      </w:pPr>
+      <w:rPr>
+        <w:rFonts w:ascii="Symbol" w:hAnsi="Symbol" w:hint="default"/>
+        <w:sz w:val="20"/>
+      </w:rPr>
+    </w:lvl>
+  </w:abstractNum>
+  <w:abstractNum w:abstractNumId="4" w15:restartNumberingAfterBreak="0">
+    <w:nsid w:val="18BB7B63"/>
+    <w:multiLevelType w:val="multilevel"/>
+    <w:tmpl w:val="ACE8ABEA"/>
+    <w:lvl w:ilvl="0">
+      <w:start w:val="1"/>
+      <w:numFmt w:val="bullet"/>
+      <w:lvlText w:val=""/>
+      <w:lvlJc w:val="left"/>
+      <w:pPr>
+        <w:tabs>
+          <w:tab w:val="num" w:pos="720"/>
+        </w:tabs>
+        <w:ind w:left="720" w:hanging="360"/>
+      </w:pPr>
+      <w:rPr>
+        <w:rFonts w:ascii="Symbol" w:hAnsi="Symbol" w:hint="default"/>
+        <w:sz w:val="20"/>
+      </w:rPr>
+    </w:lvl>
+    <w:lvl w:ilvl="1" w:tentative="1">
+      <w:start w:val="1"/>
+      <w:numFmt w:val="bullet"/>
+      <w:lvlText w:val=""/>
+      <w:lvlJc w:val="left"/>
+      <w:pPr>
+        <w:tabs>
+          <w:tab w:val="num" w:pos="1440"/>
+        </w:tabs>
+        <w:ind w:left="1440" w:hanging="360"/>
+      </w:pPr>
+      <w:rPr>
+        <w:rFonts w:ascii="Symbol" w:hAnsi="Symbol" w:hint="default"/>
+        <w:sz w:val="20"/>
+      </w:rPr>
+    </w:lvl>
+    <w:lvl w:ilvl="2" w:tentative="1">
+      <w:start w:val="1"/>
+      <w:numFmt w:val="bullet"/>
+      <w:lvlText w:val=""/>
+      <w:lvlJc w:val="left"/>
+      <w:pPr>
+        <w:tabs>
+          <w:tab w:val="num" w:pos="2160"/>
+        </w:tabs>
+        <w:ind w:left="2160" w:hanging="360"/>
+      </w:pPr>
+      <w:rPr>
+        <w:rFonts w:ascii="Symbol" w:hAnsi="Symbol" w:hint="default"/>
+        <w:sz w:val="20"/>
+      </w:rPr>
+    </w:lvl>
+    <w:lvl w:ilvl="3" w:tentative="1">
+      <w:start w:val="1"/>
+      <w:numFmt w:val="bullet"/>
+      <w:lvlText w:val=""/>
+      <w:lvlJc w:val="left"/>
+      <w:pPr>
+        <w:tabs>
+          <w:tab w:val="num" w:pos="2880"/>
+        </w:tabs>
+        <w:ind w:left="2880" w:hanging="360"/>
+      </w:pPr>
+      <w:rPr>
+        <w:rFonts w:ascii="Symbol" w:hAnsi="Symbol" w:hint="default"/>
+        <w:sz w:val="20"/>
+      </w:rPr>
+    </w:lvl>
+    <w:lvl w:ilvl="4" w:tentative="1">
+      <w:start w:val="1"/>
+      <w:numFmt w:val="bullet"/>
+      <w:lvlText w:val=""/>
+      <w:lvlJc w:val="left"/>
+      <w:pPr>
+        <w:tabs>
+          <w:tab w:val="num" w:pos="3600"/>
+        </w:tabs>
+        <w:ind w:left="3600" w:hanging="360"/>
+      </w:pPr>
+      <w:rPr>
+        <w:rFonts w:ascii="Symbol" w:hAnsi="Symbol" w:hint="default"/>
+        <w:sz w:val="20"/>
+      </w:rPr>
+    </w:lvl>
+    <w:lvl w:ilvl="5" w:tentative="1">
+      <w:start w:val="1"/>
+      <w:numFmt w:val="bullet"/>
+      <w:lvlText w:val=""/>
+      <w:lvlJc w:val="left"/>
+      <w:pPr>
+        <w:tabs>
+          <w:tab w:val="num" w:pos="4320"/>
+        </w:tabs>
+        <w:ind w:left="4320" w:hanging="360"/>
+      </w:pPr>
+      <w:rPr>
+        <w:rFonts w:ascii="Symbol" w:hAnsi="Symbol" w:hint="default"/>
+        <w:sz w:val="20"/>
+      </w:rPr>
+    </w:lvl>
+    <w:lvl w:ilvl="6" w:tentative="1">
+      <w:start w:val="1"/>
+      <w:numFmt w:val="bullet"/>
+      <w:lvlText w:val=""/>
+      <w:lvlJc w:val="left"/>
+      <w:pPr>
+        <w:tabs>
+          <w:tab w:val="num" w:pos="5040"/>
+        </w:tabs>
+        <w:ind w:left="5040" w:hanging="360"/>
+      </w:pPr>
+      <w:rPr>
+        <w:rFonts w:ascii="Symbol" w:hAnsi="Symbol" w:hint="default"/>
+        <w:sz w:val="20"/>
+      </w:rPr>
+    </w:lvl>
+    <w:lvl w:ilvl="7" w:tentative="1">
+      <w:start w:val="1"/>
+      <w:numFmt w:val="bullet"/>
+      <w:lvlText w:val=""/>
+      <w:lvlJc w:val="left"/>
+      <w:pPr>
+        <w:tabs>
+          <w:tab w:val="num" w:pos="5760"/>
+        </w:tabs>
+        <w:ind w:left="5760" w:hanging="360"/>
+      </w:pPr>
+      <w:rPr>
+        <w:rFonts w:ascii="Symbol" w:hAnsi="Symbol" w:hint="default"/>
+        <w:sz w:val="20"/>
+      </w:rPr>
+    </w:lvl>
+    <w:lvl w:ilvl="8" w:tentative="1">
+      <w:start w:val="1"/>
+      <w:numFmt w:val="bullet"/>
+      <w:lvlText w:val=""/>
+      <w:lvlJc w:val="left"/>
+      <w:pPr>
+        <w:tabs>
+          <w:tab w:val="num" w:pos="6480"/>
+        </w:tabs>
+        <w:ind w:left="6480" w:hanging="360"/>
+      </w:pPr>
+      <w:rPr>
+        <w:rFonts w:ascii="Symbol" w:hAnsi="Symbol" w:hint="default"/>
+        <w:sz w:val="20"/>
+      </w:rPr>
+    </w:lvl>
+  </w:abstractNum>
+  <w:abstractNum w:abstractNumId="5" w15:restartNumberingAfterBreak="0">
+    <w:nsid w:val="1A113271"/>
+    <w:multiLevelType w:val="multilevel"/>
+    <w:tmpl w:val="B2B2D0D4"/>
+    <w:lvl w:ilvl="0">
+      <w:start w:val="1"/>
+      <w:numFmt w:val="bullet"/>
+      <w:lvlText w:val=""/>
+      <w:lvlJc w:val="left"/>
+      <w:pPr>
+        <w:tabs>
+          <w:tab w:val="num" w:pos="720"/>
+        </w:tabs>
+        <w:ind w:left="720" w:hanging="360"/>
+      </w:pPr>
+      <w:rPr>
+        <w:rFonts w:ascii="Symbol" w:hAnsi="Symbol" w:hint="default"/>
+        <w:sz w:val="20"/>
+      </w:rPr>
+    </w:lvl>
+    <w:lvl w:ilvl="1">
+      <w:start w:val="1"/>
+      <w:numFmt w:val="bullet"/>
+      <w:lvlText w:val="o"/>
+      <w:lvlJc w:val="left"/>
+      <w:pPr>
+        <w:tabs>
+          <w:tab w:val="num" w:pos="1440"/>
+        </w:tabs>
+        <w:ind w:left="1440" w:hanging="360"/>
+      </w:pPr>
+      <w:rPr>
+        <w:rFonts w:ascii="Courier New" w:hAnsi="Courier New" w:hint="default"/>
+        <w:sz w:val="20"/>
+      </w:rPr>
+    </w:lvl>
+    <w:lvl w:ilvl="2" w:tentative="1">
+      <w:start w:val="1"/>
+      <w:numFmt w:val="bullet"/>
+      <w:lvlText w:val=""/>
+      <w:lvlJc w:val="left"/>
+      <w:pPr>
+        <w:tabs>
+          <w:tab w:val="num" w:pos="2160"/>
+        </w:tabs>
+        <w:ind w:left="2160" w:hanging="360"/>
+      </w:pPr>
+      <w:rPr>
+        <w:rFonts w:ascii="Symbol" w:hAnsi="Symbol" w:hint="default"/>
+        <w:sz w:val="20"/>
+      </w:rPr>
+    </w:lvl>
+    <w:lvl w:ilvl="3" w:tentative="1">
+      <w:start w:val="1"/>
+      <w:numFmt w:val="bullet"/>
+      <w:lvlText w:val=""/>
+      <w:lvlJc w:val="left"/>
+      <w:pPr>
+        <w:tabs>
+          <w:tab w:val="num" w:pos="2880"/>
+        </w:tabs>
+        <w:ind w:left="2880" w:hanging="360"/>
+      </w:pPr>
+      <w:rPr>
+        <w:rFonts w:ascii="Symbol" w:hAnsi="Symbol" w:hint="default"/>
+        <w:sz w:val="20"/>
+      </w:rPr>
+    </w:lvl>
+    <w:lvl w:ilvl="4" w:tentative="1">
+      <w:start w:val="1"/>
+      <w:numFmt w:val="bullet"/>
+      <w:lvlText w:val=""/>
+      <w:lvlJc w:val="left"/>
+      <w:pPr>
+        <w:tabs>
+          <w:tab w:val="num" w:pos="3600"/>
+        </w:tabs>
+        <w:ind w:left="3600" w:hanging="360"/>
+      </w:pPr>
+      <w:rPr>
+        <w:rFonts w:ascii="Symbol" w:hAnsi="Symbol" w:hint="default"/>
+        <w:sz w:val="20"/>
+      </w:rPr>
+    </w:lvl>
+    <w:lvl w:ilvl="5" w:tentative="1">
+      <w:start w:val="1"/>
+      <w:numFmt w:val="bullet"/>
+      <w:lvlText w:val=""/>
+      <w:lvlJc w:val="left"/>
+      <w:pPr>
+        <w:tabs>
+          <w:tab w:val="num" w:pos="4320"/>
+        </w:tabs>
+        <w:ind w:left="4320" w:hanging="360"/>
+      </w:pPr>
+      <w:rPr>
+        <w:rFonts w:ascii="Symbol" w:hAnsi="Symbol" w:hint="default"/>
+        <w:sz w:val="20"/>
+      </w:rPr>
+    </w:lvl>
+    <w:lvl w:ilvl="6" w:tentative="1">
+      <w:start w:val="1"/>
+      <w:numFmt w:val="bullet"/>
+      <w:lvlText w:val=""/>
+      <w:lvlJc w:val="left"/>
+      <w:pPr>
+        <w:tabs>
+          <w:tab w:val="num" w:pos="5040"/>
+        </w:tabs>
+        <w:ind w:left="5040" w:hanging="360"/>
+      </w:pPr>
+      <w:rPr>
+        <w:rFonts w:ascii="Symbol" w:hAnsi="Symbol" w:hint="default"/>
+        <w:sz w:val="20"/>
+      </w:rPr>
+    </w:lvl>
+    <w:lvl w:ilvl="7" w:tentative="1">
+      <w:start w:val="1"/>
+      <w:numFmt w:val="bullet"/>
+      <w:lvlText w:val=""/>
+      <w:lvlJc w:val="left"/>
+      <w:pPr>
+        <w:tabs>
+          <w:tab w:val="num" w:pos="5760"/>
+        </w:tabs>
+        <w:ind w:left="5760" w:hanging="360"/>
+      </w:pPr>
+      <w:rPr>
+        <w:rFonts w:ascii="Symbol" w:hAnsi="Symbol" w:hint="default"/>
+        <w:sz w:val="20"/>
+      </w:rPr>
+    </w:lvl>
+    <w:lvl w:ilvl="8" w:tentative="1">
+      <w:start w:val="1"/>
+      <w:numFmt w:val="bullet"/>
+      <w:lvlText w:val=""/>
+      <w:lvlJc w:val="left"/>
+      <w:pPr>
+        <w:tabs>
+          <w:tab w:val="num" w:pos="6480"/>
+        </w:tabs>
+        <w:ind w:left="6480" w:hanging="360"/>
+      </w:pPr>
+      <w:rPr>
+        <w:rFonts w:ascii="Symbol" w:hAnsi="Symbol" w:hint="default"/>
+        <w:sz w:val="20"/>
+      </w:rPr>
+    </w:lvl>
+  </w:abstractNum>
+  <w:abstractNum w:abstractNumId="6" w15:restartNumberingAfterBreak="0">
+    <w:nsid w:val="1C3D084C"/>
+    <w:multiLevelType w:val="multilevel"/>
+    <w:tmpl w:val="12B29FDC"/>
+    <w:lvl w:ilvl="0">
+      <w:start w:val="1"/>
+      <w:numFmt w:val="bullet"/>
+      <w:lvlText w:val="o"/>
+      <w:lvlJc w:val="left"/>
+      <w:pPr>
+        <w:tabs>
+          <w:tab w:val="num" w:pos="720"/>
+        </w:tabs>
+        <w:ind w:left="720" w:hanging="360"/>
+      </w:pPr>
+      <w:rPr>
+        <w:rFonts w:ascii="Courier New" w:hAnsi="Courier New" w:hint="default"/>
+        <w:sz w:val="20"/>
+      </w:rPr>
+    </w:lvl>
+    <w:lvl w:ilvl="1" w:tentative="1">
+      <w:start w:val="1"/>
+      <w:numFmt w:val="bullet"/>
+      <w:lvlText w:val="o"/>
+      <w:lvlJc w:val="left"/>
+      <w:pPr>
+        <w:tabs>
+          <w:tab w:val="num" w:pos="1440"/>
+        </w:tabs>
+        <w:ind w:left="1440" w:hanging="360"/>
+      </w:pPr>
+      <w:rPr>
+        <w:rFonts w:ascii="Courier New" w:hAnsi="Courier New" w:hint="default"/>
+        <w:sz w:val="20"/>
+      </w:rPr>
+    </w:lvl>
+    <w:lvl w:ilvl="2" w:tentative="1">
+      <w:start w:val="1"/>
+      <w:numFmt w:val="bullet"/>
+      <w:lvlText w:val="o"/>
+      <w:lvlJc w:val="left"/>
+      <w:pPr>
+        <w:tabs>
+          <w:tab w:val="num" w:pos="2160"/>
+        </w:tabs>
+        <w:ind w:left="2160" w:hanging="360"/>
+      </w:pPr>
+      <w:rPr>
+        <w:rFonts w:ascii="Courier New" w:hAnsi="Courier New" w:hint="default"/>
+        <w:sz w:val="20"/>
+      </w:rPr>
+    </w:lvl>
+    <w:lvl w:ilvl="3" w:tentative="1">
+      <w:start w:val="1"/>
+      <w:numFmt w:val="bullet"/>
+      <w:lvlText w:val="o"/>
+      <w:lvlJc w:val="left"/>
+      <w:pPr>
+        <w:tabs>
+          <w:tab w:val="num" w:pos="2880"/>
+        </w:tabs>
+        <w:ind w:left="2880" w:hanging="360"/>
+      </w:pPr>
+      <w:rPr>
+        <w:rFonts w:ascii="Courier New" w:hAnsi="Courier New" w:hint="default"/>
+        <w:sz w:val="20"/>
+      </w:rPr>
+    </w:lvl>
+    <w:lvl w:ilvl="4" w:tentative="1">
+      <w:start w:val="1"/>
+      <w:numFmt w:val="bullet"/>
+      <w:lvlText w:val="o"/>
+      <w:lvlJc w:val="left"/>
+      <w:pPr>
+        <w:tabs>
+          <w:tab w:val="num" w:pos="3600"/>
+        </w:tabs>
+        <w:ind w:left="3600" w:hanging="360"/>
+      </w:pPr>
+      <w:rPr>
+        <w:rFonts w:ascii="Courier New" w:hAnsi="Courier New" w:hint="default"/>
+        <w:sz w:val="20"/>
+      </w:rPr>
+    </w:lvl>
+    <w:lvl w:ilvl="5" w:tentative="1">
+      <w:start w:val="1"/>
+      <w:numFmt w:val="bullet"/>
+      <w:lvlText w:val="o"/>
+      <w:lvlJc w:val="left"/>
+      <w:pPr>
+        <w:tabs>
+          <w:tab w:val="num" w:pos="4320"/>
+        </w:tabs>
+        <w:ind w:left="4320" w:hanging="360"/>
+      </w:pPr>
+      <w:rPr>
+        <w:rFonts w:ascii="Courier New" w:hAnsi="Courier New" w:hint="default"/>
+        <w:sz w:val="20"/>
+      </w:rPr>
+    </w:lvl>
+    <w:lvl w:ilvl="6" w:tentative="1">
+      <w:start w:val="1"/>
+      <w:numFmt w:val="bullet"/>
+      <w:lvlText w:val="o"/>
+      <w:lvlJc w:val="left"/>
+      <w:pPr>
+        <w:tabs>
+          <w:tab w:val="num" w:pos="5040"/>
+        </w:tabs>
+        <w:ind w:left="5040" w:hanging="360"/>
+      </w:pPr>
+      <w:rPr>
+        <w:rFonts w:ascii="Courier New" w:hAnsi="Courier New" w:hint="default"/>
+        <w:sz w:val="20"/>
+      </w:rPr>
+    </w:lvl>
+    <w:lvl w:ilvl="7" w:tentative="1">
+      <w:start w:val="1"/>
+      <w:numFmt w:val="bullet"/>
+      <w:lvlText w:val="o"/>
+      <w:lvlJc w:val="left"/>
+      <w:pPr>
+        <w:tabs>
+          <w:tab w:val="num" w:pos="5760"/>
+        </w:tabs>
+        <w:ind w:left="5760" w:hanging="360"/>
+      </w:pPr>
+      <w:rPr>
+        <w:rFonts w:ascii="Courier New" w:hAnsi="Courier New" w:hint="default"/>
+        <w:sz w:val="20"/>
+      </w:rPr>
+    </w:lvl>
+    <w:lvl w:ilvl="8" w:tentative="1">
+      <w:start w:val="1"/>
+      <w:numFmt w:val="bullet"/>
+      <w:lvlText w:val="o"/>
+      <w:lvlJc w:val="left"/>
+      <w:pPr>
+        <w:tabs>
+          <w:tab w:val="num" w:pos="6480"/>
+        </w:tabs>
+        <w:ind w:left="6480" w:hanging="360"/>
+      </w:pPr>
+      <w:rPr>
+        <w:rFonts w:ascii="Courier New" w:hAnsi="Courier New" w:hint="default"/>
+        <w:sz w:val="20"/>
+      </w:rPr>
+    </w:lvl>
+  </w:abstractNum>
+  <w:abstractNum w:abstractNumId="7" w15:restartNumberingAfterBreak="0">
+    <w:nsid w:val="23AA69FE"/>
+    <w:multiLevelType w:val="multilevel"/>
+    <w:tmpl w:val="0EB45862"/>
+    <w:lvl w:ilvl="0">
+      <w:start w:val="1"/>
+      <w:numFmt w:val="bullet"/>
+      <w:lvlText w:val=""/>
+      <w:lvlJc w:val="left"/>
+      <w:pPr>
+        <w:tabs>
+          <w:tab w:val="num" w:pos="720"/>
+        </w:tabs>
+        <w:ind w:left="720" w:hanging="360"/>
+      </w:pPr>
+      <w:rPr>
+        <w:rFonts w:ascii="Symbol" w:hAnsi="Symbol" w:hint="default"/>
+        <w:sz w:val="20"/>
+      </w:rPr>
+    </w:lvl>
+    <w:lvl w:ilvl="1" w:tentative="1">
+      <w:start w:val="1"/>
+      <w:numFmt w:val="bullet"/>
+      <w:lvlText w:val=""/>
+      <w:lvlJc w:val="left"/>
+      <w:pPr>
+        <w:tabs>
+          <w:tab w:val="num" w:pos="1440"/>
+        </w:tabs>
+        <w:ind w:left="1440" w:hanging="360"/>
+      </w:pPr>
+      <w:rPr>
+        <w:rFonts w:ascii="Symbol" w:hAnsi="Symbol" w:hint="default"/>
+        <w:sz w:val="20"/>
+      </w:rPr>
+    </w:lvl>
+    <w:lvl w:ilvl="2" w:tentative="1">
+      <w:start w:val="1"/>
+      <w:numFmt w:val="bullet"/>
+      <w:lvlText w:val=""/>
+      <w:lvlJc w:val="left"/>
+      <w:pPr>
+        <w:tabs>
+          <w:tab w:val="num" w:pos="2160"/>
+        </w:tabs>
+        <w:ind w:left="2160" w:hanging="360"/>
+      </w:pPr>
+      <w:rPr>
+        <w:rFonts w:ascii="Symbol" w:hAnsi="Symbol" w:hint="default"/>
+        <w:sz w:val="20"/>
+      </w:rPr>
+    </w:lvl>
+    <w:lvl w:ilvl="3" w:tentative="1">
+      <w:start w:val="1"/>
+      <w:numFmt w:val="bullet"/>
+      <w:lvlText w:val=""/>
+      <w:lvlJc w:val="left"/>
+      <w:pPr>
+        <w:tabs>
+          <w:tab w:val="num" w:pos="2880"/>
+        </w:tabs>
+        <w:ind w:left="2880" w:hanging="360"/>
+      </w:pPr>
+      <w:rPr>
+        <w:rFonts w:ascii="Symbol" w:hAnsi="Symbol" w:hint="default"/>
+        <w:sz w:val="20"/>
+      </w:rPr>
+    </w:lvl>
+    <w:lvl w:ilvl="4" w:tentative="1">
+      <w:start w:val="1"/>
+      <w:numFmt w:val="bullet"/>
+      <w:lvlText w:val=""/>
+      <w:lvlJc w:val="left"/>
+      <w:pPr>
+        <w:tabs>
+          <w:tab w:val="num" w:pos="3600"/>
+        </w:tabs>
+        <w:ind w:left="3600" w:hanging="360"/>
+      </w:pPr>
+      <w:rPr>
+        <w:rFonts w:ascii="Symbol" w:hAnsi="Symbol" w:hint="default"/>
+        <w:sz w:val="20"/>
+      </w:rPr>
+    </w:lvl>
+    <w:lvl w:ilvl="5" w:tentative="1">
+      <w:start w:val="1"/>
+      <w:numFmt w:val="bullet"/>
+      <w:lvlText w:val=""/>
+      <w:lvlJc w:val="left"/>
+      <w:pPr>
+        <w:tabs>
+          <w:tab w:val="num" w:pos="4320"/>
+        </w:tabs>
+        <w:ind w:left="4320" w:hanging="360"/>
+      </w:pPr>
+      <w:rPr>
+        <w:rFonts w:ascii="Symbol" w:hAnsi="Symbol" w:hint="default"/>
+        <w:sz w:val="20"/>
+      </w:rPr>
+    </w:lvl>
+    <w:lvl w:ilvl="6" w:tentative="1">
+      <w:start w:val="1"/>
+      <w:numFmt w:val="bullet"/>
+      <w:lvlText w:val=""/>
+      <w:lvlJc w:val="left"/>
+      <w:pPr>
+        <w:tabs>
+          <w:tab w:val="num" w:pos="5040"/>
+        </w:tabs>
+        <w:ind w:left="5040" w:hanging="360"/>
+      </w:pPr>
+      <w:rPr>
+        <w:rFonts w:ascii="Symbol" w:hAnsi="Symbol" w:hint="default"/>
+        <w:sz w:val="20"/>
+      </w:rPr>
+    </w:lvl>
+    <w:lvl w:ilvl="7" w:tentative="1">
+      <w:start w:val="1"/>
+      <w:numFmt w:val="bullet"/>
+      <w:lvlText w:val=""/>
+      <w:lvlJc w:val="left"/>
+      <w:pPr>
+        <w:tabs>
+          <w:tab w:val="num" w:pos="5760"/>
+        </w:tabs>
+        <w:ind w:left="5760" w:hanging="360"/>
+      </w:pPr>
+      <w:rPr>
+        <w:rFonts w:ascii="Symbol" w:hAnsi="Symbol" w:hint="default"/>
+        <w:sz w:val="20"/>
+      </w:rPr>
+    </w:lvl>
+    <w:lvl w:ilvl="8" w:tentative="1">
+      <w:start w:val="1"/>
+      <w:numFmt w:val="bullet"/>
+      <w:lvlText w:val=""/>
+      <w:lvlJc w:val="left"/>
+      <w:pPr>
+        <w:tabs>
+          <w:tab w:val="num" w:pos="6480"/>
+        </w:tabs>
+        <w:ind w:left="6480" w:hanging="360"/>
+      </w:pPr>
+      <w:rPr>
+        <w:rFonts w:ascii="Symbol" w:hAnsi="Symbol" w:hint="default"/>
+        <w:sz w:val="20"/>
+      </w:rPr>
+    </w:lvl>
+  </w:abstractNum>
+  <w:abstractNum w:abstractNumId="8" w15:restartNumberingAfterBreak="0">
+    <w:nsid w:val="2A5E1746"/>
+    <w:multiLevelType w:val="multilevel"/>
+    <w:tmpl w:val="0E3219EE"/>
+    <w:lvl w:ilvl="0">
+      <w:start w:val="1"/>
+      <w:numFmt w:val="bullet"/>
+      <w:lvlText w:val=""/>
+      <w:lvlJc w:val="left"/>
+      <w:pPr>
+        <w:tabs>
+          <w:tab w:val="num" w:pos="720"/>
+        </w:tabs>
+        <w:ind w:left="720" w:hanging="360"/>
+      </w:pPr>
+      <w:rPr>
+        <w:rFonts w:ascii="Symbol" w:hAnsi="Symbol" w:hint="default"/>
+        <w:sz w:val="20"/>
+      </w:rPr>
+    </w:lvl>
+    <w:lvl w:ilvl="1">
+      <w:start w:val="1"/>
+      <w:numFmt w:val="bullet"/>
+      <w:lvlText w:val="o"/>
+      <w:lvlJc w:val="left"/>
+      <w:pPr>
+        <w:tabs>
+          <w:tab w:val="num" w:pos="1440"/>
+        </w:tabs>
+        <w:ind w:left="1440" w:hanging="360"/>
+      </w:pPr>
+      <w:rPr>
+        <w:rFonts w:ascii="Courier New" w:hAnsi="Courier New" w:hint="default"/>
+        <w:sz w:val="20"/>
+      </w:rPr>
+    </w:lvl>
+    <w:lvl w:ilvl="2" w:tentative="1">
+      <w:start w:val="1"/>
+      <w:numFmt w:val="bullet"/>
+      <w:lvlText w:val=""/>
+      <w:lvlJc w:val="left"/>
+      <w:pPr>
+        <w:tabs>
+          <w:tab w:val="num" w:pos="2160"/>
+        </w:tabs>
+        <w:ind w:left="2160" w:hanging="360"/>
+      </w:pPr>
+      <w:rPr>
+        <w:rFonts w:ascii="Symbol" w:hAnsi="Symbol" w:hint="default"/>
+        <w:sz w:val="20"/>
+      </w:rPr>
+    </w:lvl>
+    <w:lvl w:ilvl="3" w:tentative="1">
+      <w:start w:val="1"/>
+      <w:numFmt w:val="bullet"/>
+      <w:lvlText w:val=""/>
+      <w:lvlJc w:val="left"/>
+      <w:pPr>
+        <w:tabs>
+          <w:tab w:val="num" w:pos="2880"/>
+        </w:tabs>
+        <w:ind w:left="2880" w:hanging="360"/>
+      </w:pPr>
+      <w:rPr>
+        <w:rFonts w:ascii="Symbol" w:hAnsi="Symbol" w:hint="default"/>
+        <w:sz w:val="20"/>
+      </w:rPr>
+    </w:lvl>
+    <w:lvl w:ilvl="4" w:tentative="1">
+      <w:start w:val="1"/>
+      <w:numFmt w:val="bullet"/>
+      <w:lvlText w:val=""/>
+      <w:lvlJc w:val="left"/>
+      <w:pPr>
+        <w:tabs>
+          <w:tab w:val="num" w:pos="3600"/>
+        </w:tabs>
+        <w:ind w:left="3600" w:hanging="360"/>
+      </w:pPr>
+      <w:rPr>
+        <w:rFonts w:ascii="Symbol" w:hAnsi="Symbol" w:hint="default"/>
+        <w:sz w:val="20"/>
+      </w:rPr>
+    </w:lvl>
+    <w:lvl w:ilvl="5" w:tentative="1">
+      <w:start w:val="1"/>
+      <w:numFmt w:val="bullet"/>
+      <w:lvlText w:val=""/>
+      <w:lvlJc w:val="left"/>
+      <w:pPr>
+        <w:tabs>
+          <w:tab w:val="num" w:pos="4320"/>
+        </w:tabs>
+        <w:ind w:left="4320" w:hanging="360"/>
+      </w:pPr>
+      <w:rPr>
+        <w:rFonts w:ascii="Symbol" w:hAnsi="Symbol" w:hint="default"/>
+        <w:sz w:val="20"/>
+      </w:rPr>
+    </w:lvl>
+    <w:lvl w:ilvl="6" w:tentative="1">
+      <w:start w:val="1"/>
+      <w:numFmt w:val="bullet"/>
+      <w:lvlText w:val=""/>
+      <w:lvlJc w:val="left"/>
+      <w:pPr>
+        <w:tabs>
+          <w:tab w:val="num" w:pos="5040"/>
+        </w:tabs>
+        <w:ind w:left="5040" w:hanging="360"/>
+      </w:pPr>
+      <w:rPr>
+        <w:rFonts w:ascii="Symbol" w:hAnsi="Symbol" w:hint="default"/>
+        <w:sz w:val="20"/>
+      </w:rPr>
+    </w:lvl>
+    <w:lvl w:ilvl="7" w:tentative="1">
+      <w:start w:val="1"/>
+      <w:numFmt w:val="bullet"/>
+      <w:lvlText w:val=""/>
+      <w:lvlJc w:val="left"/>
+      <w:pPr>
+        <w:tabs>
+          <w:tab w:val="num" w:pos="5760"/>
+        </w:tabs>
+        <w:ind w:left="5760" w:hanging="360"/>
+      </w:pPr>
+      <w:rPr>
+        <w:rFonts w:ascii="Symbol" w:hAnsi="Symbol" w:hint="default"/>
+        <w:sz w:val="20"/>
+      </w:rPr>
+    </w:lvl>
+    <w:lvl w:ilvl="8" w:tentative="1">
+      <w:start w:val="1"/>
+      <w:numFmt w:val="bullet"/>
+      <w:lvlText w:val=""/>
+      <w:lvlJc w:val="left"/>
+      <w:pPr>
+        <w:tabs>
+          <w:tab w:val="num" w:pos="6480"/>
+        </w:tabs>
+        <w:ind w:left="6480" w:hanging="360"/>
+      </w:pPr>
+      <w:rPr>
+        <w:rFonts w:ascii="Symbol" w:hAnsi="Symbol" w:hint="default"/>
+        <w:sz w:val="20"/>
+      </w:rPr>
+    </w:lvl>
+  </w:abstractNum>
+  <w:abstractNum w:abstractNumId="9" w15:restartNumberingAfterBreak="0">
     <w:nsid w:val="3CFF4785"/>
     <w:multiLevelType w:val="hybridMultilevel"/>
     <w:tmpl w:val="1B341180"/>
@@ -909,7 +4157,305 @@
       </w:rPr>
     </w:lvl>
   </w:abstractNum>
-  <w:abstractNum w:abstractNumId="1" w15:restartNumberingAfterBreak="0">
+  <w:abstractNum w:abstractNumId="10" w15:restartNumberingAfterBreak="0">
+    <w:nsid w:val="3D5239E8"/>
+    <w:multiLevelType w:val="multilevel"/>
+    <w:tmpl w:val="4D841A02"/>
+    <w:lvl w:ilvl="0">
+      <w:start w:val="1"/>
+      <w:numFmt w:val="bullet"/>
+      <w:lvlText w:val=""/>
+      <w:lvlJc w:val="left"/>
+      <w:pPr>
+        <w:tabs>
+          <w:tab w:val="num" w:pos="720"/>
+        </w:tabs>
+        <w:ind w:left="720" w:hanging="360"/>
+      </w:pPr>
+      <w:rPr>
+        <w:rFonts w:ascii="Symbol" w:hAnsi="Symbol" w:hint="default"/>
+        <w:sz w:val="20"/>
+      </w:rPr>
+    </w:lvl>
+    <w:lvl w:ilvl="1" w:tentative="1">
+      <w:start w:val="1"/>
+      <w:numFmt w:val="bullet"/>
+      <w:lvlText w:val=""/>
+      <w:lvlJc w:val="left"/>
+      <w:pPr>
+        <w:tabs>
+          <w:tab w:val="num" w:pos="1440"/>
+        </w:tabs>
+        <w:ind w:left="1440" w:hanging="360"/>
+      </w:pPr>
+      <w:rPr>
+        <w:rFonts w:ascii="Symbol" w:hAnsi="Symbol" w:hint="default"/>
+        <w:sz w:val="20"/>
+      </w:rPr>
+    </w:lvl>
+    <w:lvl w:ilvl="2" w:tentative="1">
+      <w:start w:val="1"/>
+      <w:numFmt w:val="bullet"/>
+      <w:lvlText w:val=""/>
+      <w:lvlJc w:val="left"/>
+      <w:pPr>
+        <w:tabs>
+          <w:tab w:val="num" w:pos="2160"/>
+        </w:tabs>
+        <w:ind w:left="2160" w:hanging="360"/>
+      </w:pPr>
+      <w:rPr>
+        <w:rFonts w:ascii="Symbol" w:hAnsi="Symbol" w:hint="default"/>
+        <w:sz w:val="20"/>
+      </w:rPr>
+    </w:lvl>
+    <w:lvl w:ilvl="3" w:tentative="1">
+      <w:start w:val="1"/>
+      <w:numFmt w:val="bullet"/>
+      <w:lvlText w:val=""/>
+      <w:lvlJc w:val="left"/>
+      <w:pPr>
+        <w:tabs>
+          <w:tab w:val="num" w:pos="2880"/>
+        </w:tabs>
+        <w:ind w:left="2880" w:hanging="360"/>
+      </w:pPr>
+      <w:rPr>
+        <w:rFonts w:ascii="Symbol" w:hAnsi="Symbol" w:hint="default"/>
+        <w:sz w:val="20"/>
+      </w:rPr>
+    </w:lvl>
+    <w:lvl w:ilvl="4" w:tentative="1">
+      <w:start w:val="1"/>
+      <w:numFmt w:val="bullet"/>
+      <w:lvlText w:val=""/>
+      <w:lvlJc w:val="left"/>
+      <w:pPr>
+        <w:tabs>
+          <w:tab w:val="num" w:pos="3600"/>
+        </w:tabs>
+        <w:ind w:left="3600" w:hanging="360"/>
+      </w:pPr>
+      <w:rPr>
+        <w:rFonts w:ascii="Symbol" w:hAnsi="Symbol" w:hint="default"/>
+        <w:sz w:val="20"/>
+      </w:rPr>
+    </w:lvl>
+    <w:lvl w:ilvl="5" w:tentative="1">
+      <w:start w:val="1"/>
+      <w:numFmt w:val="bullet"/>
+      <w:lvlText w:val=""/>
+      <w:lvlJc w:val="left"/>
+      <w:pPr>
+        <w:tabs>
+          <w:tab w:val="num" w:pos="4320"/>
+        </w:tabs>
+        <w:ind w:left="4320" w:hanging="360"/>
+      </w:pPr>
+      <w:rPr>
+        <w:rFonts w:ascii="Symbol" w:hAnsi="Symbol" w:hint="default"/>
+        <w:sz w:val="20"/>
+      </w:rPr>
+    </w:lvl>
+    <w:lvl w:ilvl="6" w:tentative="1">
+      <w:start w:val="1"/>
+      <w:numFmt w:val="bullet"/>
+      <w:lvlText w:val=""/>
+      <w:lvlJc w:val="left"/>
+      <w:pPr>
+        <w:tabs>
+          <w:tab w:val="num" w:pos="5040"/>
+        </w:tabs>
+        <w:ind w:left="5040" w:hanging="360"/>
+      </w:pPr>
+      <w:rPr>
+        <w:rFonts w:ascii="Symbol" w:hAnsi="Symbol" w:hint="default"/>
+        <w:sz w:val="20"/>
+      </w:rPr>
+    </w:lvl>
+    <w:lvl w:ilvl="7" w:tentative="1">
+      <w:start w:val="1"/>
+      <w:numFmt w:val="bullet"/>
+      <w:lvlText w:val=""/>
+      <w:lvlJc w:val="left"/>
+      <w:pPr>
+        <w:tabs>
+          <w:tab w:val="num" w:pos="5760"/>
+        </w:tabs>
+        <w:ind w:left="5760" w:hanging="360"/>
+      </w:pPr>
+      <w:rPr>
+        <w:rFonts w:ascii="Symbol" w:hAnsi="Symbol" w:hint="default"/>
+        <w:sz w:val="20"/>
+      </w:rPr>
+    </w:lvl>
+    <w:lvl w:ilvl="8" w:tentative="1">
+      <w:start w:val="1"/>
+      <w:numFmt w:val="bullet"/>
+      <w:lvlText w:val=""/>
+      <w:lvlJc w:val="left"/>
+      <w:pPr>
+        <w:tabs>
+          <w:tab w:val="num" w:pos="6480"/>
+        </w:tabs>
+        <w:ind w:left="6480" w:hanging="360"/>
+      </w:pPr>
+      <w:rPr>
+        <w:rFonts w:ascii="Symbol" w:hAnsi="Symbol" w:hint="default"/>
+        <w:sz w:val="20"/>
+      </w:rPr>
+    </w:lvl>
+  </w:abstractNum>
+  <w:abstractNum w:abstractNumId="11" w15:restartNumberingAfterBreak="0">
+    <w:nsid w:val="3E9939E7"/>
+    <w:multiLevelType w:val="multilevel"/>
+    <w:tmpl w:val="371453D8"/>
+    <w:lvl w:ilvl="0">
+      <w:start w:val="1"/>
+      <w:numFmt w:val="bullet"/>
+      <w:lvlText w:val="o"/>
+      <w:lvlJc w:val="left"/>
+      <w:pPr>
+        <w:tabs>
+          <w:tab w:val="num" w:pos="720"/>
+        </w:tabs>
+        <w:ind w:left="720" w:hanging="360"/>
+      </w:pPr>
+      <w:rPr>
+        <w:rFonts w:ascii="Courier New" w:hAnsi="Courier New" w:hint="default"/>
+        <w:sz w:val="20"/>
+      </w:rPr>
+    </w:lvl>
+    <w:lvl w:ilvl="1" w:tentative="1">
+      <w:start w:val="1"/>
+      <w:numFmt w:val="bullet"/>
+      <w:lvlText w:val="o"/>
+      <w:lvlJc w:val="left"/>
+      <w:pPr>
+        <w:tabs>
+          <w:tab w:val="num" w:pos="1440"/>
+        </w:tabs>
+        <w:ind w:left="1440" w:hanging="360"/>
+      </w:pPr>
+      <w:rPr>
+        <w:rFonts w:ascii="Courier New" w:hAnsi="Courier New" w:hint="default"/>
+        <w:sz w:val="20"/>
+      </w:rPr>
+    </w:lvl>
+    <w:lvl w:ilvl="2" w:tentative="1">
+      <w:start w:val="1"/>
+      <w:numFmt w:val="bullet"/>
+      <w:lvlText w:val="o"/>
+      <w:lvlJc w:val="left"/>
+      <w:pPr>
+        <w:tabs>
+          <w:tab w:val="num" w:pos="2160"/>
+        </w:tabs>
+        <w:ind w:left="2160" w:hanging="360"/>
+      </w:pPr>
+      <w:rPr>
+        <w:rFonts w:ascii="Courier New" w:hAnsi="Courier New" w:hint="default"/>
+        <w:sz w:val="20"/>
+      </w:rPr>
+    </w:lvl>
+    <w:lvl w:ilvl="3" w:tentative="1">
+      <w:start w:val="1"/>
+      <w:numFmt w:val="bullet"/>
+      <w:lvlText w:val="o"/>
+      <w:lvlJc w:val="left"/>
+      <w:pPr>
+        <w:tabs>
+          <w:tab w:val="num" w:pos="2880"/>
+        </w:tabs>
+        <w:ind w:left="2880" w:hanging="360"/>
+      </w:pPr>
+      <w:rPr>
+        <w:rFonts w:ascii="Courier New" w:hAnsi="Courier New" w:hint="default"/>
+        <w:sz w:val="20"/>
+      </w:rPr>
+    </w:lvl>
+    <w:lvl w:ilvl="4" w:tentative="1">
+      <w:start w:val="1"/>
+      <w:numFmt w:val="bullet"/>
+      <w:lvlText w:val="o"/>
+      <w:lvlJc w:val="left"/>
+      <w:pPr>
+        <w:tabs>
+          <w:tab w:val="num" w:pos="3600"/>
+        </w:tabs>
+        <w:ind w:left="3600" w:hanging="360"/>
+      </w:pPr>
+      <w:rPr>
+        <w:rFonts w:ascii="Courier New" w:hAnsi="Courier New" w:hint="default"/>
+        <w:sz w:val="20"/>
+      </w:rPr>
+    </w:lvl>
+    <w:lvl w:ilvl="5" w:tentative="1">
+      <w:start w:val="1"/>
+      <w:numFmt w:val="bullet"/>
+      <w:lvlText w:val="o"/>
+      <w:lvlJc w:val="left"/>
+      <w:pPr>
+        <w:tabs>
+          <w:tab w:val="num" w:pos="4320"/>
+        </w:tabs>
+        <w:ind w:left="4320" w:hanging="360"/>
+      </w:pPr>
+      <w:rPr>
+        <w:rFonts w:ascii="Courier New" w:hAnsi="Courier New" w:hint="default"/>
+        <w:sz w:val="20"/>
+      </w:rPr>
+    </w:lvl>
+    <w:lvl w:ilvl="6" w:tentative="1">
+      <w:start w:val="1"/>
+      <w:numFmt w:val="bullet"/>
+      <w:lvlText w:val="o"/>
+      <w:lvlJc w:val="left"/>
+      <w:pPr>
+        <w:tabs>
+          <w:tab w:val="num" w:pos="5040"/>
+        </w:tabs>
+        <w:ind w:left="5040" w:hanging="360"/>
+      </w:pPr>
+      <w:rPr>
+        <w:rFonts w:ascii="Courier New" w:hAnsi="Courier New" w:hint="default"/>
+        <w:sz w:val="20"/>
+      </w:rPr>
+    </w:lvl>
+    <w:lvl w:ilvl="7" w:tentative="1">
+      <w:start w:val="1"/>
+      <w:numFmt w:val="bullet"/>
+      <w:lvlText w:val="o"/>
+      <w:lvlJc w:val="left"/>
+      <w:pPr>
+        <w:tabs>
+          <w:tab w:val="num" w:pos="5760"/>
+        </w:tabs>
+        <w:ind w:left="5760" w:hanging="360"/>
+      </w:pPr>
+      <w:rPr>
+        <w:rFonts w:ascii="Courier New" w:hAnsi="Courier New" w:hint="default"/>
+        <w:sz w:val="20"/>
+      </w:rPr>
+    </w:lvl>
+    <w:lvl w:ilvl="8" w:tentative="1">
+      <w:start w:val="1"/>
+      <w:numFmt w:val="bullet"/>
+      <w:lvlText w:val="o"/>
+      <w:lvlJc w:val="left"/>
+      <w:pPr>
+        <w:tabs>
+          <w:tab w:val="num" w:pos="6480"/>
+        </w:tabs>
+        <w:ind w:left="6480" w:hanging="360"/>
+      </w:pPr>
+      <w:rPr>
+        <w:rFonts w:ascii="Courier New" w:hAnsi="Courier New" w:hint="default"/>
+        <w:sz w:val="20"/>
+      </w:rPr>
+    </w:lvl>
+  </w:abstractNum>
+  <w:abstractNum w:abstractNumId="12" w15:restartNumberingAfterBreak="0">
     <w:nsid w:val="46394140"/>
     <w:multiLevelType w:val="hybridMultilevel"/>
     <w:tmpl w:val="CE3AFE60"/>
@@ -1022,7 +4568,7 @@
       </w:rPr>
     </w:lvl>
   </w:abstractNum>
-  <w:abstractNum w:abstractNumId="2" w15:restartNumberingAfterBreak="0">
+  <w:abstractNum w:abstractNumId="13" w15:restartNumberingAfterBreak="0">
     <w:nsid w:val="48093962"/>
     <w:multiLevelType w:val="hybridMultilevel"/>
     <w:tmpl w:val="305E075A"/>
@@ -1135,7 +4681,305 @@
       </w:rPr>
     </w:lvl>
   </w:abstractNum>
-  <w:abstractNum w:abstractNumId="3" w15:restartNumberingAfterBreak="0">
+  <w:abstractNum w:abstractNumId="14" w15:restartNumberingAfterBreak="0">
+    <w:nsid w:val="52315C12"/>
+    <w:multiLevelType w:val="multilevel"/>
+    <w:tmpl w:val="C60E7DEE"/>
+    <w:lvl w:ilvl="0">
+      <w:start w:val="1"/>
+      <w:numFmt w:val="bullet"/>
+      <w:lvlText w:val=""/>
+      <w:lvlJc w:val="left"/>
+      <w:pPr>
+        <w:tabs>
+          <w:tab w:val="num" w:pos="720"/>
+        </w:tabs>
+        <w:ind w:left="720" w:hanging="360"/>
+      </w:pPr>
+      <w:rPr>
+        <w:rFonts w:ascii="Symbol" w:hAnsi="Symbol" w:hint="default"/>
+        <w:sz w:val="20"/>
+      </w:rPr>
+    </w:lvl>
+    <w:lvl w:ilvl="1" w:tentative="1">
+      <w:start w:val="1"/>
+      <w:numFmt w:val="bullet"/>
+      <w:lvlText w:val=""/>
+      <w:lvlJc w:val="left"/>
+      <w:pPr>
+        <w:tabs>
+          <w:tab w:val="num" w:pos="1440"/>
+        </w:tabs>
+        <w:ind w:left="1440" w:hanging="360"/>
+      </w:pPr>
+      <w:rPr>
+        <w:rFonts w:ascii="Symbol" w:hAnsi="Symbol" w:hint="default"/>
+        <w:sz w:val="20"/>
+      </w:rPr>
+    </w:lvl>
+    <w:lvl w:ilvl="2" w:tentative="1">
+      <w:start w:val="1"/>
+      <w:numFmt w:val="bullet"/>
+      <w:lvlText w:val=""/>
+      <w:lvlJc w:val="left"/>
+      <w:pPr>
+        <w:tabs>
+          <w:tab w:val="num" w:pos="2160"/>
+        </w:tabs>
+        <w:ind w:left="2160" w:hanging="360"/>
+      </w:pPr>
+      <w:rPr>
+        <w:rFonts w:ascii="Symbol" w:hAnsi="Symbol" w:hint="default"/>
+        <w:sz w:val="20"/>
+      </w:rPr>
+    </w:lvl>
+    <w:lvl w:ilvl="3" w:tentative="1">
+      <w:start w:val="1"/>
+      <w:numFmt w:val="bullet"/>
+      <w:lvlText w:val=""/>
+      <w:lvlJc w:val="left"/>
+      <w:pPr>
+        <w:tabs>
+          <w:tab w:val="num" w:pos="2880"/>
+        </w:tabs>
+        <w:ind w:left="2880" w:hanging="360"/>
+      </w:pPr>
+      <w:rPr>
+        <w:rFonts w:ascii="Symbol" w:hAnsi="Symbol" w:hint="default"/>
+        <w:sz w:val="20"/>
+      </w:rPr>
+    </w:lvl>
+    <w:lvl w:ilvl="4" w:tentative="1">
+      <w:start w:val="1"/>
+      <w:numFmt w:val="bullet"/>
+      <w:lvlText w:val=""/>
+      <w:lvlJc w:val="left"/>
+      <w:pPr>
+        <w:tabs>
+          <w:tab w:val="num" w:pos="3600"/>
+        </w:tabs>
+        <w:ind w:left="3600" w:hanging="360"/>
+      </w:pPr>
+      <w:rPr>
+        <w:rFonts w:ascii="Symbol" w:hAnsi="Symbol" w:hint="default"/>
+        <w:sz w:val="20"/>
+      </w:rPr>
+    </w:lvl>
+    <w:lvl w:ilvl="5" w:tentative="1">
+      <w:start w:val="1"/>
+      <w:numFmt w:val="bullet"/>
+      <w:lvlText w:val=""/>
+      <w:lvlJc w:val="left"/>
+      <w:pPr>
+        <w:tabs>
+          <w:tab w:val="num" w:pos="4320"/>
+        </w:tabs>
+        <w:ind w:left="4320" w:hanging="360"/>
+      </w:pPr>
+      <w:rPr>
+        <w:rFonts w:ascii="Symbol" w:hAnsi="Symbol" w:hint="default"/>
+        <w:sz w:val="20"/>
+      </w:rPr>
+    </w:lvl>
+    <w:lvl w:ilvl="6" w:tentative="1">
+      <w:start w:val="1"/>
+      <w:numFmt w:val="bullet"/>
+      <w:lvlText w:val=""/>
+      <w:lvlJc w:val="left"/>
+      <w:pPr>
+        <w:tabs>
+          <w:tab w:val="num" w:pos="5040"/>
+        </w:tabs>
+        <w:ind w:left="5040" w:hanging="360"/>
+      </w:pPr>
+      <w:rPr>
+        <w:rFonts w:ascii="Symbol" w:hAnsi="Symbol" w:hint="default"/>
+        <w:sz w:val="20"/>
+      </w:rPr>
+    </w:lvl>
+    <w:lvl w:ilvl="7" w:tentative="1">
+      <w:start w:val="1"/>
+      <w:numFmt w:val="bullet"/>
+      <w:lvlText w:val=""/>
+      <w:lvlJc w:val="left"/>
+      <w:pPr>
+        <w:tabs>
+          <w:tab w:val="num" w:pos="5760"/>
+        </w:tabs>
+        <w:ind w:left="5760" w:hanging="360"/>
+      </w:pPr>
+      <w:rPr>
+        <w:rFonts w:ascii="Symbol" w:hAnsi="Symbol" w:hint="default"/>
+        <w:sz w:val="20"/>
+      </w:rPr>
+    </w:lvl>
+    <w:lvl w:ilvl="8" w:tentative="1">
+      <w:start w:val="1"/>
+      <w:numFmt w:val="bullet"/>
+      <w:lvlText w:val=""/>
+      <w:lvlJc w:val="left"/>
+      <w:pPr>
+        <w:tabs>
+          <w:tab w:val="num" w:pos="6480"/>
+        </w:tabs>
+        <w:ind w:left="6480" w:hanging="360"/>
+      </w:pPr>
+      <w:rPr>
+        <w:rFonts w:ascii="Symbol" w:hAnsi="Symbol" w:hint="default"/>
+        <w:sz w:val="20"/>
+      </w:rPr>
+    </w:lvl>
+  </w:abstractNum>
+  <w:abstractNum w:abstractNumId="15" w15:restartNumberingAfterBreak="0">
+    <w:nsid w:val="5F660F13"/>
+    <w:multiLevelType w:val="multilevel"/>
+    <w:tmpl w:val="F87EAE20"/>
+    <w:lvl w:ilvl="0">
+      <w:start w:val="1"/>
+      <w:numFmt w:val="bullet"/>
+      <w:lvlText w:val=""/>
+      <w:lvlJc w:val="left"/>
+      <w:pPr>
+        <w:tabs>
+          <w:tab w:val="num" w:pos="720"/>
+        </w:tabs>
+        <w:ind w:left="720" w:hanging="360"/>
+      </w:pPr>
+      <w:rPr>
+        <w:rFonts w:ascii="Symbol" w:hAnsi="Symbol" w:hint="default"/>
+        <w:sz w:val="20"/>
+      </w:rPr>
+    </w:lvl>
+    <w:lvl w:ilvl="1" w:tentative="1">
+      <w:start w:val="1"/>
+      <w:numFmt w:val="bullet"/>
+      <w:lvlText w:val=""/>
+      <w:lvlJc w:val="left"/>
+      <w:pPr>
+        <w:tabs>
+          <w:tab w:val="num" w:pos="1440"/>
+        </w:tabs>
+        <w:ind w:left="1440" w:hanging="360"/>
+      </w:pPr>
+      <w:rPr>
+        <w:rFonts w:ascii="Symbol" w:hAnsi="Symbol" w:hint="default"/>
+        <w:sz w:val="20"/>
+      </w:rPr>
+    </w:lvl>
+    <w:lvl w:ilvl="2" w:tentative="1">
+      <w:start w:val="1"/>
+      <w:numFmt w:val="bullet"/>
+      <w:lvlText w:val=""/>
+      <w:lvlJc w:val="left"/>
+      <w:pPr>
+        <w:tabs>
+          <w:tab w:val="num" w:pos="2160"/>
+        </w:tabs>
+        <w:ind w:left="2160" w:hanging="360"/>
+      </w:pPr>
+      <w:rPr>
+        <w:rFonts w:ascii="Symbol" w:hAnsi="Symbol" w:hint="default"/>
+        <w:sz w:val="20"/>
+      </w:rPr>
+    </w:lvl>
+    <w:lvl w:ilvl="3" w:tentative="1">
+      <w:start w:val="1"/>
+      <w:numFmt w:val="bullet"/>
+      <w:lvlText w:val=""/>
+      <w:lvlJc w:val="left"/>
+      <w:pPr>
+        <w:tabs>
+          <w:tab w:val="num" w:pos="2880"/>
+        </w:tabs>
+        <w:ind w:left="2880" w:hanging="360"/>
+      </w:pPr>
+      <w:rPr>
+        <w:rFonts w:ascii="Symbol" w:hAnsi="Symbol" w:hint="default"/>
+        <w:sz w:val="20"/>
+      </w:rPr>
+    </w:lvl>
+    <w:lvl w:ilvl="4" w:tentative="1">
+      <w:start w:val="1"/>
+      <w:numFmt w:val="bullet"/>
+      <w:lvlText w:val=""/>
+      <w:lvlJc w:val="left"/>
+      <w:pPr>
+        <w:tabs>
+          <w:tab w:val="num" w:pos="3600"/>
+        </w:tabs>
+        <w:ind w:left="3600" w:hanging="360"/>
+      </w:pPr>
+      <w:rPr>
+        <w:rFonts w:ascii="Symbol" w:hAnsi="Symbol" w:hint="default"/>
+        <w:sz w:val="20"/>
+      </w:rPr>
+    </w:lvl>
+    <w:lvl w:ilvl="5" w:tentative="1">
+      <w:start w:val="1"/>
+      <w:numFmt w:val="bullet"/>
+      <w:lvlText w:val=""/>
+      <w:lvlJc w:val="left"/>
+      <w:pPr>
+        <w:tabs>
+          <w:tab w:val="num" w:pos="4320"/>
+        </w:tabs>
+        <w:ind w:left="4320" w:hanging="360"/>
+      </w:pPr>
+      <w:rPr>
+        <w:rFonts w:ascii="Symbol" w:hAnsi="Symbol" w:hint="default"/>
+        <w:sz w:val="20"/>
+      </w:rPr>
+    </w:lvl>
+    <w:lvl w:ilvl="6" w:tentative="1">
+      <w:start w:val="1"/>
+      <w:numFmt w:val="bullet"/>
+      <w:lvlText w:val=""/>
+      <w:lvlJc w:val="left"/>
+      <w:pPr>
+        <w:tabs>
+          <w:tab w:val="num" w:pos="5040"/>
+        </w:tabs>
+        <w:ind w:left="5040" w:hanging="360"/>
+      </w:pPr>
+      <w:rPr>
+        <w:rFonts w:ascii="Symbol" w:hAnsi="Symbol" w:hint="default"/>
+        <w:sz w:val="20"/>
+      </w:rPr>
+    </w:lvl>
+    <w:lvl w:ilvl="7" w:tentative="1">
+      <w:start w:val="1"/>
+      <w:numFmt w:val="bullet"/>
+      <w:lvlText w:val=""/>
+      <w:lvlJc w:val="left"/>
+      <w:pPr>
+        <w:tabs>
+          <w:tab w:val="num" w:pos="5760"/>
+        </w:tabs>
+        <w:ind w:left="5760" w:hanging="360"/>
+      </w:pPr>
+      <w:rPr>
+        <w:rFonts w:ascii="Symbol" w:hAnsi="Symbol" w:hint="default"/>
+        <w:sz w:val="20"/>
+      </w:rPr>
+    </w:lvl>
+    <w:lvl w:ilvl="8" w:tentative="1">
+      <w:start w:val="1"/>
+      <w:numFmt w:val="bullet"/>
+      <w:lvlText w:val=""/>
+      <w:lvlJc w:val="left"/>
+      <w:pPr>
+        <w:tabs>
+          <w:tab w:val="num" w:pos="6480"/>
+        </w:tabs>
+        <w:ind w:left="6480" w:hanging="360"/>
+      </w:pPr>
+      <w:rPr>
+        <w:rFonts w:ascii="Symbol" w:hAnsi="Symbol" w:hint="default"/>
+        <w:sz w:val="20"/>
+      </w:rPr>
+    </w:lvl>
+  </w:abstractNum>
+  <w:abstractNum w:abstractNumId="16" w15:restartNumberingAfterBreak="0">
     <w:nsid w:val="647F23E2"/>
     <w:multiLevelType w:val="hybridMultilevel"/>
     <w:tmpl w:val="81122BD6"/>
@@ -1248,7 +5092,156 @@
       </w:rPr>
     </w:lvl>
   </w:abstractNum>
-  <w:abstractNum w:abstractNumId="4" w15:restartNumberingAfterBreak="0">
+  <w:abstractNum w:abstractNumId="17" w15:restartNumberingAfterBreak="0">
+    <w:nsid w:val="6A3718D5"/>
+    <w:multiLevelType w:val="multilevel"/>
+    <w:tmpl w:val="B0D448DA"/>
+    <w:lvl w:ilvl="0">
+      <w:start w:val="1"/>
+      <w:numFmt w:val="bullet"/>
+      <w:lvlText w:val=""/>
+      <w:lvlJc w:val="left"/>
+      <w:pPr>
+        <w:tabs>
+          <w:tab w:val="num" w:pos="720"/>
+        </w:tabs>
+        <w:ind w:left="720" w:hanging="360"/>
+      </w:pPr>
+      <w:rPr>
+        <w:rFonts w:ascii="Symbol" w:hAnsi="Symbol" w:hint="default"/>
+        <w:sz w:val="20"/>
+      </w:rPr>
+    </w:lvl>
+    <w:lvl w:ilvl="1" w:tentative="1">
+      <w:start w:val="1"/>
+      <w:numFmt w:val="bullet"/>
+      <w:lvlText w:val=""/>
+      <w:lvlJc w:val="left"/>
+      <w:pPr>
+        <w:tabs>
+          <w:tab w:val="num" w:pos="1440"/>
+        </w:tabs>
+        <w:ind w:left="1440" w:hanging="360"/>
+      </w:pPr>
+      <w:rPr>
+        <w:rFonts w:ascii="Symbol" w:hAnsi="Symbol" w:hint="default"/>
+        <w:sz w:val="20"/>
+      </w:rPr>
+    </w:lvl>
+    <w:lvl w:ilvl="2" w:tentative="1">
+      <w:start w:val="1"/>
+      <w:numFmt w:val="bullet"/>
+      <w:lvlText w:val=""/>
+      <w:lvlJc w:val="left"/>
+      <w:pPr>
+        <w:tabs>
+          <w:tab w:val="num" w:pos="2160"/>
+        </w:tabs>
+        <w:ind w:left="2160" w:hanging="360"/>
+      </w:pPr>
+      <w:rPr>
+        <w:rFonts w:ascii="Symbol" w:hAnsi="Symbol" w:hint="default"/>
+        <w:sz w:val="20"/>
+      </w:rPr>
+    </w:lvl>
+    <w:lvl w:ilvl="3" w:tentative="1">
+      <w:start w:val="1"/>
+      <w:numFmt w:val="bullet"/>
+      <w:lvlText w:val=""/>
+      <w:lvlJc w:val="left"/>
+      <w:pPr>
+        <w:tabs>
+          <w:tab w:val="num" w:pos="2880"/>
+        </w:tabs>
+        <w:ind w:left="2880" w:hanging="360"/>
+      </w:pPr>
+      <w:rPr>
+        <w:rFonts w:ascii="Symbol" w:hAnsi="Symbol" w:hint="default"/>
+        <w:sz w:val="20"/>
+      </w:rPr>
+    </w:lvl>
+    <w:lvl w:ilvl="4" w:tentative="1">
+      <w:start w:val="1"/>
+      <w:numFmt w:val="bullet"/>
+      <w:lvlText w:val=""/>
+      <w:lvlJc w:val="left"/>
+      <w:pPr>
+        <w:tabs>
+          <w:tab w:val="num" w:pos="3600"/>
+        </w:tabs>
+        <w:ind w:left="3600" w:hanging="360"/>
+      </w:pPr>
+      <w:rPr>
+        <w:rFonts w:ascii="Symbol" w:hAnsi="Symbol" w:hint="default"/>
+        <w:sz w:val="20"/>
+      </w:rPr>
+    </w:lvl>
+    <w:lvl w:ilvl="5" w:tentative="1">
+      <w:start w:val="1"/>
+      <w:numFmt w:val="bullet"/>
+      <w:lvlText w:val=""/>
+      <w:lvlJc w:val="left"/>
+      <w:pPr>
+        <w:tabs>
+          <w:tab w:val="num" w:pos="4320"/>
+        </w:tabs>
+        <w:ind w:left="4320" w:hanging="360"/>
+      </w:pPr>
+      <w:rPr>
+        <w:rFonts w:ascii="Symbol" w:hAnsi="Symbol" w:hint="default"/>
+        <w:sz w:val="20"/>
+      </w:rPr>
+    </w:lvl>
+    <w:lvl w:ilvl="6" w:tentative="1">
+      <w:start w:val="1"/>
+      <w:numFmt w:val="bullet"/>
+      <w:lvlText w:val=""/>
+      <w:lvlJc w:val="left"/>
+      <w:pPr>
+        <w:tabs>
+          <w:tab w:val="num" w:pos="5040"/>
+        </w:tabs>
+        <w:ind w:left="5040" w:hanging="360"/>
+      </w:pPr>
+      <w:rPr>
+        <w:rFonts w:ascii="Symbol" w:hAnsi="Symbol" w:hint="default"/>
+        <w:sz w:val="20"/>
+      </w:rPr>
+    </w:lvl>
+    <w:lvl w:ilvl="7" w:tentative="1">
+      <w:start w:val="1"/>
+      <w:numFmt w:val="bullet"/>
+      <w:lvlText w:val=""/>
+      <w:lvlJc w:val="left"/>
+      <w:pPr>
+        <w:tabs>
+          <w:tab w:val="num" w:pos="5760"/>
+        </w:tabs>
+        <w:ind w:left="5760" w:hanging="360"/>
+      </w:pPr>
+      <w:rPr>
+        <w:rFonts w:ascii="Symbol" w:hAnsi="Symbol" w:hint="default"/>
+        <w:sz w:val="20"/>
+      </w:rPr>
+    </w:lvl>
+    <w:lvl w:ilvl="8" w:tentative="1">
+      <w:start w:val="1"/>
+      <w:numFmt w:val="bullet"/>
+      <w:lvlText w:val=""/>
+      <w:lvlJc w:val="left"/>
+      <w:pPr>
+        <w:tabs>
+          <w:tab w:val="num" w:pos="6480"/>
+        </w:tabs>
+        <w:ind w:left="6480" w:hanging="360"/>
+      </w:pPr>
+      <w:rPr>
+        <w:rFonts w:ascii="Symbol" w:hAnsi="Symbol" w:hint="default"/>
+        <w:sz w:val="20"/>
+      </w:rPr>
+    </w:lvl>
+  </w:abstractNum>
+  <w:abstractNum w:abstractNumId="18" w15:restartNumberingAfterBreak="0">
     <w:nsid w:val="72811A80"/>
     <w:multiLevelType w:val="hybridMultilevel"/>
     <w:tmpl w:val="8A66D6AE"/>
@@ -1361,20 +5354,214 @@
       </w:rPr>
     </w:lvl>
   </w:abstractNum>
+  <w:abstractNum w:abstractNumId="19" w15:restartNumberingAfterBreak="0">
+    <w:nsid w:val="79B973E0"/>
+    <w:multiLevelType w:val="multilevel"/>
+    <w:tmpl w:val="5A12CD72"/>
+    <w:lvl w:ilvl="0">
+      <w:start w:val="1"/>
+      <w:numFmt w:val="bullet"/>
+      <w:lvlText w:val="o"/>
+      <w:lvlJc w:val="left"/>
+      <w:pPr>
+        <w:tabs>
+          <w:tab w:val="num" w:pos="720"/>
+        </w:tabs>
+        <w:ind w:left="720" w:hanging="360"/>
+      </w:pPr>
+      <w:rPr>
+        <w:rFonts w:ascii="Courier New" w:hAnsi="Courier New" w:hint="default"/>
+        <w:sz w:val="20"/>
+      </w:rPr>
+    </w:lvl>
+    <w:lvl w:ilvl="1" w:tentative="1">
+      <w:start w:val="1"/>
+      <w:numFmt w:val="bullet"/>
+      <w:lvlText w:val="o"/>
+      <w:lvlJc w:val="left"/>
+      <w:pPr>
+        <w:tabs>
+          <w:tab w:val="num" w:pos="1440"/>
+        </w:tabs>
+        <w:ind w:left="1440" w:hanging="360"/>
+      </w:pPr>
+      <w:rPr>
+        <w:rFonts w:ascii="Courier New" w:hAnsi="Courier New" w:hint="default"/>
+        <w:sz w:val="20"/>
+      </w:rPr>
+    </w:lvl>
+    <w:lvl w:ilvl="2" w:tentative="1">
+      <w:start w:val="1"/>
+      <w:numFmt w:val="bullet"/>
+      <w:lvlText w:val="o"/>
+      <w:lvlJc w:val="left"/>
+      <w:pPr>
+        <w:tabs>
+          <w:tab w:val="num" w:pos="2160"/>
+        </w:tabs>
+        <w:ind w:left="2160" w:hanging="360"/>
+      </w:pPr>
+      <w:rPr>
+        <w:rFonts w:ascii="Courier New" w:hAnsi="Courier New" w:hint="default"/>
+        <w:sz w:val="20"/>
+      </w:rPr>
+    </w:lvl>
+    <w:lvl w:ilvl="3" w:tentative="1">
+      <w:start w:val="1"/>
+      <w:numFmt w:val="bullet"/>
+      <w:lvlText w:val="o"/>
+      <w:lvlJc w:val="left"/>
+      <w:pPr>
+        <w:tabs>
+          <w:tab w:val="num" w:pos="2880"/>
+        </w:tabs>
+        <w:ind w:left="2880" w:hanging="360"/>
+      </w:pPr>
+      <w:rPr>
+        <w:rFonts w:ascii="Courier New" w:hAnsi="Courier New" w:hint="default"/>
+        <w:sz w:val="20"/>
+      </w:rPr>
+    </w:lvl>
+    <w:lvl w:ilvl="4" w:tentative="1">
+      <w:start w:val="1"/>
+      <w:numFmt w:val="bullet"/>
+      <w:lvlText w:val="o"/>
+      <w:lvlJc w:val="left"/>
+      <w:pPr>
+        <w:tabs>
+          <w:tab w:val="num" w:pos="3600"/>
+        </w:tabs>
+        <w:ind w:left="3600" w:hanging="360"/>
+      </w:pPr>
+      <w:rPr>
+        <w:rFonts w:ascii="Courier New" w:hAnsi="Courier New" w:hint="default"/>
+        <w:sz w:val="20"/>
+      </w:rPr>
+    </w:lvl>
+    <w:lvl w:ilvl="5" w:tentative="1">
+      <w:start w:val="1"/>
+      <w:numFmt w:val="bullet"/>
+      <w:lvlText w:val="o"/>
+      <w:lvlJc w:val="left"/>
+      <w:pPr>
+        <w:tabs>
+          <w:tab w:val="num" w:pos="4320"/>
+        </w:tabs>
+        <w:ind w:left="4320" w:hanging="360"/>
+      </w:pPr>
+      <w:rPr>
+        <w:rFonts w:ascii="Courier New" w:hAnsi="Courier New" w:hint="default"/>
+        <w:sz w:val="20"/>
+      </w:rPr>
+    </w:lvl>
+    <w:lvl w:ilvl="6" w:tentative="1">
+      <w:start w:val="1"/>
+      <w:numFmt w:val="bullet"/>
+      <w:lvlText w:val="o"/>
+      <w:lvlJc w:val="left"/>
+      <w:pPr>
+        <w:tabs>
+          <w:tab w:val="num" w:pos="5040"/>
+        </w:tabs>
+        <w:ind w:left="5040" w:hanging="360"/>
+      </w:pPr>
+      <w:rPr>
+        <w:rFonts w:ascii="Courier New" w:hAnsi="Courier New" w:hint="default"/>
+        <w:sz w:val="20"/>
+      </w:rPr>
+    </w:lvl>
+    <w:lvl w:ilvl="7" w:tentative="1">
+      <w:start w:val="1"/>
+      <w:numFmt w:val="bullet"/>
+      <w:lvlText w:val="o"/>
+      <w:lvlJc w:val="left"/>
+      <w:pPr>
+        <w:tabs>
+          <w:tab w:val="num" w:pos="5760"/>
+        </w:tabs>
+        <w:ind w:left="5760" w:hanging="360"/>
+      </w:pPr>
+      <w:rPr>
+        <w:rFonts w:ascii="Courier New" w:hAnsi="Courier New" w:hint="default"/>
+        <w:sz w:val="20"/>
+      </w:rPr>
+    </w:lvl>
+    <w:lvl w:ilvl="8" w:tentative="1">
+      <w:start w:val="1"/>
+      <w:numFmt w:val="bullet"/>
+      <w:lvlText w:val="o"/>
+      <w:lvlJc w:val="left"/>
+      <w:pPr>
+        <w:tabs>
+          <w:tab w:val="num" w:pos="6480"/>
+        </w:tabs>
+        <w:ind w:left="6480" w:hanging="360"/>
+      </w:pPr>
+      <w:rPr>
+        <w:rFonts w:ascii="Courier New" w:hAnsi="Courier New" w:hint="default"/>
+        <w:sz w:val="20"/>
+      </w:rPr>
+    </w:lvl>
+  </w:abstractNum>
   <w:num w:numId="1">
+    <w:abstractNumId w:val="18"/>
+  </w:num>
+  <w:num w:numId="2">
+    <w:abstractNumId w:val="9"/>
+  </w:num>
+  <w:num w:numId="3">
+    <w:abstractNumId w:val="12"/>
+  </w:num>
+  <w:num w:numId="4">
+    <w:abstractNumId w:val="13"/>
+  </w:num>
+  <w:num w:numId="5">
+    <w:abstractNumId w:val="16"/>
+  </w:num>
+  <w:num w:numId="6">
+    <w:abstractNumId w:val="1"/>
+  </w:num>
+  <w:num w:numId="7">
+    <w:abstractNumId w:val="14"/>
+  </w:num>
+  <w:num w:numId="8">
+    <w:abstractNumId w:val="11"/>
+  </w:num>
+  <w:num w:numId="9">
+    <w:abstractNumId w:val="19"/>
+  </w:num>
+  <w:num w:numId="10">
+    <w:abstractNumId w:val="2"/>
+  </w:num>
+  <w:num w:numId="11">
+    <w:abstractNumId w:val="8"/>
+  </w:num>
+  <w:num w:numId="12">
+    <w:abstractNumId w:val="6"/>
+  </w:num>
+  <w:num w:numId="13">
+    <w:abstractNumId w:val="7"/>
+  </w:num>
+  <w:num w:numId="14">
     <w:abstractNumId w:val="4"/>
   </w:num>
-  <w:num w:numId="2">
+  <w:num w:numId="15">
+    <w:abstractNumId w:val="17"/>
+  </w:num>
+  <w:num w:numId="16">
+    <w:abstractNumId w:val="5"/>
+  </w:num>
+  <w:num w:numId="17">
     <w:abstractNumId w:val="0"/>
   </w:num>
-  <w:num w:numId="3">
-    <w:abstractNumId w:val="1"/>
+  <w:num w:numId="18">
+    <w:abstractNumId w:val="3"/>
   </w:num>
-  <w:num w:numId="4">
-    <w:abstractNumId w:val="2"/>
+  <w:num w:numId="19">
+    <w:abstractNumId w:val="15"/>
   </w:num>
-  <w:num w:numId="5">
-    <w:abstractNumId w:val="3"/>
+  <w:num w:numId="20">
+    <w:abstractNumId w:val="10"/>
   </w:num>
 </w:numbering>
 </file>
@@ -1777,6 +5964,16 @@
   <w:style w:type="paragraph" w:default="1" w:styleId="Normal">
     <w:name w:val="Normal"/>
     <w:qFormat/>
+    <w:rsid w:val="006A58C3"/>
+    <w:pPr>
+      <w:spacing w:after="0" w:line="240" w:lineRule="auto"/>
+    </w:pPr>
+    <w:rPr>
+      <w:rFonts w:ascii="Times New Roman" w:eastAsia="Times New Roman" w:hAnsi="Times New Roman" w:cs="Times New Roman"/>
+      <w:sz w:val="24"/>
+      <w:szCs w:val="24"/>
+      <w:lang w:eastAsia="da-DK"/>
+    </w:rPr>
   </w:style>
   <w:style w:type="paragraph" w:styleId="Overskrift1">
     <w:name w:val="heading 1"/>
@@ -1789,7 +5986,7 @@
     <w:pPr>
       <w:keepNext/>
       <w:keepLines/>
-      <w:spacing w:before="240" w:after="0"/>
+      <w:spacing w:before="240"/>
       <w:outlineLvl w:val="0"/>
     </w:pPr>
     <w:rPr>
@@ -1835,7 +6032,6 @@
     <w:qFormat/>
     <w:rsid w:val="007C4365"/>
     <w:pPr>
-      <w:spacing w:after="0" w:line="240" w:lineRule="auto"/>
       <w:contextualSpacing/>
     </w:pPr>
     <w:rPr>
@@ -1895,9 +6091,6 @@
     <w:pPr>
       <w:outlineLvl w:val="9"/>
     </w:pPr>
-    <w:rPr>
-      <w:lang w:eastAsia="da-DK"/>
-    </w:rPr>
   </w:style>
   <w:style w:type="paragraph" w:styleId="Indholdsfortegnelse1">
     <w:name w:val="toc 1"/>
@@ -1921,6 +6114,17 @@
       <w:color w:val="0563C1" w:themeColor="hyperlink"/>
       <w:u w:val="single"/>
     </w:rPr>
+  </w:style>
+  <w:style w:type="paragraph" w:styleId="NormalWeb">
+    <w:name w:val="Normal (Web)"/>
+    <w:basedOn w:val="Normal"/>
+    <w:uiPriority w:val="99"/>
+    <w:semiHidden/>
+    <w:unhideWhenUsed/>
+    <w:rsid w:val="006A58C3"/>
+    <w:pPr>
+      <w:spacing w:before="100" w:beforeAutospacing="1" w:after="100" w:afterAutospacing="1"/>
+    </w:pPr>
   </w:style>
 </w:styles>
 </file>

</xml_diff>